<commit_message>
Primeira revisão da Meire
</commit_message>
<xml_diff>
--- a/Projeto - TCC- Current.docx
+++ b/Projeto - TCC- Current.docx
@@ -1,6 +1,6 @@
 
 <file path=word/document.xml><?xml version="1.0" encoding="utf-8"?>
-<w:document xmlns:wpc="http://schemas.microsoft.com/office/word/2010/wordprocessingCanvas" xmlns:cx="http://schemas.microsoft.com/office/drawing/2014/chartex" xmlns:mc="http://schemas.openxmlformats.org/markup-compatibility/2006" xmlns:o="urn:schemas-microsoft-com:office:office" xmlns:r="http://schemas.openxmlformats.org/officeDocument/2006/relationships" xmlns:m="http://schemas.openxmlformats.org/officeDocument/2006/math" xmlns:v="urn:schemas-microsoft-com:vml" xmlns:wp14="http://schemas.microsoft.com/office/word/2010/wordprocessingDrawing" xmlns:wp="http://schemas.openxmlformats.org/drawingml/2006/wordprocessingDrawing" xmlns:w10="urn:schemas-microsoft-com:office:word" xmlns:w="http://schemas.openxmlformats.org/wordprocessingml/2006/main" xmlns:w14="http://schemas.microsoft.com/office/word/2010/wordml" xmlns:w15="http://schemas.microsoft.com/office/word/2012/wordml" xmlns:w16se="http://schemas.microsoft.com/office/word/2015/wordml/symex" xmlns:wpg="http://schemas.microsoft.com/office/word/2010/wordprocessingGroup" xmlns:wpi="http://schemas.microsoft.com/office/word/2010/wordprocessingInk" xmlns:wne="http://schemas.microsoft.com/office/word/2006/wordml" xmlns:wps="http://schemas.microsoft.com/office/word/2010/wordprocessingShape" mc:Ignorable="w14 w15 w16se wp14">
+<w:document xmlns:wpc="http://schemas.microsoft.com/office/word/2010/wordprocessingCanvas" xmlns:cx="http://schemas.microsoft.com/office/drawing/2014/chartex" xmlns:cx1="http://schemas.microsoft.com/office/drawing/2015/9/8/chartex" xmlns:cx2="http://schemas.microsoft.com/office/drawing/2015/10/21/chartex" xmlns:cx3="http://schemas.microsoft.com/office/drawing/2016/5/9/chartex" xmlns:cx4="http://schemas.microsoft.com/office/drawing/2016/5/10/chartex" xmlns:cx5="http://schemas.microsoft.com/office/drawing/2016/5/11/chartex" xmlns:cx6="http://schemas.microsoft.com/office/drawing/2016/5/12/chartex" xmlns:cx7="http://schemas.microsoft.com/office/drawing/2016/5/13/chartex" xmlns:cx8="http://schemas.microsoft.com/office/drawing/2016/5/14/chartex" xmlns:mc="http://schemas.openxmlformats.org/markup-compatibility/2006" xmlns:aink="http://schemas.microsoft.com/office/drawing/2016/ink" xmlns:am3d="http://schemas.microsoft.com/office/drawing/2017/model3d" xmlns:o="urn:schemas-microsoft-com:office:office" xmlns:r="http://schemas.openxmlformats.org/officeDocument/2006/relationships" xmlns:m="http://schemas.openxmlformats.org/officeDocument/2006/math" xmlns:v="urn:schemas-microsoft-com:vml" xmlns:wp14="http://schemas.microsoft.com/office/word/2010/wordprocessingDrawing" xmlns:wp="http://schemas.openxmlformats.org/drawingml/2006/wordprocessingDrawing" xmlns:w10="urn:schemas-microsoft-com:office:word" xmlns:w="http://schemas.openxmlformats.org/wordprocessingml/2006/main" xmlns:w14="http://schemas.microsoft.com/office/word/2010/wordml" xmlns:w15="http://schemas.microsoft.com/office/word/2012/wordml" xmlns:w16cex="http://schemas.microsoft.com/office/word/2018/wordml/cex" xmlns:w16cid="http://schemas.microsoft.com/office/word/2016/wordml/cid" xmlns:w16="http://schemas.microsoft.com/office/word/2018/wordml" xmlns:w16sdtdh="http://schemas.microsoft.com/office/word/2020/wordml/sdtdatahash" xmlns:w16se="http://schemas.microsoft.com/office/word/2015/wordml/symex" xmlns:wpg="http://schemas.microsoft.com/office/word/2010/wordprocessingGroup" xmlns:wpi="http://schemas.microsoft.com/office/word/2010/wordprocessingInk" xmlns:wne="http://schemas.microsoft.com/office/word/2006/wordml" xmlns:wps="http://schemas.microsoft.com/office/word/2010/wordprocessingShape" mc:Ignorable="w14 w15 w16se w16cid w16 w16cex w16sdtdh wp14">
   <w:body>
     <w:p>
       <w:pPr>
@@ -1052,7 +1052,23 @@
           <w:color w:val="000000"/>
           <w:szCs w:val="24"/>
         </w:rPr>
-        <w:t>Projeto de pesquisa de conclusão de curso, apresentado a Faculdade de Rolim de Moura – FAROL, como exigência parcial para obtenção do título de Bacharel em Sistemas de Informação, sob a orientação do professor Andreo Zilli.</w:t>
+        <w:t xml:space="preserve">Projeto de pesquisa de conclusão de curso, apresentado a Faculdade de Rolim de Moura – FAROL, como exigência parcial para obtenção do título de Bacharel em Sistemas de Informação, sob a orientação do professor Andreo </w:t>
+      </w:r>
+      <w:proofErr w:type="spellStart"/>
+      <w:r>
+        <w:rPr>
+          <w:color w:val="000000"/>
+          <w:szCs w:val="24"/>
+        </w:rPr>
+        <w:t>Zilli</w:t>
+      </w:r>
+      <w:proofErr w:type="spellEnd"/>
+      <w:r>
+        <w:rPr>
+          <w:color w:val="000000"/>
+          <w:szCs w:val="24"/>
+        </w:rPr>
+        <w:t>.</w:t>
       </w:r>
     </w:p>
     <w:p>
@@ -3990,7 +4006,27 @@
           <w:sz w:val="24"/>
           <w:szCs w:val="24"/>
         </w:rPr>
-        <w:t>gotejamento e a microasperção, que procuram empregar uma quantidade mínima de água e reduzir a perda por evaporação.</w:t>
+        <w:t xml:space="preserve">gotejamento e a </w:t>
+      </w:r>
+      <w:proofErr w:type="spellStart"/>
+      <w:r>
+        <w:rPr>
+          <w:rFonts w:ascii="Times New Roman" w:eastAsia="Times New Roman" w:hAnsi="Times New Roman"/>
+          <w:kern w:val="1"/>
+          <w:sz w:val="24"/>
+          <w:szCs w:val="24"/>
+        </w:rPr>
+        <w:t>microasperção</w:t>
+      </w:r>
+      <w:proofErr w:type="spellEnd"/>
+      <w:r>
+        <w:rPr>
+          <w:rFonts w:ascii="Times New Roman" w:eastAsia="Times New Roman" w:hAnsi="Times New Roman"/>
+          <w:kern w:val="1"/>
+          <w:sz w:val="24"/>
+          <w:szCs w:val="24"/>
+        </w:rPr>
+        <w:t>, que procuram empregar uma quantidade mínima de água e reduzir a perda por evaporação.</w:t>
       </w:r>
     </w:p>
     <w:p>
@@ -4336,8 +4372,18 @@
           <w:color w:val="000000"/>
           <w:sz w:val="24"/>
         </w:rPr>
-        <w:t>Orientador responsável: Andreo Zilli</w:t>
-      </w:r>
+        <w:t xml:space="preserve">Orientador responsável: Andreo </w:t>
+      </w:r>
+      <w:proofErr w:type="spellStart"/>
+      <w:r>
+        <w:rPr>
+          <w:rFonts w:ascii="Times New Roman" w:hAnsi="Times New Roman"/>
+          <w:color w:val="000000"/>
+          <w:sz w:val="24"/>
+        </w:rPr>
+        <w:t>Zilli</w:t>
+      </w:r>
+      <w:proofErr w:type="spellEnd"/>
     </w:p>
     <w:p>
       <w:pPr>
@@ -4596,7 +4642,25 @@
           <w:sz w:val="24"/>
           <w:szCs w:val="24"/>
         </w:rPr>
-        <w:t>Controle e monitoramento de irrigação cafeeira no interior do est</w:t>
+        <w:t xml:space="preserve">Controle e monitoramento de irrigação cafeeira </w:t>
+      </w:r>
+      <w:r>
+        <w:rPr>
+          <w:rFonts w:ascii="Times New Roman" w:hAnsi="Times New Roman" w:cs="Calibri"/>
+          <w:color w:val="000000"/>
+          <w:sz w:val="24"/>
+          <w:szCs w:val="24"/>
+        </w:rPr>
+        <w:t xml:space="preserve">em um município </w:t>
+      </w:r>
+      <w:r>
+        <w:rPr>
+          <w:rFonts w:ascii="Times New Roman" w:hAnsi="Times New Roman" w:cs="Calibri"/>
+          <w:color w:val="000000"/>
+          <w:sz w:val="24"/>
+          <w:szCs w:val="24"/>
+        </w:rPr>
+        <w:t>no interior do est</w:t>
       </w:r>
       <w:r>
         <w:rPr>
@@ -5039,7 +5103,27 @@
           <w:sz w:val="24"/>
           <w:szCs w:val="24"/>
         </w:rPr>
-        <w:t>. Portanto, esta forte relação entre a agricultura cafeeira e a economia pode ser facilmente quebrada se o recurso fundamental vier a faltar.</w:t>
+        <w:t xml:space="preserve">. Portanto, </w:t>
+      </w:r>
+      <w:proofErr w:type="spellStart"/>
+      <w:r>
+        <w:rPr>
+          <w:rFonts w:ascii="Times New Roman" w:hAnsi="Times New Roman"/>
+          <w:color w:val="000000"/>
+          <w:sz w:val="24"/>
+          <w:szCs w:val="24"/>
+        </w:rPr>
+        <w:t>esta</w:t>
+      </w:r>
+      <w:proofErr w:type="spellEnd"/>
+      <w:r>
+        <w:rPr>
+          <w:rFonts w:ascii="Times New Roman" w:hAnsi="Times New Roman"/>
+          <w:color w:val="000000"/>
+          <w:sz w:val="24"/>
+          <w:szCs w:val="24"/>
+        </w:rPr>
+        <w:t xml:space="preserve"> forte relação entre a agricultura cafeeira e a economia pode ser facilmente quebrada se o recurso fundamental vier a faltar.</w:t>
       </w:r>
     </w:p>
     <w:p>
@@ -6233,7 +6317,7 @@
           <w:sz w:val="24"/>
           <w:szCs w:val="24"/>
         </w:rPr>
-        <w:t xml:space="preserve">consumo </w:t>
+        <w:t xml:space="preserve">consumo elevado de água e energia. O pivô central apresenta o mesmo problema gerado pela </w:t>
       </w:r>
       <w:r>
         <w:rPr>
@@ -6243,7 +6327,7 @@
           <w:szCs w:val="24"/>
         </w:rPr>
         <w:lastRenderedPageBreak/>
-        <w:t>elevado de água e energia. O pivô central apresenta o mesmo problema gerado pela irrigação por aspersão, que pelo algo nível de umidade nas folhas favorece o desenvolvimento de doenças (FERNANDES; LIMA, 2013).</w:t>
+        <w:t>irrigação por aspersão, que pelo algo nível de umidade nas folhas favorece o desenvolvimento de doenças (FERNANDES; LIMA, 2013).</w:t>
       </w:r>
     </w:p>
     <w:p>
@@ -6497,7 +6581,27 @@
           <w:sz w:val="24"/>
           <w:szCs w:val="24"/>
         </w:rPr>
-        <w:t xml:space="preserve"> 2003, a partir de um consórcio de desenvolvedores, sendo o seu maior colaborador o Google. Desde a sua criação, a plataforma Android vem se popularizando cada vez mais, já se encontrando na maioria dos celulares atualmente. Uma forma simples de visualizar a presença do Android no Brasil e no mundo é por meio da plataforma do Google Trends, onde se vê nitidamente </w:t>
+        <w:t xml:space="preserve"> 2003, a partir de um consórcio de desenvolvedores, sendo o seu maior colaborador o Google. Desde a sua criação, a plataforma Android vem se popularizando cada vez mais, já se encontrando na maioria dos celulares atualmente. Uma forma simples de visualizar a presença do Android no Brasil e no mundo é por meio da plataforma do Google </w:t>
+      </w:r>
+      <w:proofErr w:type="spellStart"/>
+      <w:r>
+        <w:rPr>
+          <w:rFonts w:ascii="Times New Roman" w:hAnsi="Times New Roman"/>
+          <w:color w:val="000000"/>
+          <w:sz w:val="24"/>
+          <w:szCs w:val="24"/>
+        </w:rPr>
+        <w:t>Trends</w:t>
+      </w:r>
+      <w:proofErr w:type="spellEnd"/>
+      <w:r>
+        <w:rPr>
+          <w:rFonts w:ascii="Times New Roman" w:hAnsi="Times New Roman"/>
+          <w:color w:val="000000"/>
+          <w:sz w:val="24"/>
+          <w:szCs w:val="24"/>
+        </w:rPr>
+        <w:t xml:space="preserve">, onde se vê nitidamente </w:t>
       </w:r>
       <w:r>
         <w:rPr>
@@ -6752,7 +6856,47 @@
           <w:szCs w:val="24"/>
         </w:rPr>
         <w:tab/>
-        <w:t>O Arduino surgiu no início de 2005, em Ivrea, Itália. Um professor chamado Massimo Banzi tinha como objetivo ensinar programação de computadores e eletrônica a seus alunos, de forma que fosse possível trabalhar a interatividade e robótica dispondo de custos menores do que as plataformas de prototipagem da época.</w:t>
+        <w:t xml:space="preserve">O Arduino surgiu no início de 2005, em </w:t>
+      </w:r>
+      <w:proofErr w:type="spellStart"/>
+      <w:r>
+        <w:rPr>
+          <w:rFonts w:ascii="Times New Roman" w:hAnsi="Times New Roman"/>
+          <w:color w:val="000000"/>
+          <w:sz w:val="24"/>
+          <w:szCs w:val="24"/>
+        </w:rPr>
+        <w:t>Ivrea</w:t>
+      </w:r>
+      <w:proofErr w:type="spellEnd"/>
+      <w:r>
+        <w:rPr>
+          <w:rFonts w:ascii="Times New Roman" w:hAnsi="Times New Roman"/>
+          <w:color w:val="000000"/>
+          <w:sz w:val="24"/>
+          <w:szCs w:val="24"/>
+        </w:rPr>
+        <w:t xml:space="preserve">, Itália. Um professor chamado Massimo </w:t>
+      </w:r>
+      <w:proofErr w:type="spellStart"/>
+      <w:r>
+        <w:rPr>
+          <w:rFonts w:ascii="Times New Roman" w:hAnsi="Times New Roman"/>
+          <w:color w:val="000000"/>
+          <w:sz w:val="24"/>
+          <w:szCs w:val="24"/>
+        </w:rPr>
+        <w:t>Banzi</w:t>
+      </w:r>
+      <w:proofErr w:type="spellEnd"/>
+      <w:r>
+        <w:rPr>
+          <w:rFonts w:ascii="Times New Roman" w:hAnsi="Times New Roman"/>
+          <w:color w:val="000000"/>
+          <w:sz w:val="24"/>
+          <w:szCs w:val="24"/>
+        </w:rPr>
+        <w:t xml:space="preserve"> tinha como objetivo ensinar programação de computadores e eletrônica a seus alunos, de forma que fosse possível trabalhar a interatividade e robótica dispondo de custos menores do que as plataformas de prototipagem da época.</w:t>
       </w:r>
     </w:p>
     <w:p>
@@ -6813,8 +6957,29 @@
           <w:szCs w:val="24"/>
         </w:rPr>
         <w:tab/>
-        <w:t xml:space="preserve">Com a ajuda de seu aluno David Mellis, decidiram criar uma placa eletrônica independente. E por fim disponibilizaram para outras pessoas utilizarem e desenvolverem seus projetos. A partir do uso comunitário da plataforma, o Arduino passou a ser um dos grandes percursores da </w:t>
-      </w:r>
+        <w:t xml:space="preserve">Com a ajuda de seu aluno David </w:t>
+      </w:r>
+      <w:proofErr w:type="spellStart"/>
+      <w:r>
+        <w:rPr>
+          <w:rFonts w:ascii="Times New Roman" w:hAnsi="Times New Roman"/>
+          <w:color w:val="000000"/>
+          <w:sz w:val="24"/>
+          <w:szCs w:val="24"/>
+        </w:rPr>
+        <w:t>Mellis</w:t>
+      </w:r>
+      <w:proofErr w:type="spellEnd"/>
+      <w:r>
+        <w:rPr>
+          <w:rFonts w:ascii="Times New Roman" w:hAnsi="Times New Roman"/>
+          <w:color w:val="000000"/>
+          <w:sz w:val="24"/>
+          <w:szCs w:val="24"/>
+        </w:rPr>
+        <w:t xml:space="preserve">, decidiram criar uma placa eletrônica independente. E por fim disponibilizaram para outras pessoas utilizarem e desenvolverem seus projetos. A partir do uso comunitário da plataforma, o Arduino passou a ser um dos grandes percursores da </w:t>
+      </w:r>
+      <w:proofErr w:type="spellStart"/>
       <w:r>
         <w:rPr>
           <w:rFonts w:ascii="Times New Roman" w:hAnsi="Times New Roman"/>
@@ -6826,6 +6991,7 @@
         </w:rPr>
         <w:t>IoT</w:t>
       </w:r>
+      <w:proofErr w:type="spellEnd"/>
       <w:r>
         <w:rPr>
           <w:rStyle w:val="ncoradanotaderodap"/>
@@ -6982,7 +7148,27 @@
           <w:szCs w:val="24"/>
         </w:rPr>
         <w:tab/>
-        <w:t>Para complementar Amorin, Aguirre afirma que sensores são considerados elementos primários, pois estão em contato direto com a variável controlada e que geram outra grandeza que pode ser enviada para um sistema de medição ou transdutor, isto é, o elemento primário apenas converte a grandeza que se deseja medir em outra grandeza que será repassada aos outros subsistemas do sistema. (BRITO apud AGUIRRE, 2013).</w:t>
+        <w:t xml:space="preserve">Para complementar </w:t>
+      </w:r>
+      <w:proofErr w:type="spellStart"/>
+      <w:r>
+        <w:rPr>
+          <w:rFonts w:ascii="Times New Roman" w:hAnsi="Times New Roman"/>
+          <w:color w:val="000000"/>
+          <w:sz w:val="24"/>
+          <w:szCs w:val="24"/>
+        </w:rPr>
+        <w:t>Amorin</w:t>
+      </w:r>
+      <w:proofErr w:type="spellEnd"/>
+      <w:r>
+        <w:rPr>
+          <w:rFonts w:ascii="Times New Roman" w:hAnsi="Times New Roman"/>
+          <w:color w:val="000000"/>
+          <w:sz w:val="24"/>
+          <w:szCs w:val="24"/>
+        </w:rPr>
+        <w:t>, Aguirre afirma que sensores são considerados elementos primários, pois estão em contato direto com a variável controlada e que geram outra grandeza que pode ser enviada para um sistema de medição ou transdutor, isto é, o elemento primário apenas converte a grandeza que se deseja medir em outra grandeza que será repassada aos outros subsistemas do sistema. (BRITO apud AGUIRRE, 2013).</w:t>
       </w:r>
     </w:p>
     <w:p>
@@ -7569,7 +7755,17 @@
           <w:sz w:val="24"/>
           <w:szCs w:val="24"/>
         </w:rPr>
-        <w:t xml:space="preserve"> medida</w:t>
+        <w:t xml:space="preserve"> </w:t>
+      </w:r>
+      <w:proofErr w:type="gramStart"/>
+      <w:r>
+        <w:rPr>
+          <w:rFonts w:ascii="Times New Roman" w:hAnsi="Times New Roman"/>
+          <w:color w:val="000000"/>
+          <w:sz w:val="24"/>
+          <w:szCs w:val="24"/>
+        </w:rPr>
+        <w:t>medida</w:t>
       </w:r>
       <w:r>
         <w:rPr>
@@ -7580,6 +7776,7 @@
         </w:rPr>
         <w:t>s</w:t>
       </w:r>
+      <w:proofErr w:type="gramEnd"/>
       <w:r>
         <w:rPr>
           <w:rFonts w:ascii="Times New Roman" w:hAnsi="Times New Roman"/>
@@ -8494,7 +8691,16 @@
           <w:sz w:val="24"/>
           <w:szCs w:val="24"/>
         </w:rPr>
-        <w:t>”pesquisas práticas são aplicadas com determinado</w:t>
+        <w:t>“</w:t>
+      </w:r>
+      <w:r>
+        <w:rPr>
+          <w:rFonts w:ascii="Times New Roman" w:hAnsi="Times New Roman"/>
+          <w:color w:val="000000" w:themeColor="text1"/>
+          <w:sz w:val="24"/>
+          <w:szCs w:val="24"/>
+        </w:rPr>
+        <w:t>pesquisas práticas são aplicadas com determinado</w:t>
       </w:r>
       <w:r>
         <w:rPr>
@@ -8695,7 +8901,19 @@
         <w:rPr>
           <w:color w:val="000000"/>
         </w:rPr>
-        <w:t>é elaborado”[...] co</w:t>
+        <w:t>é elaborado</w:t>
+      </w:r>
+      <w:r>
+        <w:rPr>
+          <w:color w:val="000000"/>
+        </w:rPr>
+        <w:t xml:space="preserve"> “</w:t>
+      </w:r>
+      <w:r>
+        <w:rPr>
+          <w:color w:val="000000"/>
+        </w:rPr>
+        <w:t>[...] co</w:t>
       </w:r>
       <w:r>
         <w:rPr>
@@ -8725,7 +8943,13 @@
         <w:rPr>
           <w:color w:val="000000"/>
         </w:rPr>
-        <w:t xml:space="preserve"> ”</w:t>
+        <w:t>”</w:t>
+      </w:r>
+      <w:r>
+        <w:rPr>
+          <w:color w:val="000000"/>
+        </w:rPr>
+        <w:t xml:space="preserve"> </w:t>
       </w:r>
       <w:r>
         <w:rPr>
@@ -8773,7 +8997,21 @@
         <w:rPr>
           <w:color w:val="000000"/>
         </w:rPr>
-        <w:t>2560 desenvolvido pela RobotDyn, e este</w:t>
+        <w:t xml:space="preserve">2560 desenvolvido pela </w:t>
+      </w:r>
+      <w:proofErr w:type="spellStart"/>
+      <w:r>
+        <w:rPr>
+          <w:color w:val="000000"/>
+        </w:rPr>
+        <w:t>RobotDyn</w:t>
+      </w:r>
+      <w:proofErr w:type="spellEnd"/>
+      <w:r>
+        <w:rPr>
+          <w:color w:val="000000"/>
+        </w:rPr>
+        <w:t>, e este</w:t>
       </w:r>
       <w:r>
         <w:rPr>
@@ -8876,6 +9114,7 @@
         <w:tab/>
         <w:t xml:space="preserve">O IPOTH será desenvolvido na linguagem </w:t>
       </w:r>
+      <w:proofErr w:type="spellStart"/>
       <w:r>
         <w:rPr>
           <w:i/>
@@ -8884,6 +9123,7 @@
         </w:rPr>
         <w:t>JavaScript</w:t>
       </w:r>
+      <w:proofErr w:type="spellEnd"/>
       <w:r>
         <w:rPr>
           <w:rStyle w:val="ncoradanotaderodap"/>
@@ -8899,6 +9139,7 @@
         </w:rPr>
         <w:t xml:space="preserve">, utilizando de uma dependência do </w:t>
       </w:r>
+      <w:proofErr w:type="spellStart"/>
       <w:r>
         <w:rPr>
           <w:i/>
@@ -8907,6 +9148,7 @@
         </w:rPr>
         <w:t>NodeJS</w:t>
       </w:r>
+      <w:proofErr w:type="spellEnd"/>
       <w:r>
         <w:rPr>
           <w:rStyle w:val="ncoradanotaderodap"/>
@@ -8922,14 +9164,34 @@
         </w:rPr>
         <w:t xml:space="preserve"> denominada </w:t>
       </w:r>
+      <w:proofErr w:type="spellStart"/>
       <w:r>
         <w:rPr>
           <w:i/>
           <w:iCs/>
           <w:color w:val="000000"/>
         </w:rPr>
-        <w:t>React Native</w:t>
-      </w:r>
+        <w:t>React</w:t>
+      </w:r>
+      <w:proofErr w:type="spellEnd"/>
+      <w:r>
+        <w:rPr>
+          <w:i/>
+          <w:iCs/>
+          <w:color w:val="000000"/>
+        </w:rPr>
+        <w:t xml:space="preserve"> </w:t>
+      </w:r>
+      <w:proofErr w:type="spellStart"/>
+      <w:r>
+        <w:rPr>
+          <w:i/>
+          <w:iCs/>
+          <w:color w:val="000000"/>
+        </w:rPr>
+        <w:t>Native</w:t>
+      </w:r>
+      <w:proofErr w:type="spellEnd"/>
       <w:r>
         <w:rPr>
           <w:rStyle w:val="ncoradanotaderodap"/>
@@ -9012,12 +9274,37 @@
         </w:rPr>
         <w:t xml:space="preserve"> na </w:t>
       </w:r>
+      <w:proofErr w:type="spellStart"/>
       <w:r>
         <w:rPr>
           <w:i/>
           <w:color w:val="000000"/>
         </w:rPr>
-        <w:t>Amazon Web Services(AWS)</w:t>
+        <w:t>Amazon</w:t>
+      </w:r>
+      <w:proofErr w:type="spellEnd"/>
+      <w:r>
+        <w:rPr>
+          <w:i/>
+          <w:color w:val="000000"/>
+        </w:rPr>
+        <w:t xml:space="preserve"> Web </w:t>
+      </w:r>
+      <w:proofErr w:type="gramStart"/>
+      <w:r>
+        <w:rPr>
+          <w:i/>
+          <w:color w:val="000000"/>
+        </w:rPr>
+        <w:t>Services(</w:t>
+      </w:r>
+      <w:proofErr w:type="gramEnd"/>
+      <w:r>
+        <w:rPr>
+          <w:i/>
+          <w:color w:val="000000"/>
+        </w:rPr>
+        <w:t>AWS)</w:t>
       </w:r>
       <w:r>
         <w:rPr>
@@ -9032,6 +9319,7 @@
         </w:rPr>
         <w:t xml:space="preserve">, onde ficarão dispostos o </w:t>
       </w:r>
+      <w:proofErr w:type="spellStart"/>
       <w:r>
         <w:rPr>
           <w:i/>
@@ -9053,6 +9341,7 @@
         </w:rPr>
         <w:t>end</w:t>
       </w:r>
+      <w:proofErr w:type="spellEnd"/>
       <w:r>
         <w:rPr>
           <w:rStyle w:val="Refdenotaderodap"/>
@@ -9267,8 +9556,6 @@
         <w:tab/>
         <w:t>O produto final da pesquisa resultará na produção de um artigo científico como requisito obrigatório para a conclusão de curso.</w:t>
       </w:r>
-      <w:bookmarkStart w:id="45" w:name="_GoBack"/>
-      <w:bookmarkEnd w:id="45"/>
     </w:p>
     <w:p>
       <w:pPr>
@@ -9295,8 +9582,8 @@
           <w:lang w:val="pt-BR"/>
         </w:rPr>
       </w:pPr>
-      <w:bookmarkStart w:id="46" w:name="_Toc499833363"/>
-      <w:bookmarkStart w:id="47" w:name="_Toc75454881"/>
+      <w:bookmarkStart w:id="45" w:name="_Toc499833363"/>
+      <w:bookmarkStart w:id="46" w:name="_Toc75454881"/>
       <w:r>
         <w:rPr>
           <w:color w:val="000000"/>
@@ -9304,8 +9591,8 @@
         </w:rPr>
         <w:t>8 CRONOGRAMA</w:t>
       </w:r>
+      <w:bookmarkEnd w:id="45"/>
       <w:bookmarkEnd w:id="46"/>
-      <w:bookmarkEnd w:id="47"/>
     </w:p>
     <w:p>
       <w:pPr>
@@ -9363,7 +9650,7 @@
       <w:tr>
         <w:tc>
           <w:tcPr>
-            <w:tcW w:w="2802" w:type="dxa"/>
+            <w:tcW w:w="2803" w:type="dxa"/>
             <w:vMerge w:val="restart"/>
             <w:tcBorders>
               <w:top w:val="thinThickSmallGap" w:sz="24" w:space="0" w:color="000000"/>
@@ -9439,7 +9726,7 @@
       <w:tr>
         <w:tc>
           <w:tcPr>
-            <w:tcW w:w="2802" w:type="dxa"/>
+            <w:tcW w:w="2803" w:type="dxa"/>
             <w:vMerge/>
             <w:tcBorders>
               <w:top w:val="single" w:sz="18" w:space="0" w:color="000000"/>
@@ -9784,7 +10071,7 @@
       <w:tr>
         <w:tc>
           <w:tcPr>
-            <w:tcW w:w="2802" w:type="dxa"/>
+            <w:tcW w:w="2803" w:type="dxa"/>
             <w:tcBorders>
               <w:top w:val="thinThickSmallGap" w:sz="24" w:space="0" w:color="000000"/>
               <w:left w:val="thinThickSmallGap" w:sz="24" w:space="0" w:color="000000"/>
@@ -10073,7 +10360,7 @@
       <w:tr>
         <w:tc>
           <w:tcPr>
-            <w:tcW w:w="2802" w:type="dxa"/>
+            <w:tcW w:w="2803" w:type="dxa"/>
             <w:tcBorders>
               <w:top w:val="single" w:sz="4" w:space="0" w:color="000000"/>
               <w:left w:val="thinThickSmallGap" w:sz="24" w:space="0" w:color="000000"/>
@@ -10358,7 +10645,7 @@
       <w:tr>
         <w:tc>
           <w:tcPr>
-            <w:tcW w:w="2802" w:type="dxa"/>
+            <w:tcW w:w="2803" w:type="dxa"/>
             <w:tcBorders>
               <w:top w:val="single" w:sz="4" w:space="0" w:color="000000"/>
               <w:left w:val="thinThickSmallGap" w:sz="24" w:space="0" w:color="000000"/>
@@ -10380,7 +10667,6 @@
                 <w:sz w:val="20"/>
                 <w:szCs w:val="20"/>
               </w:rPr>
-              <w:lastRenderedPageBreak/>
               <w:t xml:space="preserve">Aprovação do projeto </w:t>
             </w:r>
           </w:p>
@@ -10644,7 +10930,7 @@
       <w:tr>
         <w:tc>
           <w:tcPr>
-            <w:tcW w:w="2802" w:type="dxa"/>
+            <w:tcW w:w="2803" w:type="dxa"/>
             <w:tcBorders>
               <w:top w:val="single" w:sz="4" w:space="0" w:color="000000"/>
               <w:left w:val="thinThickSmallGap" w:sz="24" w:space="0" w:color="000000"/>
@@ -10929,7 +11215,7 @@
       <w:tr>
         <w:tc>
           <w:tcPr>
-            <w:tcW w:w="2802" w:type="dxa"/>
+            <w:tcW w:w="2803" w:type="dxa"/>
             <w:tcBorders>
               <w:top w:val="single" w:sz="4" w:space="0" w:color="000000"/>
               <w:left w:val="thinThickSmallGap" w:sz="24" w:space="0" w:color="000000"/>
@@ -10951,6 +11237,7 @@
                 <w:sz w:val="20"/>
                 <w:szCs w:val="20"/>
               </w:rPr>
+              <w:lastRenderedPageBreak/>
               <w:t>Avaliação do projeto em banca</w:t>
             </w:r>
           </w:p>
@@ -11214,7 +11501,7 @@
       <w:tr>
         <w:tc>
           <w:tcPr>
-            <w:tcW w:w="2802" w:type="dxa"/>
+            <w:tcW w:w="2803" w:type="dxa"/>
             <w:tcBorders>
               <w:top w:val="single" w:sz="4" w:space="0" w:color="000000"/>
               <w:left w:val="thinThickSmallGap" w:sz="24" w:space="0" w:color="000000"/>
@@ -11500,7 +11787,7 @@
       <w:tr>
         <w:tc>
           <w:tcPr>
-            <w:tcW w:w="2802" w:type="dxa"/>
+            <w:tcW w:w="2803" w:type="dxa"/>
             <w:tcBorders>
               <w:top w:val="single" w:sz="4" w:space="0" w:color="000000"/>
               <w:left w:val="thinThickSmallGap" w:sz="24" w:space="0" w:color="000000"/>
@@ -11522,7 +11809,7 @@
                 <w:sz w:val="20"/>
                 <w:szCs w:val="20"/>
               </w:rPr>
-              <w:t>Envio e apreciação do CEP</w:t>
+              <w:t>Adequações no projeto</w:t>
             </w:r>
           </w:p>
         </w:tc>
@@ -11784,7 +12071,7 @@
       <w:tr>
         <w:tc>
           <w:tcPr>
-            <w:tcW w:w="2802" w:type="dxa"/>
+            <w:tcW w:w="2803" w:type="dxa"/>
             <w:tcBorders>
               <w:top w:val="single" w:sz="4" w:space="0" w:color="000000"/>
               <w:left w:val="thinThickSmallGap" w:sz="24" w:space="0" w:color="000000"/>
@@ -11806,7 +12093,7 @@
                 <w:sz w:val="20"/>
                 <w:szCs w:val="20"/>
               </w:rPr>
-              <w:t>Adequações no projeto</w:t>
+              <w:t>Supervisões</w:t>
             </w:r>
           </w:p>
         </w:tc>
@@ -11958,6 +12245,7 @@
               <w:bottom w:val="single" w:sz="4" w:space="0" w:color="000000"/>
               <w:right w:val="single" w:sz="4" w:space="0" w:color="000000"/>
             </w:tcBorders>
+            <w:shd w:val="clear" w:color="auto" w:fill="FFFFFF"/>
           </w:tcPr>
           <w:p>
             <w:pPr>
@@ -11981,6 +12269,7 @@
               <w:bottom w:val="single" w:sz="4" w:space="0" w:color="000000"/>
               <w:right w:val="single" w:sz="4" w:space="0" w:color="000000"/>
             </w:tcBorders>
+            <w:shd w:val="clear" w:color="auto" w:fill="FFFFFF"/>
           </w:tcPr>
           <w:p>
             <w:pPr>
@@ -12004,6 +12293,7 @@
               <w:bottom w:val="single" w:sz="4" w:space="0" w:color="000000"/>
               <w:right w:val="single" w:sz="4" w:space="0" w:color="000000"/>
             </w:tcBorders>
+            <w:shd w:val="clear" w:color="auto" w:fill="FFFFFF"/>
           </w:tcPr>
           <w:p>
             <w:pPr>
@@ -12027,6 +12317,7 @@
               <w:bottom w:val="single" w:sz="4" w:space="0" w:color="000000"/>
               <w:right w:val="single" w:sz="4" w:space="0" w:color="000000"/>
             </w:tcBorders>
+            <w:shd w:val="clear" w:color="auto" w:fill="FFFFFF"/>
           </w:tcPr>
           <w:p>
             <w:pPr>
@@ -12050,6 +12341,7 @@
               <w:bottom w:val="single" w:sz="4" w:space="0" w:color="000000"/>
               <w:right w:val="thinThickSmallGap" w:sz="24" w:space="0" w:color="000000"/>
             </w:tcBorders>
+            <w:shd w:val="clear" w:color="auto" w:fill="FFFFFF"/>
           </w:tcPr>
           <w:p>
             <w:pPr>
@@ -12068,7 +12360,7 @@
       <w:tr>
         <w:tc>
           <w:tcPr>
-            <w:tcW w:w="2802" w:type="dxa"/>
+            <w:tcW w:w="2803" w:type="dxa"/>
             <w:tcBorders>
               <w:top w:val="single" w:sz="4" w:space="0" w:color="000000"/>
               <w:left w:val="thinThickSmallGap" w:sz="24" w:space="0" w:color="000000"/>
@@ -12090,7 +12382,7 @@
                 <w:sz w:val="20"/>
                 <w:szCs w:val="20"/>
               </w:rPr>
-              <w:t>Supervisões</w:t>
+              <w:t>Revisão bibliográfica</w:t>
             </w:r>
           </w:p>
         </w:tc>
@@ -12266,7 +12558,6 @@
               <w:bottom w:val="single" w:sz="4" w:space="0" w:color="000000"/>
               <w:right w:val="single" w:sz="4" w:space="0" w:color="000000"/>
             </w:tcBorders>
-            <w:shd w:val="clear" w:color="auto" w:fill="FFFFFF"/>
           </w:tcPr>
           <w:p>
             <w:pPr>
@@ -12290,7 +12581,6 @@
               <w:bottom w:val="single" w:sz="4" w:space="0" w:color="000000"/>
               <w:right w:val="single" w:sz="4" w:space="0" w:color="000000"/>
             </w:tcBorders>
-            <w:shd w:val="clear" w:color="auto" w:fill="FFFFFF"/>
           </w:tcPr>
           <w:p>
             <w:pPr>
@@ -12338,7 +12628,6 @@
               <w:bottom w:val="single" w:sz="4" w:space="0" w:color="000000"/>
               <w:right w:val="thinThickSmallGap" w:sz="24" w:space="0" w:color="000000"/>
             </w:tcBorders>
-            <w:shd w:val="clear" w:color="auto" w:fill="FFFFFF"/>
           </w:tcPr>
           <w:p>
             <w:pPr>
@@ -12357,7 +12646,7 @@
       <w:tr>
         <w:tc>
           <w:tcPr>
-            <w:tcW w:w="2802" w:type="dxa"/>
+            <w:tcW w:w="2803" w:type="dxa"/>
             <w:tcBorders>
               <w:top w:val="single" w:sz="4" w:space="0" w:color="000000"/>
               <w:left w:val="thinThickSmallGap" w:sz="24" w:space="0" w:color="000000"/>
@@ -12379,7 +12668,7 @@
                 <w:sz w:val="20"/>
                 <w:szCs w:val="20"/>
               </w:rPr>
-              <w:t>Revisão bibliográfica</w:t>
+              <w:t xml:space="preserve">Coleta de dados </w:t>
             </w:r>
           </w:p>
         </w:tc>
@@ -12531,7 +12820,6 @@
               <w:bottom w:val="single" w:sz="4" w:space="0" w:color="000000"/>
               <w:right w:val="single" w:sz="4" w:space="0" w:color="000000"/>
             </w:tcBorders>
-            <w:shd w:val="clear" w:color="auto" w:fill="FFFFFF"/>
           </w:tcPr>
           <w:p>
             <w:pPr>
@@ -12601,7 +12889,6 @@
               <w:bottom w:val="single" w:sz="4" w:space="0" w:color="000000"/>
               <w:right w:val="single" w:sz="4" w:space="0" w:color="000000"/>
             </w:tcBorders>
-            <w:shd w:val="clear" w:color="auto" w:fill="FFFFFF"/>
           </w:tcPr>
           <w:p>
             <w:pPr>
@@ -12643,7 +12930,7 @@
       <w:tr>
         <w:tc>
           <w:tcPr>
-            <w:tcW w:w="2802" w:type="dxa"/>
+            <w:tcW w:w="2803" w:type="dxa"/>
             <w:tcBorders>
               <w:top w:val="single" w:sz="4" w:space="0" w:color="000000"/>
               <w:left w:val="thinThickSmallGap" w:sz="24" w:space="0" w:color="000000"/>
@@ -12665,7 +12952,7 @@
                 <w:sz w:val="20"/>
                 <w:szCs w:val="20"/>
               </w:rPr>
-              <w:t xml:space="preserve">Coleta de dados </w:t>
+              <w:t>Análise dos dados</w:t>
             </w:r>
           </w:p>
         </w:tc>
@@ -12817,6 +13104,7 @@
               <w:bottom w:val="single" w:sz="4" w:space="0" w:color="000000"/>
               <w:right w:val="single" w:sz="4" w:space="0" w:color="000000"/>
             </w:tcBorders>
+            <w:shd w:val="clear" w:color="auto" w:fill="B2B2B2"/>
           </w:tcPr>
           <w:p>
             <w:pPr>
@@ -12927,7 +13215,7 @@
       <w:tr>
         <w:tc>
           <w:tcPr>
-            <w:tcW w:w="2802" w:type="dxa"/>
+            <w:tcW w:w="2803" w:type="dxa"/>
             <w:tcBorders>
               <w:top w:val="single" w:sz="4" w:space="0" w:color="000000"/>
               <w:left w:val="thinThickSmallGap" w:sz="24" w:space="0" w:color="000000"/>
@@ -12949,7 +13237,7 @@
                 <w:sz w:val="20"/>
                 <w:szCs w:val="20"/>
               </w:rPr>
-              <w:t>Análise dos dados</w:t>
+              <w:t>Elaboração do artigo</w:t>
             </w:r>
           </w:p>
         </w:tc>
@@ -13077,7 +13365,6 @@
               <w:bottom w:val="single" w:sz="4" w:space="0" w:color="000000"/>
               <w:right w:val="single" w:sz="4" w:space="0" w:color="000000"/>
             </w:tcBorders>
-            <w:shd w:val="clear" w:color="auto" w:fill="B2B2B2"/>
           </w:tcPr>
           <w:p>
             <w:pPr>
@@ -13125,6 +13412,7 @@
               <w:bottom w:val="single" w:sz="4" w:space="0" w:color="000000"/>
               <w:right w:val="single" w:sz="4" w:space="0" w:color="000000"/>
             </w:tcBorders>
+            <w:shd w:val="clear" w:color="auto" w:fill="B2B2B2"/>
           </w:tcPr>
           <w:p>
             <w:pPr>
@@ -13212,7 +13500,7 @@
       <w:tr>
         <w:tc>
           <w:tcPr>
-            <w:tcW w:w="2802" w:type="dxa"/>
+            <w:tcW w:w="2803" w:type="dxa"/>
             <w:tcBorders>
               <w:top w:val="single" w:sz="4" w:space="0" w:color="000000"/>
               <w:left w:val="thinThickSmallGap" w:sz="24" w:space="0" w:color="000000"/>
@@ -13234,7 +13522,7 @@
                 <w:sz w:val="20"/>
                 <w:szCs w:val="20"/>
               </w:rPr>
-              <w:t>Elaboração do artigo</w:t>
+              <w:t xml:space="preserve">Entrega do artigo </w:t>
             </w:r>
           </w:p>
         </w:tc>
@@ -13385,7 +13673,6 @@
               <w:bottom w:val="single" w:sz="4" w:space="0" w:color="000000"/>
               <w:right w:val="single" w:sz="4" w:space="0" w:color="000000"/>
             </w:tcBorders>
-            <w:shd w:val="clear" w:color="auto" w:fill="B2B2B2"/>
           </w:tcPr>
           <w:p>
             <w:pPr>
@@ -13497,7 +13784,7 @@
       <w:tr>
         <w:tc>
           <w:tcPr>
-            <w:tcW w:w="2802" w:type="dxa"/>
+            <w:tcW w:w="2803" w:type="dxa"/>
             <w:tcBorders>
               <w:top w:val="single" w:sz="4" w:space="0" w:color="000000"/>
               <w:left w:val="thinThickSmallGap" w:sz="24" w:space="0" w:color="000000"/>
@@ -13519,7 +13806,7 @@
                 <w:sz w:val="20"/>
                 <w:szCs w:val="20"/>
               </w:rPr>
-              <w:t xml:space="preserve">Entrega do artigo </w:t>
+              <w:t>Defesa do artigo</w:t>
             </w:r>
           </w:p>
         </w:tc>
@@ -13693,7 +13980,6 @@
               <w:bottom w:val="single" w:sz="4" w:space="0" w:color="000000"/>
               <w:right w:val="single" w:sz="4" w:space="0" w:color="000000"/>
             </w:tcBorders>
-            <w:shd w:val="clear" w:color="auto" w:fill="B2B2B2"/>
           </w:tcPr>
           <w:p>
             <w:pPr>
@@ -13717,6 +14003,7 @@
               <w:bottom w:val="single" w:sz="4" w:space="0" w:color="000000"/>
               <w:right w:val="single" w:sz="4" w:space="0" w:color="000000"/>
             </w:tcBorders>
+            <w:shd w:val="clear" w:color="auto" w:fill="B2B2B2"/>
           </w:tcPr>
           <w:p>
             <w:pPr>
@@ -13740,6 +14027,7 @@
               <w:bottom w:val="single" w:sz="4" w:space="0" w:color="000000"/>
               <w:right w:val="single" w:sz="4" w:space="0" w:color="000000"/>
             </w:tcBorders>
+            <w:shd w:val="clear" w:color="auto" w:fill="B2B2B2"/>
           </w:tcPr>
           <w:p>
             <w:pPr>
@@ -13781,7 +14069,7 @@
       <w:tr>
         <w:tc>
           <w:tcPr>
-            <w:tcW w:w="2802" w:type="dxa"/>
+            <w:tcW w:w="2803" w:type="dxa"/>
             <w:tcBorders>
               <w:top w:val="single" w:sz="4" w:space="0" w:color="000000"/>
               <w:left w:val="thinThickSmallGap" w:sz="24" w:space="0" w:color="000000"/>
@@ -13803,7 +14091,7 @@
                 <w:sz w:val="20"/>
                 <w:szCs w:val="20"/>
               </w:rPr>
-              <w:t>Defesa do artigo</w:t>
+              <w:t>Adequações do artigo</w:t>
             </w:r>
           </w:p>
         </w:tc>
@@ -14000,7 +14288,6 @@
               <w:bottom w:val="single" w:sz="4" w:space="0" w:color="000000"/>
               <w:right w:val="single" w:sz="4" w:space="0" w:color="000000"/>
             </w:tcBorders>
-            <w:shd w:val="clear" w:color="auto" w:fill="B2B2B2"/>
           </w:tcPr>
           <w:p>
             <w:pPr>
@@ -14066,291 +14353,7 @@
       <w:tr>
         <w:tc>
           <w:tcPr>
-            <w:tcW w:w="2802" w:type="dxa"/>
-            <w:tcBorders>
-              <w:top w:val="single" w:sz="4" w:space="0" w:color="000000"/>
-              <w:left w:val="thinThickSmallGap" w:sz="24" w:space="0" w:color="000000"/>
-              <w:bottom w:val="single" w:sz="4" w:space="0" w:color="000000"/>
-              <w:right w:val="thinThickSmallGap" w:sz="24" w:space="0" w:color="000000"/>
-            </w:tcBorders>
-          </w:tcPr>
-          <w:p>
-            <w:pPr>
-              <w:pStyle w:val="NormalWeb"/>
-              <w:spacing w:beforeAutospacing="0" w:after="0" w:afterAutospacing="0"/>
-              <w:rPr>
-                <w:color w:val="000000"/>
-              </w:rPr>
-            </w:pPr>
-            <w:r>
-              <w:rPr>
-                <w:color w:val="000000"/>
-                <w:sz w:val="20"/>
-                <w:szCs w:val="20"/>
-              </w:rPr>
-              <w:t>Adequações do artigo</w:t>
-            </w:r>
-          </w:p>
-        </w:tc>
-        <w:tc>
-          <w:tcPr>
-            <w:tcW w:w="565" w:type="dxa"/>
-            <w:tcBorders>
-              <w:top w:val="single" w:sz="4" w:space="0" w:color="000000"/>
-              <w:left w:val="thinThickSmallGap" w:sz="24" w:space="0" w:color="000000"/>
-              <w:bottom w:val="single" w:sz="4" w:space="0" w:color="000000"/>
-              <w:right w:val="single" w:sz="4" w:space="0" w:color="000000"/>
-            </w:tcBorders>
-          </w:tcPr>
-          <w:p>
-            <w:pPr>
-              <w:pStyle w:val="NormalWeb"/>
-              <w:spacing w:beforeAutospacing="0" w:after="0" w:afterAutospacing="0"/>
-              <w:jc w:val="both"/>
-              <w:rPr>
-                <w:color w:val="000000"/>
-                <w:sz w:val="20"/>
-                <w:szCs w:val="20"/>
-              </w:rPr>
-            </w:pPr>
-          </w:p>
-        </w:tc>
-        <w:tc>
-          <w:tcPr>
-            <w:tcW w:w="570" w:type="dxa"/>
-            <w:tcBorders>
-              <w:top w:val="single" w:sz="4" w:space="0" w:color="000000"/>
-              <w:left w:val="single" w:sz="4" w:space="0" w:color="000000"/>
-              <w:bottom w:val="single" w:sz="4" w:space="0" w:color="000000"/>
-              <w:right w:val="single" w:sz="4" w:space="0" w:color="000000"/>
-            </w:tcBorders>
-          </w:tcPr>
-          <w:p>
-            <w:pPr>
-              <w:pStyle w:val="NormalWeb"/>
-              <w:spacing w:beforeAutospacing="0" w:after="0" w:afterAutospacing="0"/>
-              <w:jc w:val="both"/>
-              <w:rPr>
-                <w:color w:val="000000"/>
-                <w:sz w:val="20"/>
-                <w:szCs w:val="20"/>
-              </w:rPr>
-            </w:pPr>
-          </w:p>
-        </w:tc>
-        <w:tc>
-          <w:tcPr>
-            <w:tcW w:w="567" w:type="dxa"/>
-            <w:tcBorders>
-              <w:top w:val="single" w:sz="4" w:space="0" w:color="000000"/>
-              <w:left w:val="single" w:sz="4" w:space="0" w:color="000000"/>
-              <w:bottom w:val="single" w:sz="4" w:space="0" w:color="000000"/>
-              <w:right w:val="single" w:sz="4" w:space="0" w:color="000000"/>
-            </w:tcBorders>
-          </w:tcPr>
-          <w:p>
-            <w:pPr>
-              <w:pStyle w:val="NormalWeb"/>
-              <w:spacing w:beforeAutospacing="0" w:after="0" w:afterAutospacing="0"/>
-              <w:jc w:val="both"/>
-              <w:rPr>
-                <w:color w:val="000000"/>
-                <w:sz w:val="20"/>
-                <w:szCs w:val="20"/>
-              </w:rPr>
-            </w:pPr>
-          </w:p>
-        </w:tc>
-        <w:tc>
-          <w:tcPr>
-            <w:tcW w:w="565" w:type="dxa"/>
-            <w:tcBorders>
-              <w:top w:val="single" w:sz="4" w:space="0" w:color="000000"/>
-              <w:left w:val="single" w:sz="4" w:space="0" w:color="000000"/>
-              <w:bottom w:val="single" w:sz="4" w:space="0" w:color="000000"/>
-              <w:right w:val="single" w:sz="4" w:space="0" w:color="000000"/>
-            </w:tcBorders>
-          </w:tcPr>
-          <w:p>
-            <w:pPr>
-              <w:pStyle w:val="NormalWeb"/>
-              <w:spacing w:beforeAutospacing="0" w:after="0" w:afterAutospacing="0"/>
-              <w:jc w:val="both"/>
-              <w:rPr>
-                <w:color w:val="000000"/>
-                <w:sz w:val="20"/>
-                <w:szCs w:val="20"/>
-              </w:rPr>
-            </w:pPr>
-          </w:p>
-        </w:tc>
-        <w:tc>
-          <w:tcPr>
-            <w:tcW w:w="565" w:type="dxa"/>
-            <w:tcBorders>
-              <w:top w:val="single" w:sz="4" w:space="0" w:color="000000"/>
-              <w:left w:val="single" w:sz="4" w:space="0" w:color="000000"/>
-              <w:bottom w:val="single" w:sz="4" w:space="0" w:color="000000"/>
-              <w:right w:val="single" w:sz="4" w:space="0" w:color="000000"/>
-            </w:tcBorders>
-          </w:tcPr>
-          <w:p>
-            <w:pPr>
-              <w:pStyle w:val="NormalWeb"/>
-              <w:spacing w:beforeAutospacing="0" w:after="0" w:afterAutospacing="0"/>
-              <w:jc w:val="both"/>
-              <w:rPr>
-                <w:color w:val="000000"/>
-                <w:sz w:val="20"/>
-                <w:szCs w:val="20"/>
-              </w:rPr>
-            </w:pPr>
-          </w:p>
-        </w:tc>
-        <w:tc>
-          <w:tcPr>
-            <w:tcW w:w="571" w:type="dxa"/>
-            <w:tcBorders>
-              <w:top w:val="single" w:sz="4" w:space="0" w:color="000000"/>
-              <w:left w:val="single" w:sz="4" w:space="0" w:color="000000"/>
-              <w:bottom w:val="single" w:sz="4" w:space="0" w:color="000000"/>
-              <w:right w:val="single" w:sz="4" w:space="0" w:color="000000"/>
-            </w:tcBorders>
-          </w:tcPr>
-          <w:p>
-            <w:pPr>
-              <w:pStyle w:val="NormalWeb"/>
-              <w:spacing w:beforeAutospacing="0" w:after="0" w:afterAutospacing="0"/>
-              <w:jc w:val="both"/>
-              <w:rPr>
-                <w:color w:val="000000"/>
-                <w:sz w:val="20"/>
-                <w:szCs w:val="20"/>
-              </w:rPr>
-            </w:pPr>
-          </w:p>
-        </w:tc>
-        <w:tc>
-          <w:tcPr>
-            <w:tcW w:w="567" w:type="dxa"/>
-            <w:tcBorders>
-              <w:top w:val="single" w:sz="4" w:space="0" w:color="000000"/>
-              <w:left w:val="single" w:sz="4" w:space="0" w:color="000000"/>
-              <w:bottom w:val="single" w:sz="4" w:space="0" w:color="000000"/>
-              <w:right w:val="single" w:sz="4" w:space="0" w:color="000000"/>
-            </w:tcBorders>
-          </w:tcPr>
-          <w:p>
-            <w:pPr>
-              <w:pStyle w:val="NormalWeb"/>
-              <w:spacing w:beforeAutospacing="0" w:after="0" w:afterAutospacing="0"/>
-              <w:jc w:val="both"/>
-              <w:rPr>
-                <w:color w:val="000000"/>
-                <w:sz w:val="20"/>
-                <w:szCs w:val="20"/>
-              </w:rPr>
-            </w:pPr>
-          </w:p>
-        </w:tc>
-        <w:tc>
-          <w:tcPr>
-            <w:tcW w:w="565" w:type="dxa"/>
-            <w:tcBorders>
-              <w:top w:val="single" w:sz="4" w:space="0" w:color="000000"/>
-              <w:left w:val="single" w:sz="4" w:space="0" w:color="000000"/>
-              <w:bottom w:val="single" w:sz="4" w:space="0" w:color="000000"/>
-              <w:right w:val="single" w:sz="4" w:space="0" w:color="000000"/>
-            </w:tcBorders>
-          </w:tcPr>
-          <w:p>
-            <w:pPr>
-              <w:pStyle w:val="NormalWeb"/>
-              <w:spacing w:beforeAutospacing="0" w:after="0" w:afterAutospacing="0"/>
-              <w:jc w:val="both"/>
-              <w:rPr>
-                <w:color w:val="000000"/>
-                <w:sz w:val="20"/>
-                <w:szCs w:val="20"/>
-              </w:rPr>
-            </w:pPr>
-          </w:p>
-        </w:tc>
-        <w:tc>
-          <w:tcPr>
-            <w:tcW w:w="568" w:type="dxa"/>
-            <w:tcBorders>
-              <w:top w:val="single" w:sz="4" w:space="0" w:color="000000"/>
-              <w:left w:val="single" w:sz="4" w:space="0" w:color="000000"/>
-              <w:bottom w:val="single" w:sz="4" w:space="0" w:color="000000"/>
-              <w:right w:val="single" w:sz="4" w:space="0" w:color="000000"/>
-            </w:tcBorders>
-          </w:tcPr>
-          <w:p>
-            <w:pPr>
-              <w:pStyle w:val="NormalWeb"/>
-              <w:spacing w:beforeAutospacing="0" w:after="0" w:afterAutospacing="0"/>
-              <w:jc w:val="both"/>
-              <w:rPr>
-                <w:color w:val="000000"/>
-                <w:sz w:val="20"/>
-                <w:szCs w:val="20"/>
-              </w:rPr>
-            </w:pPr>
-          </w:p>
-        </w:tc>
-        <w:tc>
-          <w:tcPr>
-            <w:tcW w:w="569" w:type="dxa"/>
-            <w:tcBorders>
-              <w:top w:val="single" w:sz="4" w:space="0" w:color="000000"/>
-              <w:left w:val="single" w:sz="4" w:space="0" w:color="000000"/>
-              <w:bottom w:val="single" w:sz="4" w:space="0" w:color="000000"/>
-              <w:right w:val="single" w:sz="4" w:space="0" w:color="000000"/>
-            </w:tcBorders>
-            <w:shd w:val="clear" w:color="auto" w:fill="B2B2B2"/>
-          </w:tcPr>
-          <w:p>
-            <w:pPr>
-              <w:pStyle w:val="NormalWeb"/>
-              <w:spacing w:beforeAutospacing="0" w:after="0" w:afterAutospacing="0"/>
-              <w:jc w:val="both"/>
-              <w:rPr>
-                <w:color w:val="000000"/>
-                <w:sz w:val="20"/>
-                <w:szCs w:val="20"/>
-              </w:rPr>
-            </w:pPr>
-          </w:p>
-        </w:tc>
-        <w:tc>
-          <w:tcPr>
-            <w:tcW w:w="564" w:type="dxa"/>
-            <w:tcBorders>
-              <w:top w:val="single" w:sz="4" w:space="0" w:color="000000"/>
-              <w:left w:val="single" w:sz="4" w:space="0" w:color="000000"/>
-              <w:bottom w:val="single" w:sz="4" w:space="0" w:color="000000"/>
-              <w:right w:val="thinThickSmallGap" w:sz="24" w:space="0" w:color="000000"/>
-            </w:tcBorders>
-          </w:tcPr>
-          <w:p>
-            <w:pPr>
-              <w:pStyle w:val="NormalWeb"/>
-              <w:spacing w:beforeAutospacing="0" w:after="0" w:afterAutospacing="0"/>
-              <w:jc w:val="both"/>
-              <w:rPr>
-                <w:color w:val="000000"/>
-                <w:sz w:val="20"/>
-                <w:szCs w:val="20"/>
-              </w:rPr>
-            </w:pPr>
-          </w:p>
-        </w:tc>
-      </w:tr>
-      <w:tr>
-        <w:tc>
-          <w:tcPr>
-            <w:tcW w:w="2802" w:type="dxa"/>
+            <w:tcW w:w="2803" w:type="dxa"/>
             <w:tcBorders>
               <w:top w:val="single" w:sz="4" w:space="0" w:color="000000"/>
               <w:left w:val="thinThickSmallGap" w:sz="24" w:space="0" w:color="000000"/>
@@ -14679,8 +14682,8 @@
           <w:color w:val="000000"/>
         </w:rPr>
       </w:pPr>
-      <w:bookmarkStart w:id="48" w:name="_Toc499833364"/>
-      <w:bookmarkStart w:id="49" w:name="_Toc75454882"/>
+      <w:bookmarkStart w:id="47" w:name="_Toc499833364"/>
+      <w:bookmarkStart w:id="48" w:name="_Toc75454882"/>
       <w:r>
         <w:rPr>
           <w:color w:val="000000"/>
@@ -14688,8 +14691,8 @@
         </w:rPr>
         <w:t>8.1 Recursos</w:t>
       </w:r>
+      <w:bookmarkEnd w:id="47"/>
       <w:bookmarkEnd w:id="48"/>
-      <w:bookmarkEnd w:id="49"/>
     </w:p>
     <w:p>
       <w:pPr>
@@ -14709,8 +14712,8 @@
           <w:spacing w:val="0"/>
         </w:rPr>
       </w:pPr>
-      <w:bookmarkStart w:id="50" w:name="_Toc499833365"/>
-      <w:bookmarkStart w:id="51" w:name="_Toc75454883"/>
+      <w:bookmarkStart w:id="49" w:name="_Toc499833365"/>
+      <w:bookmarkStart w:id="50" w:name="_Toc75454883"/>
       <w:r>
         <w:rPr>
           <w:color w:val="000000"/>
@@ -14718,33 +14721,13 @@
         </w:rPr>
         <w:t>8.1.1 Humanos</w:t>
       </w:r>
+      <w:bookmarkEnd w:id="49"/>
       <w:bookmarkEnd w:id="50"/>
-      <w:bookmarkEnd w:id="51"/>
-    </w:p>
-    <w:p>
-      <w:pPr>
-        <w:spacing w:after="0" w:line="360" w:lineRule="auto"/>
-      </w:pPr>
-    </w:p>
-    <w:p>
-      <w:pPr>
-        <w:pStyle w:val="Ttulo2"/>
-        <w:spacing w:line="360" w:lineRule="auto"/>
-        <w:ind w:firstLine="709"/>
-        <w:rPr>
-          <w:b w:val="0"/>
-          <w:color w:val="000000"/>
-        </w:rPr>
-      </w:pPr>
-      <w:bookmarkStart w:id="52" w:name="_Toc75454884"/>
-      <w:r>
-        <w:rPr>
-          <w:b w:val="0"/>
-          <w:color w:val="000000"/>
-        </w:rPr>
-        <w:t>Orientador responsável pela pesquisa: Andreo Zilli e Acadêmico do VII período do curso de Sistemas de Informação: Wellington Souza Abreu.</w:t>
-      </w:r>
-      <w:bookmarkEnd w:id="52"/>
+    </w:p>
+    <w:p>
+      <w:pPr>
+        <w:spacing w:after="0"/>
+      </w:pPr>
     </w:p>
     <w:p>
       <w:pPr>
@@ -14755,65 +14738,175 @@
           <w:color w:val="000000"/>
         </w:rPr>
       </w:pPr>
-    </w:p>
-    <w:p>
-      <w:pPr>
-        <w:pStyle w:val="Ttulo2"/>
-        <w:spacing w:line="360" w:lineRule="auto"/>
-        <w:rPr>
-          <w:color w:val="000000"/>
-        </w:rPr>
-      </w:pPr>
-      <w:bookmarkStart w:id="53" w:name="_Toc499833366"/>
-      <w:bookmarkStart w:id="54" w:name="_Toc75454885"/>
-      <w:r>
-        <w:rPr>
-          <w:color w:val="000000"/>
-          <w:spacing w:val="0"/>
-        </w:rPr>
-        <w:t>8.1.2 Materiais e financeiros</w:t>
-      </w:r>
-      <w:bookmarkEnd w:id="53"/>
-      <w:bookmarkEnd w:id="54"/>
-    </w:p>
-    <w:p>
-      <w:pPr>
-        <w:spacing w:after="0" w:line="360" w:lineRule="auto"/>
-        <w:rPr>
-          <w:rFonts w:ascii="Times New Roman" w:hAnsi="Times New Roman"/>
-          <w:color w:val="000000"/>
-        </w:rPr>
-      </w:pPr>
-    </w:p>
-    <w:p>
-      <w:pPr>
-        <w:spacing w:after="0" w:line="360" w:lineRule="auto"/>
-        <w:ind w:firstLine="709"/>
-        <w:rPr>
-          <w:color w:val="000000"/>
-        </w:rPr>
-      </w:pPr>
-      <w:r>
-        <w:rPr>
-          <w:rFonts w:ascii="Times New Roman" w:hAnsi="Times New Roman"/>
-          <w:color w:val="000000"/>
-          <w:sz w:val="24"/>
-          <w:szCs w:val="24"/>
-        </w:rPr>
-        <w:t>Será apresentado em forma de quadro todos os gastos referentes ao projeto.</w:t>
-      </w:r>
-    </w:p>
-    <w:p>
-      <w:pPr>
-        <w:spacing w:after="0" w:line="360" w:lineRule="auto"/>
-        <w:rPr>
-          <w:rFonts w:ascii="Times New Roman" w:hAnsi="Times New Roman"/>
-          <w:color w:val="000000"/>
-          <w:sz w:val="24"/>
-          <w:szCs w:val="24"/>
-        </w:rPr>
-      </w:pPr>
-    </w:p>
+      <w:r>
+        <w:rPr>
+          <w:b/>
+          <w:color w:val="000000"/>
+        </w:rPr>
+        <w:t xml:space="preserve">Quadro </w:t>
+      </w:r>
+      <w:r>
+        <w:rPr>
+          <w:b/>
+          <w:color w:val="000000"/>
+        </w:rPr>
+        <w:t>2</w:t>
+      </w:r>
+      <w:r>
+        <w:rPr>
+          <w:b/>
+          <w:color w:val="000000"/>
+        </w:rPr>
+        <w:t>:</w:t>
+      </w:r>
+      <w:r>
+        <w:rPr>
+          <w:color w:val="000000"/>
+        </w:rPr>
+        <w:t xml:space="preserve"> Atividades de pesquisa.</w:t>
+      </w:r>
+    </w:p>
+    <w:tbl>
+      <w:tblPr>
+        <w:tblStyle w:val="Tabelacomgrade"/>
+        <w:tblW w:w="9067" w:type="dxa"/>
+        <w:tblLook w:val="04A0" w:firstRow="1" w:lastRow="0" w:firstColumn="1" w:lastColumn="0" w:noHBand="0" w:noVBand="1"/>
+      </w:tblPr>
+      <w:tblGrid>
+        <w:gridCol w:w="4390"/>
+        <w:gridCol w:w="4677"/>
+      </w:tblGrid>
+      <w:tr>
+        <w:tc>
+          <w:tcPr>
+            <w:tcW w:w="4390" w:type="dxa"/>
+            <w:tcBorders>
+              <w:top w:val="thinThickSmallGap" w:sz="24" w:space="0" w:color="auto"/>
+              <w:left w:val="thinThickSmallGap" w:sz="24" w:space="0" w:color="auto"/>
+            </w:tcBorders>
+            <w:shd w:val="clear" w:color="auto" w:fill="auto"/>
+          </w:tcPr>
+          <w:p>
+            <w:pPr>
+              <w:spacing w:after="0" w:line="240" w:lineRule="auto"/>
+              <w:rPr>
+                <w:rFonts w:ascii="Times New Roman" w:hAnsi="Times New Roman"/>
+                <w:sz w:val="24"/>
+                <w:szCs w:val="24"/>
+              </w:rPr>
+            </w:pPr>
+            <w:proofErr w:type="spellStart"/>
+            <w:r>
+              <w:rPr>
+                <w:rFonts w:ascii="Times New Roman" w:hAnsi="Times New Roman"/>
+                <w:sz w:val="24"/>
+                <w:szCs w:val="24"/>
+              </w:rPr>
+              <w:t>Pequisador</w:t>
+            </w:r>
+            <w:proofErr w:type="spellEnd"/>
+          </w:p>
+        </w:tc>
+        <w:tc>
+          <w:tcPr>
+            <w:tcW w:w="4677" w:type="dxa"/>
+            <w:tcBorders>
+              <w:top w:val="thinThickSmallGap" w:sz="24" w:space="0" w:color="auto"/>
+              <w:right w:val="thinThickSmallGap" w:sz="24" w:space="0" w:color="auto"/>
+            </w:tcBorders>
+            <w:shd w:val="clear" w:color="auto" w:fill="auto"/>
+          </w:tcPr>
+          <w:p>
+            <w:pPr>
+              <w:spacing w:after="0" w:line="240" w:lineRule="auto"/>
+              <w:rPr>
+                <w:rFonts w:ascii="Times New Roman" w:hAnsi="Times New Roman"/>
+                <w:sz w:val="24"/>
+                <w:szCs w:val="24"/>
+              </w:rPr>
+            </w:pPr>
+            <w:r>
+              <w:rPr>
+                <w:rFonts w:ascii="Times New Roman" w:hAnsi="Times New Roman"/>
+                <w:sz w:val="24"/>
+                <w:szCs w:val="24"/>
+              </w:rPr>
+              <w:t>Wellington Souza Abreu</w:t>
+            </w:r>
+          </w:p>
+        </w:tc>
+      </w:tr>
+      <w:tr>
+        <w:tc>
+          <w:tcPr>
+            <w:tcW w:w="4390" w:type="dxa"/>
+            <w:tcBorders>
+              <w:left w:val="thinThickSmallGap" w:sz="24" w:space="0" w:color="auto"/>
+              <w:bottom w:val="thinThickSmallGap" w:sz="24" w:space="0" w:color="auto"/>
+            </w:tcBorders>
+            <w:shd w:val="clear" w:color="auto" w:fill="auto"/>
+          </w:tcPr>
+          <w:p>
+            <w:pPr>
+              <w:spacing w:after="0" w:line="240" w:lineRule="auto"/>
+              <w:rPr>
+                <w:rFonts w:ascii="Times New Roman" w:hAnsi="Times New Roman"/>
+                <w:sz w:val="24"/>
+                <w:szCs w:val="24"/>
+              </w:rPr>
+            </w:pPr>
+            <w:r>
+              <w:rPr>
+                <w:rFonts w:ascii="Times New Roman" w:hAnsi="Times New Roman"/>
+                <w:sz w:val="24"/>
+                <w:szCs w:val="24"/>
+              </w:rPr>
+              <w:t>Orientador</w:t>
+            </w:r>
+          </w:p>
+        </w:tc>
+        <w:tc>
+          <w:tcPr>
+            <w:tcW w:w="4677" w:type="dxa"/>
+            <w:tcBorders>
+              <w:bottom w:val="thinThickSmallGap" w:sz="24" w:space="0" w:color="auto"/>
+              <w:right w:val="thinThickSmallGap" w:sz="24" w:space="0" w:color="auto"/>
+            </w:tcBorders>
+            <w:shd w:val="clear" w:color="auto" w:fill="auto"/>
+          </w:tcPr>
+          <w:p>
+            <w:pPr>
+              <w:spacing w:after="0" w:line="240" w:lineRule="auto"/>
+              <w:rPr>
+                <w:rFonts w:ascii="Times New Roman" w:hAnsi="Times New Roman"/>
+                <w:b/>
+                <w:bCs/>
+                <w:sz w:val="24"/>
+                <w:szCs w:val="24"/>
+              </w:rPr>
+            </w:pPr>
+            <w:r>
+              <w:rPr>
+                <w:rFonts w:ascii="Times New Roman" w:hAnsi="Times New Roman"/>
+                <w:sz w:val="24"/>
+                <w:szCs w:val="24"/>
+              </w:rPr>
+              <w:t xml:space="preserve">Prof. Andreo </w:t>
+            </w:r>
+            <w:proofErr w:type="spellStart"/>
+            <w:r>
+              <w:rPr>
+                <w:rFonts w:ascii="Times New Roman" w:hAnsi="Times New Roman"/>
+                <w:sz w:val="24"/>
+                <w:szCs w:val="24"/>
+              </w:rPr>
+              <w:t>Zilli</w:t>
+            </w:r>
+            <w:proofErr w:type="spellEnd"/>
+          </w:p>
+        </w:tc>
+      </w:tr>
+    </w:tbl>
     <w:p>
       <w:pPr>
         <w:pStyle w:val="NormalWeb"/>
@@ -14821,14 +14914,128 @@
         <w:jc w:val="both"/>
         <w:rPr>
           <w:color w:val="000000"/>
+          <w:sz w:val="20"/>
+          <w:szCs w:val="20"/>
         </w:rPr>
       </w:pPr>
       <w:r>
         <w:rPr>
           <w:b/>
           <w:color w:val="000000"/>
-        </w:rPr>
-        <w:t xml:space="preserve">   Quadro 2:</w:t>
+          <w:sz w:val="20"/>
+          <w:szCs w:val="20"/>
+        </w:rPr>
+        <w:t>Fonte:</w:t>
+      </w:r>
+      <w:r>
+        <w:rPr>
+          <w:color w:val="000000"/>
+          <w:sz w:val="20"/>
+          <w:szCs w:val="20"/>
+        </w:rPr>
+        <w:t xml:space="preserve"> Próprio autor (2021).</w:t>
+      </w:r>
+    </w:p>
+    <w:p>
+      <w:pPr>
+        <w:pStyle w:val="NormalWeb"/>
+        <w:spacing w:beforeAutospacing="0" w:after="0" w:afterAutospacing="0" w:line="360" w:lineRule="auto"/>
+        <w:ind w:firstLine="284"/>
+        <w:jc w:val="both"/>
+        <w:rPr>
+          <w:color w:val="000000"/>
+          <w:sz w:val="20"/>
+          <w:szCs w:val="20"/>
+        </w:rPr>
+      </w:pPr>
+    </w:p>
+    <w:p>
+      <w:pPr>
+        <w:pStyle w:val="Ttulo2"/>
+        <w:spacing w:line="360" w:lineRule="auto"/>
+        <w:rPr>
+          <w:color w:val="000000"/>
+        </w:rPr>
+      </w:pPr>
+      <w:bookmarkStart w:id="51" w:name="_Toc499833366"/>
+      <w:bookmarkStart w:id="52" w:name="_Toc75454885"/>
+      <w:r>
+        <w:rPr>
+          <w:color w:val="000000"/>
+          <w:spacing w:val="0"/>
+        </w:rPr>
+        <w:t>8.1.2 Materiais e financeiros</w:t>
+      </w:r>
+      <w:bookmarkEnd w:id="51"/>
+      <w:bookmarkEnd w:id="52"/>
+    </w:p>
+    <w:p>
+      <w:pPr>
+        <w:spacing w:after="0" w:line="360" w:lineRule="auto"/>
+        <w:rPr>
+          <w:rFonts w:ascii="Times New Roman" w:hAnsi="Times New Roman"/>
+          <w:color w:val="000000"/>
+        </w:rPr>
+      </w:pPr>
+    </w:p>
+    <w:p>
+      <w:pPr>
+        <w:spacing w:after="0" w:line="360" w:lineRule="auto"/>
+        <w:ind w:firstLine="709"/>
+        <w:rPr>
+          <w:color w:val="000000"/>
+        </w:rPr>
+      </w:pPr>
+      <w:r>
+        <w:rPr>
+          <w:rFonts w:ascii="Times New Roman" w:hAnsi="Times New Roman"/>
+          <w:color w:val="000000"/>
+          <w:sz w:val="24"/>
+          <w:szCs w:val="24"/>
+        </w:rPr>
+        <w:t>Será apresentado em forma de quadro todos os gastos referentes ao projeto.</w:t>
+      </w:r>
+    </w:p>
+    <w:p>
+      <w:pPr>
+        <w:spacing w:after="0" w:line="360" w:lineRule="auto"/>
+        <w:rPr>
+          <w:rFonts w:ascii="Times New Roman" w:hAnsi="Times New Roman"/>
+          <w:color w:val="000000"/>
+          <w:sz w:val="24"/>
+          <w:szCs w:val="24"/>
+        </w:rPr>
+      </w:pPr>
+    </w:p>
+    <w:p>
+      <w:pPr>
+        <w:pStyle w:val="NormalWeb"/>
+        <w:spacing w:beforeAutospacing="0" w:after="0" w:afterAutospacing="0" w:line="360" w:lineRule="auto"/>
+        <w:jc w:val="both"/>
+        <w:rPr>
+          <w:color w:val="000000"/>
+        </w:rPr>
+      </w:pPr>
+      <w:r>
+        <w:rPr>
+          <w:b/>
+          <w:color w:val="000000"/>
+        </w:rPr>
+        <w:t xml:space="preserve">   Quadro </w:t>
+      </w:r>
+      <w:r>
+        <w:rPr>
+          <w:b/>
+          <w:color w:val="000000"/>
+        </w:rPr>
+        <w:t>3</w:t>
+      </w:r>
+      <w:r>
+        <w:rPr>
+          <w:b/>
+          <w:color w:val="000000"/>
+        </w:rPr>
+        <w:t>:</w:t>
       </w:r>
       <w:r>
         <w:rPr>
@@ -15555,8 +15762,36 @@
                 <w:sz w:val="20"/>
                 <w:szCs w:val="20"/>
               </w:rPr>
-              <w:t>Válvula solenóide 12v 1/4" N.A</w:t>
-            </w:r>
+              <w:t xml:space="preserve">Válvula </w:t>
+            </w:r>
+            <w:proofErr w:type="spellStart"/>
+            <w:r>
+              <w:rPr>
+                <w:color w:val="000000"/>
+                <w:sz w:val="20"/>
+                <w:szCs w:val="20"/>
+              </w:rPr>
+              <w:t>solenóide</w:t>
+            </w:r>
+            <w:proofErr w:type="spellEnd"/>
+            <w:r>
+              <w:rPr>
+                <w:color w:val="000000"/>
+                <w:sz w:val="20"/>
+                <w:szCs w:val="20"/>
+              </w:rPr>
+              <w:t xml:space="preserve"> 12v 1/4" </w:t>
+            </w:r>
+            <w:proofErr w:type="gramStart"/>
+            <w:r>
+              <w:rPr>
+                <w:color w:val="000000"/>
+                <w:sz w:val="20"/>
+                <w:szCs w:val="20"/>
+              </w:rPr>
+              <w:t>N.A</w:t>
+            </w:r>
+            <w:proofErr w:type="gramEnd"/>
           </w:p>
         </w:tc>
         <w:tc>
@@ -16477,7 +16712,25 @@
                 <w:sz w:val="20"/>
                 <w:szCs w:val="20"/>
               </w:rPr>
-              <w:t>Kit 6 leds, 2 LDRs, 40 resistores</w:t>
+              <w:t xml:space="preserve">Kit 6 leds, 2 </w:t>
+            </w:r>
+            <w:proofErr w:type="spellStart"/>
+            <w:r>
+              <w:rPr>
+                <w:color w:val="000000"/>
+                <w:sz w:val="20"/>
+                <w:szCs w:val="20"/>
+              </w:rPr>
+              <w:t>LDRs</w:t>
+            </w:r>
+            <w:proofErr w:type="spellEnd"/>
+            <w:r>
+              <w:rPr>
+                <w:color w:val="000000"/>
+                <w:sz w:val="20"/>
+                <w:szCs w:val="20"/>
+              </w:rPr>
+              <w:t>, 40 resistores</w:t>
             </w:r>
           </w:p>
         </w:tc>
@@ -17233,13 +17486,23 @@
                 <w:szCs w:val="20"/>
               </w:rPr>
             </w:pPr>
-            <w:r>
-              <w:rPr>
-                <w:color w:val="000000"/>
-                <w:sz w:val="20"/>
-                <w:szCs w:val="20"/>
-              </w:rPr>
-              <w:t>Comprensado 1m x 1m</w:t>
+            <w:proofErr w:type="spellStart"/>
+            <w:r>
+              <w:rPr>
+                <w:color w:val="000000"/>
+                <w:sz w:val="20"/>
+                <w:szCs w:val="20"/>
+              </w:rPr>
+              <w:t>Comprensado</w:t>
+            </w:r>
+            <w:proofErr w:type="spellEnd"/>
+            <w:r>
+              <w:rPr>
+                <w:color w:val="000000"/>
+                <w:sz w:val="20"/>
+                <w:szCs w:val="20"/>
+              </w:rPr>
+              <w:t xml:space="preserve"> 1m x 1m</w:t>
             </w:r>
           </w:p>
         </w:tc>
@@ -18123,7 +18386,25 @@
                 <w:sz w:val="20"/>
                 <w:szCs w:val="20"/>
               </w:rPr>
-              <w:t>Papel kraft 1m x 1m</w:t>
+              <w:t xml:space="preserve">Papel </w:t>
+            </w:r>
+            <w:proofErr w:type="spellStart"/>
+            <w:r>
+              <w:rPr>
+                <w:color w:val="000000"/>
+                <w:sz w:val="20"/>
+                <w:szCs w:val="20"/>
+              </w:rPr>
+              <w:t>kraft</w:t>
+            </w:r>
+            <w:proofErr w:type="spellEnd"/>
+            <w:r>
+              <w:rPr>
+                <w:color w:val="000000"/>
+                <w:sz w:val="20"/>
+                <w:szCs w:val="20"/>
+              </w:rPr>
+              <w:t xml:space="preserve"> 1m x 1m</w:t>
             </w:r>
           </w:p>
         </w:tc>
@@ -20497,13 +20778,23 @@
                 <w:szCs w:val="20"/>
               </w:rPr>
             </w:pPr>
-            <w:r>
-              <w:rPr>
-                <w:color w:val="000000"/>
-                <w:sz w:val="20"/>
-                <w:szCs w:val="20"/>
-              </w:rPr>
-              <w:t>Sombrite 50cm x 50cm</w:t>
+            <w:proofErr w:type="spellStart"/>
+            <w:r>
+              <w:rPr>
+                <w:color w:val="000000"/>
+                <w:sz w:val="20"/>
+                <w:szCs w:val="20"/>
+              </w:rPr>
+              <w:t>Sombrite</w:t>
+            </w:r>
+            <w:proofErr w:type="spellEnd"/>
+            <w:r>
+              <w:rPr>
+                <w:color w:val="000000"/>
+                <w:sz w:val="20"/>
+                <w:szCs w:val="20"/>
+              </w:rPr>
+              <w:t xml:space="preserve"> 50cm x 50cm</w:t>
             </w:r>
           </w:p>
         </w:tc>
@@ -20828,6 +21119,15 @@
           <w:sz w:val="20"/>
           <w:szCs w:val="20"/>
         </w:rPr>
+        <w:t xml:space="preserve">  </w:t>
+      </w:r>
+      <w:r>
+        <w:rPr>
+          <w:b/>
+          <w:color w:val="000000"/>
+          <w:sz w:val="20"/>
+          <w:szCs w:val="20"/>
+        </w:rPr>
         <w:t>Fonte:</w:t>
       </w:r>
       <w:r>
@@ -20901,7 +21201,63 @@
           <w:szCs w:val="24"/>
           <w:lang w:eastAsia="pt-BR"/>
         </w:rPr>
-        <w:t xml:space="preserve">AGUIRRE, Luis Antonio. </w:t>
+        <w:t xml:space="preserve">AGUIRRE, </w:t>
+      </w:r>
+      <w:proofErr w:type="spellStart"/>
+      <w:r>
+        <w:rPr>
+          <w:rStyle w:val="Forte"/>
+          <w:rFonts w:ascii="Times New Roman" w:eastAsia="Times New Roman" w:hAnsi="Times New Roman"/>
+          <w:b w:val="0"/>
+          <w:bCs w:val="0"/>
+          <w:color w:val="000000"/>
+          <w:sz w:val="24"/>
+          <w:szCs w:val="24"/>
+          <w:lang w:eastAsia="pt-BR"/>
+        </w:rPr>
+        <w:t>Luis</w:t>
+      </w:r>
+      <w:proofErr w:type="spellEnd"/>
+      <w:r>
+        <w:rPr>
+          <w:rStyle w:val="Forte"/>
+          <w:rFonts w:ascii="Times New Roman" w:eastAsia="Times New Roman" w:hAnsi="Times New Roman"/>
+          <w:b w:val="0"/>
+          <w:bCs w:val="0"/>
+          <w:color w:val="000000"/>
+          <w:sz w:val="24"/>
+          <w:szCs w:val="24"/>
+          <w:lang w:eastAsia="pt-BR"/>
+        </w:rPr>
+        <w:t xml:space="preserve"> </w:t>
+      </w:r>
+      <w:proofErr w:type="spellStart"/>
+      <w:r>
+        <w:rPr>
+          <w:rStyle w:val="Forte"/>
+          <w:rFonts w:ascii="Times New Roman" w:eastAsia="Times New Roman" w:hAnsi="Times New Roman"/>
+          <w:b w:val="0"/>
+          <w:bCs w:val="0"/>
+          <w:color w:val="000000"/>
+          <w:sz w:val="24"/>
+          <w:szCs w:val="24"/>
+          <w:lang w:eastAsia="pt-BR"/>
+        </w:rPr>
+        <w:t>Antonio</w:t>
+      </w:r>
+      <w:proofErr w:type="spellEnd"/>
+      <w:r>
+        <w:rPr>
+          <w:rStyle w:val="Forte"/>
+          <w:rFonts w:ascii="Times New Roman" w:eastAsia="Times New Roman" w:hAnsi="Times New Roman"/>
+          <w:b w:val="0"/>
+          <w:bCs w:val="0"/>
+          <w:color w:val="000000"/>
+          <w:sz w:val="24"/>
+          <w:szCs w:val="24"/>
+          <w:lang w:eastAsia="pt-BR"/>
+        </w:rPr>
+        <w:t xml:space="preserve">. </w:t>
       </w:r>
       <w:r>
         <w:rPr>
@@ -21069,16 +21425,110 @@
           <w:sz w:val="24"/>
           <w:szCs w:val="24"/>
         </w:rPr>
-        <w:t>O que é React Native</w:t>
-      </w:r>
-      <w:r>
-        <w:rPr>
-          <w:rFonts w:ascii="Times New Roman" w:hAnsi="Times New Roman"/>
-          <w:color w:val="000000"/>
-          <w:sz w:val="24"/>
-          <w:szCs w:val="24"/>
-        </w:rPr>
-        <w:t>. Treinaweb, 2020. Disponível em: &lt;https://www.treinaweb.com.br/blog/o-que-e-o-react-native&gt;. Acesso em: 22 jun. 2021.</w:t>
+        <w:t xml:space="preserve">O que é </w:t>
+      </w:r>
+      <w:proofErr w:type="spellStart"/>
+      <w:r>
+        <w:rPr>
+          <w:rFonts w:ascii="Times New Roman" w:hAnsi="Times New Roman"/>
+          <w:b/>
+          <w:color w:val="000000"/>
+          <w:sz w:val="24"/>
+          <w:szCs w:val="24"/>
+        </w:rPr>
+        <w:t>React</w:t>
+      </w:r>
+      <w:proofErr w:type="spellEnd"/>
+      <w:r>
+        <w:rPr>
+          <w:rFonts w:ascii="Times New Roman" w:hAnsi="Times New Roman"/>
+          <w:b/>
+          <w:color w:val="000000"/>
+          <w:sz w:val="24"/>
+          <w:szCs w:val="24"/>
+        </w:rPr>
+        <w:t xml:space="preserve"> </w:t>
+      </w:r>
+      <w:proofErr w:type="spellStart"/>
+      <w:r>
+        <w:rPr>
+          <w:rFonts w:ascii="Times New Roman" w:hAnsi="Times New Roman"/>
+          <w:b/>
+          <w:color w:val="000000"/>
+          <w:sz w:val="24"/>
+          <w:szCs w:val="24"/>
+        </w:rPr>
+        <w:t>Native</w:t>
+      </w:r>
+      <w:proofErr w:type="spellEnd"/>
+      <w:r>
+        <w:rPr>
+          <w:rFonts w:ascii="Times New Roman" w:hAnsi="Times New Roman"/>
+          <w:color w:val="000000"/>
+          <w:sz w:val="24"/>
+          <w:szCs w:val="24"/>
+        </w:rPr>
+        <w:t xml:space="preserve">. </w:t>
+      </w:r>
+      <w:proofErr w:type="spellStart"/>
+      <w:r>
+        <w:rPr>
+          <w:rFonts w:ascii="Times New Roman" w:hAnsi="Times New Roman"/>
+          <w:color w:val="000000"/>
+          <w:sz w:val="24"/>
+          <w:szCs w:val="24"/>
+        </w:rPr>
+        <w:t>Treinaweb</w:t>
+      </w:r>
+      <w:proofErr w:type="spellEnd"/>
+      <w:r>
+        <w:rPr>
+          <w:rFonts w:ascii="Times New Roman" w:hAnsi="Times New Roman"/>
+          <w:color w:val="000000"/>
+          <w:sz w:val="24"/>
+          <w:szCs w:val="24"/>
+        </w:rPr>
+        <w:t>, 2020. Disponível em: &lt;https://www.treinaweb.com.br/blog/o-que-e-o-</w:t>
+      </w:r>
+      <w:proofErr w:type="spellStart"/>
+      <w:r>
+        <w:rPr>
+          <w:rFonts w:ascii="Times New Roman" w:hAnsi="Times New Roman"/>
+          <w:color w:val="000000"/>
+          <w:sz w:val="24"/>
+          <w:szCs w:val="24"/>
+        </w:rPr>
+        <w:t>react</w:t>
+      </w:r>
+      <w:proofErr w:type="spellEnd"/>
+      <w:r>
+        <w:rPr>
+          <w:rFonts w:ascii="Times New Roman" w:hAnsi="Times New Roman"/>
+          <w:color w:val="000000"/>
+          <w:sz w:val="24"/>
+          <w:szCs w:val="24"/>
+        </w:rPr>
+        <w:t>-</w:t>
+      </w:r>
+      <w:proofErr w:type="spellStart"/>
+      <w:r>
+        <w:rPr>
+          <w:rFonts w:ascii="Times New Roman" w:hAnsi="Times New Roman"/>
+          <w:color w:val="000000"/>
+          <w:sz w:val="24"/>
+          <w:szCs w:val="24"/>
+        </w:rPr>
+        <w:t>native</w:t>
+      </w:r>
+      <w:proofErr w:type="spellEnd"/>
+      <w:r>
+        <w:rPr>
+          <w:rFonts w:ascii="Times New Roman" w:hAnsi="Times New Roman"/>
+          <w:color w:val="000000"/>
+          <w:sz w:val="24"/>
+          <w:szCs w:val="24"/>
+        </w:rPr>
+        <w:t>&gt;. Acesso em: 22 jun. 2021.</w:t>
       </w:r>
     </w:p>
     <w:p>
@@ -21146,7 +21596,59 @@
           <w:u w:val="none"/>
           <w:lang w:eastAsia="pt-BR"/>
         </w:rPr>
-        <w:t>https://cepein.femanet.com.br/BDigital/arqTccs/1011330043.pdf</w:t>
+        <w:t>https://cepein.femanet.com.br/</w:t>
+      </w:r>
+      <w:proofErr w:type="spellStart"/>
+      <w:r>
+        <w:rPr>
+          <w:rStyle w:val="LinkdaInternet"/>
+          <w:rFonts w:ascii="Times New Roman" w:eastAsia="Times New Roman" w:hAnsi="Times New Roman"/>
+          <w:color w:val="000000"/>
+          <w:sz w:val="24"/>
+          <w:szCs w:val="24"/>
+          <w:u w:val="none"/>
+          <w:lang w:eastAsia="pt-BR"/>
+        </w:rPr>
+        <w:t>BDigital</w:t>
+      </w:r>
+      <w:proofErr w:type="spellEnd"/>
+      <w:r>
+        <w:rPr>
+          <w:rStyle w:val="LinkdaInternet"/>
+          <w:rFonts w:ascii="Times New Roman" w:eastAsia="Times New Roman" w:hAnsi="Times New Roman"/>
+          <w:color w:val="000000"/>
+          <w:sz w:val="24"/>
+          <w:szCs w:val="24"/>
+          <w:u w:val="none"/>
+          <w:lang w:eastAsia="pt-BR"/>
+        </w:rPr>
+        <w:t>/</w:t>
+      </w:r>
+      <w:proofErr w:type="spellStart"/>
+      <w:r>
+        <w:rPr>
+          <w:rStyle w:val="LinkdaInternet"/>
+          <w:rFonts w:ascii="Times New Roman" w:eastAsia="Times New Roman" w:hAnsi="Times New Roman"/>
+          <w:color w:val="000000"/>
+          <w:sz w:val="24"/>
+          <w:szCs w:val="24"/>
+          <w:u w:val="none"/>
+          <w:lang w:eastAsia="pt-BR"/>
+        </w:rPr>
+        <w:t>arqTccs</w:t>
+      </w:r>
+      <w:proofErr w:type="spellEnd"/>
+      <w:r>
+        <w:rPr>
+          <w:rStyle w:val="LinkdaInternet"/>
+          <w:rFonts w:ascii="Times New Roman" w:eastAsia="Times New Roman" w:hAnsi="Times New Roman"/>
+          <w:color w:val="000000"/>
+          <w:sz w:val="24"/>
+          <w:szCs w:val="24"/>
+          <w:u w:val="none"/>
+          <w:lang w:eastAsia="pt-BR"/>
+        </w:rPr>
+        <w:t>/1011330043.pdf</w:t>
       </w:r>
       <w:r>
         <w:rPr>
@@ -21196,29 +21698,183 @@
           <w:color w:val="3D3D3D"/>
           <w:szCs w:val="24"/>
         </w:rPr>
-        <w:t xml:space="preserve">O que é IoT – Como melhorar </w:t>
-      </w:r>
+        <w:t xml:space="preserve">O que é IoT – Como </w:t>
+      </w:r>
+      <w:proofErr w:type="spellStart"/>
+      <w:r>
+        <w:rPr>
+          <w:color w:val="3D3D3D"/>
+          <w:szCs w:val="24"/>
+        </w:rPr>
+        <w:t>melhorar</w:t>
+      </w:r>
+      <w:proofErr w:type="spellEnd"/>
+      <w:r>
+        <w:rPr>
+          <w:color w:val="3D3D3D"/>
+          <w:szCs w:val="24"/>
+        </w:rPr>
+        <w:t xml:space="preserve"> </w:t>
+      </w:r>
+      <w:proofErr w:type="spellStart"/>
       <w:r>
         <w:rPr>
           <w:color w:val="000000" w:themeColor="text1"/>
           <w:szCs w:val="24"/>
         </w:rPr>
-        <w:t>rotinas empresariais</w:t>
-      </w:r>
+        <w:t>rotinas</w:t>
+      </w:r>
+      <w:proofErr w:type="spellEnd"/>
+      <w:r>
+        <w:rPr>
+          <w:color w:val="000000" w:themeColor="text1"/>
+          <w:szCs w:val="24"/>
+        </w:rPr>
+        <w:t xml:space="preserve"> </w:t>
+      </w:r>
+      <w:proofErr w:type="spellStart"/>
+      <w:r>
+        <w:rPr>
+          <w:color w:val="000000" w:themeColor="text1"/>
+          <w:szCs w:val="24"/>
+        </w:rPr>
+        <w:t>empresariais</w:t>
+      </w:r>
+      <w:proofErr w:type="spellEnd"/>
       <w:r>
         <w:rPr>
           <w:color w:val="3D3D3D"/>
           <w:szCs w:val="24"/>
         </w:rPr>
-        <w:t>, industriais e pessoais com a internet das coisas</w:t>
-      </w:r>
+        <w:t xml:space="preserve">, </w:t>
+      </w:r>
+      <w:proofErr w:type="spellStart"/>
+      <w:r>
+        <w:rPr>
+          <w:color w:val="3D3D3D"/>
+          <w:szCs w:val="24"/>
+        </w:rPr>
+        <w:t>industriais</w:t>
+      </w:r>
+      <w:proofErr w:type="spellEnd"/>
+      <w:r>
+        <w:rPr>
+          <w:color w:val="3D3D3D"/>
+          <w:szCs w:val="24"/>
+        </w:rPr>
+        <w:t xml:space="preserve"> e </w:t>
+      </w:r>
+      <w:proofErr w:type="spellStart"/>
+      <w:r>
+        <w:rPr>
+          <w:color w:val="3D3D3D"/>
+          <w:szCs w:val="24"/>
+        </w:rPr>
+        <w:t>pessoais</w:t>
+      </w:r>
+      <w:proofErr w:type="spellEnd"/>
+      <w:r>
+        <w:rPr>
+          <w:color w:val="3D3D3D"/>
+          <w:szCs w:val="24"/>
+        </w:rPr>
+        <w:t xml:space="preserve"> </w:t>
+      </w:r>
+      <w:proofErr w:type="spellStart"/>
+      <w:r>
+        <w:rPr>
+          <w:color w:val="3D3D3D"/>
+          <w:szCs w:val="24"/>
+        </w:rPr>
+        <w:t xml:space="preserve">com </w:t>
+      </w:r>
+      <w:proofErr w:type="gramStart"/>
+      <w:r>
+        <w:rPr>
+          <w:color w:val="3D3D3D"/>
+          <w:szCs w:val="24"/>
+        </w:rPr>
+        <w:t>a</w:t>
+      </w:r>
+      <w:proofErr w:type="spellEnd"/>
+      <w:proofErr w:type="gramEnd"/>
+      <w:r>
+        <w:rPr>
+          <w:color w:val="3D3D3D"/>
+          <w:szCs w:val="24"/>
+        </w:rPr>
+        <w:t xml:space="preserve"> internet das </w:t>
+      </w:r>
+      <w:proofErr w:type="spellStart"/>
+      <w:r>
+        <w:rPr>
+          <w:color w:val="3D3D3D"/>
+          <w:szCs w:val="24"/>
+        </w:rPr>
+        <w:t>coisas</w:t>
+      </w:r>
+      <w:proofErr w:type="spellEnd"/>
       <w:r>
         <w:rPr>
           <w:b w:val="0"/>
           <w:color w:val="3D3D3D"/>
           <w:szCs w:val="24"/>
         </w:rPr>
-        <w:t>. Maplink, 2020. Disponível em: &lt;https://maplink.global/blog/o-que-e-iot/ &gt;. Acesso em: 20 jun. 2021.</w:t>
+        <w:t xml:space="preserve">. </w:t>
+      </w:r>
+      <w:proofErr w:type="spellStart"/>
+      <w:r>
+        <w:rPr>
+          <w:b w:val="0"/>
+          <w:color w:val="3D3D3D"/>
+          <w:szCs w:val="24"/>
+        </w:rPr>
+        <w:t>Maplink</w:t>
+      </w:r>
+      <w:proofErr w:type="spellEnd"/>
+      <w:r>
+        <w:rPr>
+          <w:b w:val="0"/>
+          <w:color w:val="3D3D3D"/>
+          <w:szCs w:val="24"/>
+        </w:rPr>
+        <w:t xml:space="preserve">, 2020. </w:t>
+      </w:r>
+      <w:proofErr w:type="spellStart"/>
+      <w:r>
+        <w:rPr>
+          <w:b w:val="0"/>
+          <w:color w:val="3D3D3D"/>
+          <w:szCs w:val="24"/>
+        </w:rPr>
+        <w:t>Disponível</w:t>
+      </w:r>
+      <w:proofErr w:type="spellEnd"/>
+      <w:r>
+        <w:rPr>
+          <w:b w:val="0"/>
+          <w:color w:val="3D3D3D"/>
+          <w:szCs w:val="24"/>
+        </w:rPr>
+        <w:t xml:space="preserve"> </w:t>
+      </w:r>
+      <w:proofErr w:type="spellStart"/>
+      <w:r>
+        <w:rPr>
+          <w:b w:val="0"/>
+          <w:color w:val="3D3D3D"/>
+          <w:szCs w:val="24"/>
+        </w:rPr>
+        <w:t>em</w:t>
+      </w:r>
+      <w:proofErr w:type="spellEnd"/>
+      <w:r>
+        <w:rPr>
+          <w:b w:val="0"/>
+          <w:color w:val="3D3D3D"/>
+          <w:szCs w:val="24"/>
+        </w:rPr>
+        <w:t>: &lt;https://maplink.global/blog/o-que-e-iot/ &gt;. Acesso em: 20 jun. 2021.</w:t>
       </w:r>
     </w:p>
     <w:p>
@@ -21415,7 +22071,27 @@
           <w:sz w:val="24"/>
           <w:szCs w:val="24"/>
         </w:rPr>
-        <w:t xml:space="preserve">CORTEZ, Ana Tereza Caceres et </w:t>
+        <w:t xml:space="preserve">CORTEZ, Ana Tereza </w:t>
+      </w:r>
+      <w:proofErr w:type="spellStart"/>
+      <w:r>
+        <w:rPr>
+          <w:rFonts w:ascii="Times New Roman" w:hAnsi="Times New Roman"/>
+          <w:color w:val="000000"/>
+          <w:sz w:val="24"/>
+          <w:szCs w:val="24"/>
+        </w:rPr>
+        <w:t>Caceres</w:t>
+      </w:r>
+      <w:proofErr w:type="spellEnd"/>
+      <w:r>
+        <w:rPr>
+          <w:rFonts w:ascii="Times New Roman" w:hAnsi="Times New Roman"/>
+          <w:color w:val="000000"/>
+          <w:sz w:val="24"/>
+          <w:szCs w:val="24"/>
+        </w:rPr>
+        <w:t xml:space="preserve"> et </w:t>
       </w:r>
       <w:r>
         <w:rPr>
@@ -21542,6 +22218,7 @@
         </w:rPr>
         <w:t xml:space="preserve">. </w:t>
       </w:r>
+      <w:proofErr w:type="spellStart"/>
       <w:r>
         <w:rPr>
           <w:rStyle w:val="Forte"/>
@@ -21554,6 +22231,7 @@
         </w:rPr>
         <w:t>Akatu</w:t>
       </w:r>
+      <w:proofErr w:type="spellEnd"/>
       <w:r>
         <w:rPr>
           <w:rStyle w:val="Forte"/>
@@ -21688,7 +22366,27 @@
           <w:szCs w:val="24"/>
         </w:rPr>
         <w:lastRenderedPageBreak/>
-        <w:t xml:space="preserve">FERNANDES, André Luís Teixeira. LIMA, Luiz Antonio. </w:t>
+        <w:t xml:space="preserve">FERNANDES, André Luís Teixeira. LIMA, Luiz </w:t>
+      </w:r>
+      <w:proofErr w:type="spellStart"/>
+      <w:r>
+        <w:rPr>
+          <w:rFonts w:ascii="Times New Roman" w:hAnsi="Times New Roman"/>
+          <w:color w:val="000000"/>
+          <w:sz w:val="24"/>
+          <w:szCs w:val="24"/>
+        </w:rPr>
+        <w:t>Antonio</w:t>
+      </w:r>
+      <w:proofErr w:type="spellEnd"/>
+      <w:r>
+        <w:rPr>
+          <w:rFonts w:ascii="Times New Roman" w:hAnsi="Times New Roman"/>
+          <w:color w:val="000000"/>
+          <w:sz w:val="24"/>
+          <w:szCs w:val="24"/>
+        </w:rPr>
+        <w:t xml:space="preserve">. </w:t>
       </w:r>
       <w:r>
         <w:rPr>
@@ -21827,7 +22525,31 @@
           <w:szCs w:val="24"/>
           <w:u w:val="none"/>
         </w:rPr>
-        <w:t xml:space="preserve">GIL, Antonio Carlos. </w:t>
+        <w:t xml:space="preserve">GIL, </w:t>
+      </w:r>
+      <w:proofErr w:type="spellStart"/>
+      <w:r>
+        <w:rPr>
+          <w:rStyle w:val="LinkdaInternet"/>
+          <w:rFonts w:ascii="Times New Roman" w:eastAsia="Times New Roman" w:hAnsi="Times New Roman"/>
+          <w:color w:val="000000"/>
+          <w:sz w:val="24"/>
+          <w:szCs w:val="24"/>
+          <w:u w:val="none"/>
+        </w:rPr>
+        <w:t>Antonio</w:t>
+      </w:r>
+      <w:proofErr w:type="spellEnd"/>
+      <w:r>
+        <w:rPr>
+          <w:rStyle w:val="LinkdaInternet"/>
+          <w:rFonts w:ascii="Times New Roman" w:eastAsia="Times New Roman" w:hAnsi="Times New Roman"/>
+          <w:color w:val="000000"/>
+          <w:sz w:val="24"/>
+          <w:szCs w:val="24"/>
+          <w:u w:val="none"/>
+        </w:rPr>
+        <w:t xml:space="preserve"> Carlos. </w:t>
       </w:r>
       <w:r>
         <w:rPr>
@@ -21969,8 +22691,23 @@
           <w:szCs w:val="24"/>
           <w:u w:val="none"/>
         </w:rPr>
-        <w:t>Google Thrends</w:t>
-      </w:r>
+        <w:t xml:space="preserve">Google </w:t>
+      </w:r>
+      <w:proofErr w:type="spellStart"/>
+      <w:r>
+        <w:rPr>
+          <w:rStyle w:val="LinkdaInternet"/>
+          <w:rFonts w:ascii="Times New Roman" w:hAnsi="Times New Roman"/>
+          <w:b/>
+          <w:bCs/>
+          <w:color w:val="000000"/>
+          <w:sz w:val="24"/>
+          <w:szCs w:val="24"/>
+          <w:u w:val="none"/>
+        </w:rPr>
+        <w:t>Thrends</w:t>
+      </w:r>
+      <w:proofErr w:type="spellEnd"/>
       <w:r>
         <w:rPr>
           <w:rStyle w:val="LinkdaInternet"/>
@@ -22148,8 +22885,9 @@
           <w:szCs w:val="24"/>
           <w:lang w:eastAsia="pt-BR"/>
         </w:rPr>
-        <w:t>LIMA, Jorge Enoch Furquim; FERREIRA, Raquel Scalia Al</w:t>
-      </w:r>
+        <w:t xml:space="preserve">LIMA, Jorge </w:t>
+      </w:r>
+      <w:proofErr w:type="spellStart"/>
       <w:r>
         <w:rPr>
           <w:rFonts w:ascii="Times New Roman" w:eastAsia="Times New Roman" w:hAnsi="Times New Roman"/>
@@ -22158,16 +22896,101 @@
           <w:szCs w:val="24"/>
           <w:lang w:eastAsia="pt-BR"/>
         </w:rPr>
-        <w:t xml:space="preserve">ves; CHRISTOFIDIS Demetrios. </w:t>
-      </w:r>
-      <w:r>
-        <w:rPr>
-          <w:rFonts w:ascii="Times New Roman" w:hAnsi="Times New Roman"/>
-          <w:color w:val="000000"/>
-          <w:sz w:val="24"/>
-          <w:szCs w:val="24"/>
-        </w:rPr>
-        <w:t xml:space="preserve">MORAES, Michelly. </w:t>
+        <w:t>Enoch</w:t>
+      </w:r>
+      <w:proofErr w:type="spellEnd"/>
+      <w:r>
+        <w:rPr>
+          <w:rFonts w:ascii="Times New Roman" w:eastAsia="Times New Roman" w:hAnsi="Times New Roman"/>
+          <w:color w:val="000000"/>
+          <w:sz w:val="24"/>
+          <w:szCs w:val="24"/>
+          <w:lang w:eastAsia="pt-BR"/>
+        </w:rPr>
+        <w:t xml:space="preserve"> Furquim; FERREIRA, Raquel </w:t>
+      </w:r>
+      <w:proofErr w:type="spellStart"/>
+      <w:r>
+        <w:rPr>
+          <w:rFonts w:ascii="Times New Roman" w:eastAsia="Times New Roman" w:hAnsi="Times New Roman"/>
+          <w:color w:val="000000"/>
+          <w:sz w:val="24"/>
+          <w:szCs w:val="24"/>
+          <w:lang w:eastAsia="pt-BR"/>
+        </w:rPr>
+        <w:t>Scalia</w:t>
+      </w:r>
+      <w:proofErr w:type="spellEnd"/>
+      <w:r>
+        <w:rPr>
+          <w:rFonts w:ascii="Times New Roman" w:eastAsia="Times New Roman" w:hAnsi="Times New Roman"/>
+          <w:color w:val="000000"/>
+          <w:sz w:val="24"/>
+          <w:szCs w:val="24"/>
+          <w:lang w:eastAsia="pt-BR"/>
+        </w:rPr>
+        <w:t xml:space="preserve"> Al</w:t>
+      </w:r>
+      <w:r>
+        <w:rPr>
+          <w:rFonts w:ascii="Times New Roman" w:eastAsia="Times New Roman" w:hAnsi="Times New Roman"/>
+          <w:color w:val="000000"/>
+          <w:sz w:val="24"/>
+          <w:szCs w:val="24"/>
+          <w:lang w:eastAsia="pt-BR"/>
+        </w:rPr>
+        <w:t xml:space="preserve">ves; CHRISTOFIDIS </w:t>
+      </w:r>
+      <w:proofErr w:type="spellStart"/>
+      <w:r>
+        <w:rPr>
+          <w:rFonts w:ascii="Times New Roman" w:eastAsia="Times New Roman" w:hAnsi="Times New Roman"/>
+          <w:color w:val="000000"/>
+          <w:sz w:val="24"/>
+          <w:szCs w:val="24"/>
+          <w:lang w:eastAsia="pt-BR"/>
+        </w:rPr>
+        <w:t>Demetrios</w:t>
+      </w:r>
+      <w:proofErr w:type="spellEnd"/>
+      <w:r>
+        <w:rPr>
+          <w:rFonts w:ascii="Times New Roman" w:eastAsia="Times New Roman" w:hAnsi="Times New Roman"/>
+          <w:color w:val="000000"/>
+          <w:sz w:val="24"/>
+          <w:szCs w:val="24"/>
+          <w:lang w:eastAsia="pt-BR"/>
+        </w:rPr>
+        <w:t xml:space="preserve">. </w:t>
+      </w:r>
+      <w:r>
+        <w:rPr>
+          <w:rFonts w:ascii="Times New Roman" w:hAnsi="Times New Roman"/>
+          <w:color w:val="000000"/>
+          <w:sz w:val="24"/>
+          <w:szCs w:val="24"/>
+        </w:rPr>
+        <w:t xml:space="preserve">MORAES, </w:t>
+      </w:r>
+      <w:proofErr w:type="spellStart"/>
+      <w:r>
+        <w:rPr>
+          <w:rFonts w:ascii="Times New Roman" w:hAnsi="Times New Roman"/>
+          <w:color w:val="000000"/>
+          <w:sz w:val="24"/>
+          <w:szCs w:val="24"/>
+        </w:rPr>
+        <w:t>Michelly</w:t>
+      </w:r>
+      <w:proofErr w:type="spellEnd"/>
+      <w:r>
+        <w:rPr>
+          <w:rFonts w:ascii="Times New Roman" w:hAnsi="Times New Roman"/>
+          <w:color w:val="000000"/>
+          <w:sz w:val="24"/>
+          <w:szCs w:val="24"/>
+        </w:rPr>
+        <w:t xml:space="preserve">. </w:t>
       </w:r>
       <w:r>
         <w:rPr>
@@ -22260,7 +23083,27 @@
           <w:sz w:val="24"/>
           <w:szCs w:val="24"/>
         </w:rPr>
-        <w:t>. Opus Software, 2018. Disponível em: &lt;https://www.opus-software.com.br/node-js&gt;. Acesso em: 22 jun. 2021.</w:t>
+        <w:t>. Opus Software, 2018. Disponível em: &lt;https://www.opus-software.com.br/</w:t>
+      </w:r>
+      <w:proofErr w:type="spellStart"/>
+      <w:r>
+        <w:rPr>
+          <w:rFonts w:ascii="Times New Roman" w:hAnsi="Times New Roman"/>
+          <w:color w:val="000000"/>
+          <w:sz w:val="24"/>
+          <w:szCs w:val="24"/>
+        </w:rPr>
+        <w:t>node-js</w:t>
+      </w:r>
+      <w:proofErr w:type="spellEnd"/>
+      <w:r>
+        <w:rPr>
+          <w:rFonts w:ascii="Times New Roman" w:hAnsi="Times New Roman"/>
+          <w:color w:val="000000"/>
+          <w:sz w:val="24"/>
+          <w:szCs w:val="24"/>
+        </w:rPr>
+        <w:t>&gt;. Acesso em: 22 jun. 2021.</w:t>
       </w:r>
     </w:p>
     <w:p>
@@ -22323,7 +23166,21 @@
         <w:rPr>
           <w:color w:val="000000"/>
         </w:rPr>
-        <w:t>. Prefeitura de Novo Horizonte do Oeste. Disponível em: &lt;https://novohorizonte.ro.gov.br/dados-do-municipio&gt;. Acesso em: 26 jun. 2021.</w:t>
+        <w:t>. Prefeitura de Novo Horizonte do Oeste. Disponível em: &lt;https://novohorizonte.ro.gov.br/dados-do-</w:t>
+      </w:r>
+      <w:proofErr w:type="spellStart"/>
+      <w:r>
+        <w:rPr>
+          <w:color w:val="000000"/>
+        </w:rPr>
+        <w:t>municipio</w:t>
+      </w:r>
+      <w:proofErr w:type="spellEnd"/>
+      <w:r>
+        <w:rPr>
+          <w:color w:val="000000"/>
+        </w:rPr>
+        <w:t>&gt;. Acesso em: 26 jun. 2021.</w:t>
       </w:r>
     </w:p>
     <w:p>
@@ -22422,8 +23279,20 @@
           <w:sz w:val="24"/>
           <w:szCs w:val="24"/>
         </w:rPr>
-        <w:t>O que é JavaScript</w:t>
-      </w:r>
+        <w:t xml:space="preserve">O que é </w:t>
+      </w:r>
+      <w:proofErr w:type="spellStart"/>
+      <w:r>
+        <w:rPr>
+          <w:rFonts w:ascii="Times New Roman" w:hAnsi="Times New Roman"/>
+          <w:b/>
+          <w:color w:val="000000"/>
+          <w:sz w:val="24"/>
+          <w:szCs w:val="24"/>
+        </w:rPr>
+        <w:t>JavaScript</w:t>
+      </w:r>
+      <w:proofErr w:type="spellEnd"/>
       <w:r>
         <w:rPr>
           <w:rFonts w:ascii="Times New Roman" w:hAnsi="Times New Roman"/>
@@ -22478,7 +23347,29 @@
           <w:szCs w:val="24"/>
           <w:lang w:eastAsia="pt-BR"/>
         </w:rPr>
-        <w:t>. ResearchGate,</w:t>
+        <w:t xml:space="preserve">. </w:t>
+      </w:r>
+      <w:proofErr w:type="spellStart"/>
+      <w:r>
+        <w:rPr>
+          <w:rFonts w:ascii="Times New Roman" w:eastAsia="Times New Roman" w:hAnsi="Times New Roman"/>
+          <w:color w:val="000000"/>
+          <w:sz w:val="24"/>
+          <w:szCs w:val="24"/>
+          <w:lang w:eastAsia="pt-BR"/>
+        </w:rPr>
+        <w:t>ResearchGate</w:t>
+      </w:r>
+      <w:proofErr w:type="spellEnd"/>
+      <w:r>
+        <w:rPr>
+          <w:rFonts w:ascii="Times New Roman" w:eastAsia="Times New Roman" w:hAnsi="Times New Roman"/>
+          <w:color w:val="000000"/>
+          <w:sz w:val="24"/>
+          <w:szCs w:val="24"/>
+          <w:lang w:eastAsia="pt-BR"/>
+        </w:rPr>
+        <w:t>,</w:t>
       </w:r>
       <w:r>
         <w:rPr>
@@ -22738,7 +23629,29 @@
           <w:szCs w:val="24"/>
           <w:lang w:eastAsia="pt-BR"/>
         </w:rPr>
-        <w:t>. Rio de Janeiro: Brasport, 2009.</w:t>
+        <w:t xml:space="preserve">. Rio de Janeiro: </w:t>
+      </w:r>
+      <w:proofErr w:type="spellStart"/>
+      <w:r>
+        <w:rPr>
+          <w:rFonts w:ascii="Times New Roman" w:eastAsia="Times New Roman" w:hAnsi="Times New Roman"/>
+          <w:color w:val="000000"/>
+          <w:sz w:val="24"/>
+          <w:szCs w:val="24"/>
+          <w:lang w:eastAsia="pt-BR"/>
+        </w:rPr>
+        <w:t>Brasport</w:t>
+      </w:r>
+      <w:proofErr w:type="spellEnd"/>
+      <w:r>
+        <w:rPr>
+          <w:rFonts w:ascii="Times New Roman" w:eastAsia="Times New Roman" w:hAnsi="Times New Roman"/>
+          <w:color w:val="000000"/>
+          <w:sz w:val="24"/>
+          <w:szCs w:val="24"/>
+          <w:lang w:eastAsia="pt-BR"/>
+        </w:rPr>
+        <w:t>, 2009.</w:t>
       </w:r>
     </w:p>
     <w:p>
@@ -23068,7 +23981,55 @@
           <w:szCs w:val="24"/>
           <w:u w:val="none"/>
         </w:rPr>
-        <w:t xml:space="preserve">SILVA, Antonio Neilton da. </w:t>
+        <w:t xml:space="preserve">SILVA, </w:t>
+      </w:r>
+      <w:proofErr w:type="spellStart"/>
+      <w:r>
+        <w:rPr>
+          <w:rStyle w:val="LinkdaInternet"/>
+          <w:rFonts w:ascii="Times New Roman" w:eastAsia="Times New Roman" w:hAnsi="Times New Roman"/>
+          <w:color w:val="000000"/>
+          <w:sz w:val="24"/>
+          <w:szCs w:val="24"/>
+          <w:u w:val="none"/>
+        </w:rPr>
+        <w:t>Antonio</w:t>
+      </w:r>
+      <w:proofErr w:type="spellEnd"/>
+      <w:r>
+        <w:rPr>
+          <w:rStyle w:val="LinkdaInternet"/>
+          <w:rFonts w:ascii="Times New Roman" w:eastAsia="Times New Roman" w:hAnsi="Times New Roman"/>
+          <w:color w:val="000000"/>
+          <w:sz w:val="24"/>
+          <w:szCs w:val="24"/>
+          <w:u w:val="none"/>
+        </w:rPr>
+        <w:t xml:space="preserve"> </w:t>
+      </w:r>
+      <w:proofErr w:type="spellStart"/>
+      <w:r>
+        <w:rPr>
+          <w:rStyle w:val="LinkdaInternet"/>
+          <w:rFonts w:ascii="Times New Roman" w:eastAsia="Times New Roman" w:hAnsi="Times New Roman"/>
+          <w:color w:val="000000"/>
+          <w:sz w:val="24"/>
+          <w:szCs w:val="24"/>
+          <w:u w:val="none"/>
+        </w:rPr>
+        <w:t>Neilton</w:t>
+      </w:r>
+      <w:proofErr w:type="spellEnd"/>
+      <w:r>
+        <w:rPr>
+          <w:rStyle w:val="LinkdaInternet"/>
+          <w:rFonts w:ascii="Times New Roman" w:eastAsia="Times New Roman" w:hAnsi="Times New Roman"/>
+          <w:color w:val="000000"/>
+          <w:sz w:val="24"/>
+          <w:szCs w:val="24"/>
+          <w:u w:val="none"/>
+        </w:rPr>
+        <w:t xml:space="preserve"> da. </w:t>
       </w:r>
       <w:r>
         <w:rPr>
@@ -23215,6 +24176,7 @@
           <w:szCs w:val="24"/>
         </w:rPr>
       </w:pPr>
+      <w:proofErr w:type="spellStart"/>
       <w:r>
         <w:rPr>
           <w:rStyle w:val="LinkdaInternet"/>
@@ -23226,18 +24188,132 @@
           <w:szCs w:val="24"/>
           <w:u w:val="none"/>
         </w:rPr>
-        <w:t>What is Arduino.</w:t>
-      </w:r>
+        <w:t>What</w:t>
+      </w:r>
+      <w:proofErr w:type="spellEnd"/>
       <w:r>
         <w:rPr>
           <w:rStyle w:val="LinkdaInternet"/>
           <w:rFonts w:ascii="Times New Roman" w:eastAsia="Times New Roman" w:hAnsi="Times New Roman"/>
+          <w:b/>
+          <w:bCs/>
           <w:color w:val="000000"/>
           <w:sz w:val="24"/>
           <w:szCs w:val="24"/>
           <w:u w:val="none"/>
         </w:rPr>
-        <w:t xml:space="preserve"> Arduino, 2018. Disponível em: &lt;https://www.arduino.cc/en/Guide/Introduction&gt;. Acesso em: 28 maio 2021.</w:t>
+        <w:t xml:space="preserve"> </w:t>
+      </w:r>
+      <w:proofErr w:type="spellStart"/>
+      <w:r>
+        <w:rPr>
+          <w:rStyle w:val="LinkdaInternet"/>
+          <w:rFonts w:ascii="Times New Roman" w:eastAsia="Times New Roman" w:hAnsi="Times New Roman"/>
+          <w:b/>
+          <w:bCs/>
+          <w:color w:val="000000"/>
+          <w:sz w:val="24"/>
+          <w:szCs w:val="24"/>
+          <w:u w:val="none"/>
+        </w:rPr>
+        <w:t>is</w:t>
+      </w:r>
+      <w:proofErr w:type="spellEnd"/>
+      <w:r>
+        <w:rPr>
+          <w:rStyle w:val="LinkdaInternet"/>
+          <w:rFonts w:ascii="Times New Roman" w:eastAsia="Times New Roman" w:hAnsi="Times New Roman"/>
+          <w:b/>
+          <w:bCs/>
+          <w:color w:val="000000"/>
+          <w:sz w:val="24"/>
+          <w:szCs w:val="24"/>
+          <w:u w:val="none"/>
+        </w:rPr>
+        <w:t xml:space="preserve"> Arduino.</w:t>
+      </w:r>
+      <w:r>
+        <w:rPr>
+          <w:rStyle w:val="LinkdaInternet"/>
+          <w:rFonts w:ascii="Times New Roman" w:eastAsia="Times New Roman" w:hAnsi="Times New Roman"/>
+          <w:color w:val="000000"/>
+          <w:sz w:val="24"/>
+          <w:szCs w:val="24"/>
+          <w:u w:val="none"/>
+        </w:rPr>
+        <w:t xml:space="preserve"> Arduino, 2018. Disponível em: &lt;https://www.arduino.cc/</w:t>
+      </w:r>
+      <w:proofErr w:type="spellStart"/>
+      <w:r>
+        <w:rPr>
+          <w:rStyle w:val="LinkdaInternet"/>
+          <w:rFonts w:ascii="Times New Roman" w:eastAsia="Times New Roman" w:hAnsi="Times New Roman"/>
+          <w:color w:val="000000"/>
+          <w:sz w:val="24"/>
+          <w:szCs w:val="24"/>
+          <w:u w:val="none"/>
+        </w:rPr>
+        <w:t>en</w:t>
+      </w:r>
+      <w:proofErr w:type="spellEnd"/>
+      <w:r>
+        <w:rPr>
+          <w:rStyle w:val="LinkdaInternet"/>
+          <w:rFonts w:ascii="Times New Roman" w:eastAsia="Times New Roman" w:hAnsi="Times New Roman"/>
+          <w:color w:val="000000"/>
+          <w:sz w:val="24"/>
+          <w:szCs w:val="24"/>
+          <w:u w:val="none"/>
+        </w:rPr>
+        <w:t>/</w:t>
+      </w:r>
+      <w:proofErr w:type="spellStart"/>
+      <w:r>
+        <w:rPr>
+          <w:rStyle w:val="LinkdaInternet"/>
+          <w:rFonts w:ascii="Times New Roman" w:eastAsia="Times New Roman" w:hAnsi="Times New Roman"/>
+          <w:color w:val="000000"/>
+          <w:sz w:val="24"/>
+          <w:szCs w:val="24"/>
+          <w:u w:val="none"/>
+        </w:rPr>
+        <w:t>Guide</w:t>
+      </w:r>
+      <w:proofErr w:type="spellEnd"/>
+      <w:r>
+        <w:rPr>
+          <w:rStyle w:val="LinkdaInternet"/>
+          <w:rFonts w:ascii="Times New Roman" w:eastAsia="Times New Roman" w:hAnsi="Times New Roman"/>
+          <w:color w:val="000000"/>
+          <w:sz w:val="24"/>
+          <w:szCs w:val="24"/>
+          <w:u w:val="none"/>
+        </w:rPr>
+        <w:t>/</w:t>
+      </w:r>
+      <w:proofErr w:type="spellStart"/>
+      <w:r>
+        <w:rPr>
+          <w:rStyle w:val="LinkdaInternet"/>
+          <w:rFonts w:ascii="Times New Roman" w:eastAsia="Times New Roman" w:hAnsi="Times New Roman"/>
+          <w:color w:val="000000"/>
+          <w:sz w:val="24"/>
+          <w:szCs w:val="24"/>
+          <w:u w:val="none"/>
+        </w:rPr>
+        <w:t>Introduction</w:t>
+      </w:r>
+      <w:proofErr w:type="spellEnd"/>
+      <w:r>
+        <w:rPr>
+          <w:rStyle w:val="LinkdaInternet"/>
+          <w:rFonts w:ascii="Times New Roman" w:eastAsia="Times New Roman" w:hAnsi="Times New Roman"/>
+          <w:color w:val="000000"/>
+          <w:sz w:val="24"/>
+          <w:szCs w:val="24"/>
+          <w:u w:val="none"/>
+        </w:rPr>
+        <w:t>&gt;. Acesso em: 28 maio 2021.</w:t>
       </w:r>
     </w:p>
     <w:p>
@@ -23728,68 +24804,8 @@
 </w:document>
 </file>
 
-<file path=word/commentsExtensible.xml><?xml version="1.0" encoding="utf-8"?>
-<w16cex:commentsExtensible xmlns:wpc="http://schemas.microsoft.com/office/word/2010/wordprocessingCanvas" xmlns:cx="http://schemas.microsoft.com/office/drawing/2014/chartex" xmlns:cx1="http://schemas.microsoft.com/office/drawing/2015/9/8/chartex" xmlns:cx2="http://schemas.microsoft.com/office/drawing/2015/10/21/chartex" xmlns:cx3="http://schemas.microsoft.com/office/drawing/2016/5/9/chartex" xmlns:cx4="http://schemas.microsoft.com/office/drawing/2016/5/10/chartex" xmlns:cx5="http://schemas.microsoft.com/office/drawing/2016/5/11/chartex" xmlns:cx6="http://schemas.microsoft.com/office/drawing/2016/5/12/chartex" xmlns:cx7="http://schemas.microsoft.com/office/drawing/2016/5/13/chartex" xmlns:cx8="http://schemas.microsoft.com/office/drawing/2016/5/14/chartex" xmlns:mc="http://schemas.openxmlformats.org/markup-compatibility/2006" xmlns:aink="http://schemas.microsoft.com/office/drawing/2016/ink" xmlns:am3d="http://schemas.microsoft.com/office/drawing/2017/model3d" xmlns:o="urn:schemas-microsoft-com:office:office" xmlns:r="http://schemas.openxmlformats.org/officeDocument/2006/relationships" xmlns:m="http://schemas.openxmlformats.org/officeDocument/2006/math" xmlns:v="urn:schemas-microsoft-com:vml" xmlns:wp14="http://schemas.microsoft.com/office/word/2010/wordprocessingDrawing" xmlns:wp="http://schemas.openxmlformats.org/drawingml/2006/wordprocessingDrawing" xmlns:w10="urn:schemas-microsoft-com:office:word" xmlns:w="http://schemas.openxmlformats.org/wordprocessingml/2006/main" xmlns:w14="http://schemas.microsoft.com/office/word/2010/wordml" xmlns:w15="http://schemas.microsoft.com/office/word/2012/wordml" xmlns:w16cex="http://schemas.microsoft.com/office/word/2018/wordml/cex" xmlns:w16cid="http://schemas.microsoft.com/office/word/2016/wordml/cid" xmlns:w16="http://schemas.microsoft.com/office/word/2018/wordml" xmlns:w16sdtdh="http://schemas.microsoft.com/office/word/2020/wordml/sdtdatahash" xmlns:w16se="http://schemas.microsoft.com/office/word/2015/wordml/symex" xmlns:wpg="http://schemas.microsoft.com/office/word/2010/wordprocessingGroup" xmlns:wpi="http://schemas.microsoft.com/office/word/2010/wordprocessingInk" xmlns:wne="http://schemas.microsoft.com/office/word/2006/wordml" xmlns:wps="http://schemas.microsoft.com/office/word/2010/wordprocessingShape" mc:Ignorable="w14 w15 w16se w16cid w16 w16cex w16sdtdh wp14">
-  <w16cex:commentExtensible w16cex:durableId="247F5E49" w16cex:dateUtc="2021-06-24T23:40:00Z"/>
-  <w16cex:commentExtensible w16cex:durableId="247F5E69" w16cex:dateUtc="2021-06-24T23:41:00Z"/>
-  <w16cex:commentExtensible w16cex:durableId="247F5E7D" w16cex:dateUtc="2021-06-24T23:41:00Z"/>
-  <w16cex:commentExtensible w16cex:durableId="247F5E8E" w16cex:dateUtc="2021-06-24T23:42:00Z"/>
-  <w16cex:commentExtensible w16cex:durableId="247F5EAA" w16cex:dateUtc="2021-06-24T23:42:00Z"/>
-  <w16cex:commentExtensible w16cex:durableId="247F5ED6" w16cex:dateUtc="2021-06-24T23:43:00Z"/>
-  <w16cex:commentExtensible w16cex:durableId="247F5EE5" w16cex:dateUtc="2021-06-24T23:43:00Z"/>
-  <w16cex:commentExtensible w16cex:durableId="247F5EEB" w16cex:dateUtc="2021-06-24T23:43:00Z"/>
-  <w16cex:commentExtensible w16cex:durableId="247F5F04" w16cex:dateUtc="2021-06-24T23:44:00Z"/>
-  <w16cex:commentExtensible w16cex:durableId="247F5F2B" w16cex:dateUtc="2021-06-24T23:44:00Z"/>
-  <w16cex:commentExtensible w16cex:durableId="247F5F55" w16cex:dateUtc="2021-06-24T23:45:00Z"/>
-  <w16cex:commentExtensible w16cex:durableId="247F5F6B" w16cex:dateUtc="2021-06-24T23:45:00Z"/>
-  <w16cex:commentExtensible w16cex:durableId="247F5F83" w16cex:dateUtc="2021-06-24T23:46:00Z"/>
-</w16cex:commentsExtensible>
-</file>
-
-<file path=word/commentsIds.xml><?xml version="1.0" encoding="utf-8"?>
-<w16cid:commentsIds xmlns:wpc="http://schemas.microsoft.com/office/word/2010/wordprocessingCanvas" xmlns:cx="http://schemas.microsoft.com/office/drawing/2014/chartex" xmlns:cx1="http://schemas.microsoft.com/office/drawing/2015/9/8/chartex" xmlns:cx2="http://schemas.microsoft.com/office/drawing/2015/10/21/chartex" xmlns:cx3="http://schemas.microsoft.com/office/drawing/2016/5/9/chartex" xmlns:cx4="http://schemas.microsoft.com/office/drawing/2016/5/10/chartex" xmlns:cx5="http://schemas.microsoft.com/office/drawing/2016/5/11/chartex" xmlns:cx6="http://schemas.microsoft.com/office/drawing/2016/5/12/chartex" xmlns:cx7="http://schemas.microsoft.com/office/drawing/2016/5/13/chartex" xmlns:cx8="http://schemas.microsoft.com/office/drawing/2016/5/14/chartex" xmlns:mc="http://schemas.openxmlformats.org/markup-compatibility/2006" xmlns:aink="http://schemas.microsoft.com/office/drawing/2016/ink" xmlns:am3d="http://schemas.microsoft.com/office/drawing/2017/model3d" xmlns:o="urn:schemas-microsoft-com:office:office" xmlns:r="http://schemas.openxmlformats.org/officeDocument/2006/relationships" xmlns:m="http://schemas.openxmlformats.org/officeDocument/2006/math" xmlns:v="urn:schemas-microsoft-com:vml" xmlns:wp14="http://schemas.microsoft.com/office/word/2010/wordprocessingDrawing" xmlns:wp="http://schemas.openxmlformats.org/drawingml/2006/wordprocessingDrawing" xmlns:w10="urn:schemas-microsoft-com:office:word" xmlns:w="http://schemas.openxmlformats.org/wordprocessingml/2006/main" xmlns:w14="http://schemas.microsoft.com/office/word/2010/wordml" xmlns:w15="http://schemas.microsoft.com/office/word/2012/wordml" xmlns:w16cex="http://schemas.microsoft.com/office/word/2018/wordml/cex" xmlns:w16cid="http://schemas.microsoft.com/office/word/2016/wordml/cid" xmlns:w16="http://schemas.microsoft.com/office/word/2018/wordml" xmlns:w16sdtdh="http://schemas.microsoft.com/office/word/2020/wordml/sdtdatahash" xmlns:w16se="http://schemas.microsoft.com/office/word/2015/wordml/symex" xmlns:wpg="http://schemas.microsoft.com/office/word/2010/wordprocessingGroup" xmlns:wpi="http://schemas.microsoft.com/office/word/2010/wordprocessingInk" xmlns:wne="http://schemas.microsoft.com/office/word/2006/wordml" xmlns:wps="http://schemas.microsoft.com/office/word/2010/wordprocessingShape" mc:Ignorable="w14 w15 w16se w16cid w16 w16cex w16sdtdh wp14">
-  <w16cid:commentId w16cid:paraId="0B6FB622" w16cid:durableId="247F5DF9"/>
-  <w16cid:commentId w16cid:paraId="57AB0028" w16cid:durableId="247F5DFA"/>
-  <w16cid:commentId w16cid:paraId="13C2C92B" w16cid:durableId="247F5DFB"/>
-  <w16cid:commentId w16cid:paraId="2B7FE07A" w16cid:durableId="247F5E49"/>
-  <w16cid:commentId w16cid:paraId="4FB18F73" w16cid:durableId="247F5E69"/>
-  <w16cid:commentId w16cid:paraId="57AA1942" w16cid:durableId="247F5E7D"/>
-  <w16cid:commentId w16cid:paraId="025DB165" w16cid:durableId="247F5E8E"/>
-  <w16cid:commentId w16cid:paraId="11570AA0" w16cid:durableId="247F5DFC"/>
-  <w16cid:commentId w16cid:paraId="533F4389" w16cid:durableId="247F5DFD"/>
-  <w16cid:commentId w16cid:paraId="74F48BF1" w16cid:durableId="247F5EAA"/>
-  <w16cid:commentId w16cid:paraId="7BEC2663" w16cid:durableId="247F5DFE"/>
-  <w16cid:commentId w16cid:paraId="242205D8" w16cid:durableId="247F5ED6"/>
-  <w16cid:commentId w16cid:paraId="2D89A8F7" w16cid:durableId="247F5DFF"/>
-  <w16cid:commentId w16cid:paraId="1523CF18" w16cid:durableId="247F5E00"/>
-  <w16cid:commentId w16cid:paraId="19CC8A83" w16cid:durableId="247F5E01"/>
-  <w16cid:commentId w16cid:paraId="2727D95A" w16cid:durableId="247F5EE5"/>
-  <w16cid:commentId w16cid:paraId="56EA7F4E" w16cid:durableId="247F5E02"/>
-  <w16cid:commentId w16cid:paraId="5C18C2EB" w16cid:durableId="247F5EEB"/>
-  <w16cid:commentId w16cid:paraId="7D22CA9E" w16cid:durableId="247F5E03"/>
-  <w16cid:commentId w16cid:paraId="3AC41632" w16cid:durableId="247F5E04"/>
-  <w16cid:commentId w16cid:paraId="0F944D51" w16cid:durableId="247F5E05"/>
-  <w16cid:commentId w16cid:paraId="355176C7" w16cid:durableId="247F5F04"/>
-  <w16cid:commentId w16cid:paraId="4766C509" w16cid:durableId="247F5E06"/>
-  <w16cid:commentId w16cid:paraId="4CA1D557" w16cid:durableId="247F5E07"/>
-  <w16cid:commentId w16cid:paraId="77825A18" w16cid:durableId="247F5E08"/>
-  <w16cid:commentId w16cid:paraId="5EC755B6" w16cid:durableId="247F5E09"/>
-  <w16cid:commentId w16cid:paraId="202FFEDC" w16cid:durableId="247F5E0A"/>
-  <w16cid:commentId w16cid:paraId="51FD88E4" w16cid:durableId="247F5F2B"/>
-  <w16cid:commentId w16cid:paraId="581F683A" w16cid:durableId="247F5F55"/>
-  <w16cid:commentId w16cid:paraId="6C510C4B" w16cid:durableId="247F5E0B"/>
-  <w16cid:commentId w16cid:paraId="7C51994C" w16cid:durableId="247F5E0C"/>
-  <w16cid:commentId w16cid:paraId="77044302" w16cid:durableId="247F5F6B"/>
-  <w16cid:commentId w16cid:paraId="6172E2C8" w16cid:durableId="247F5E0D"/>
-  <w16cid:commentId w16cid:paraId="0F72FB56" w16cid:durableId="247F5E0E"/>
-  <w16cid:commentId w16cid:paraId="4920BC34" w16cid:durableId="247F5E0F"/>
-  <w16cid:commentId w16cid:paraId="0A9F1335" w16cid:durableId="247F5F83"/>
-  <w16cid:commentId w16cid:paraId="523AEF3B" w16cid:durableId="247F5E10"/>
-</w16cid:commentsIds>
-</file>
-
 <file path=word/endnotes.xml><?xml version="1.0" encoding="utf-8"?>
-<w:endnotes xmlns:wpc="http://schemas.microsoft.com/office/word/2010/wordprocessingCanvas" xmlns:cx="http://schemas.microsoft.com/office/drawing/2014/chartex" xmlns:mc="http://schemas.openxmlformats.org/markup-compatibility/2006" xmlns:o="urn:schemas-microsoft-com:office:office" xmlns:r="http://schemas.openxmlformats.org/officeDocument/2006/relationships" xmlns:m="http://schemas.openxmlformats.org/officeDocument/2006/math" xmlns:v="urn:schemas-microsoft-com:vml" xmlns:wp14="http://schemas.microsoft.com/office/word/2010/wordprocessingDrawing" xmlns:wp="http://schemas.openxmlformats.org/drawingml/2006/wordprocessingDrawing" xmlns:w10="urn:schemas-microsoft-com:office:word" xmlns:w="http://schemas.openxmlformats.org/wordprocessingml/2006/main" xmlns:w14="http://schemas.microsoft.com/office/word/2010/wordml" xmlns:w15="http://schemas.microsoft.com/office/word/2012/wordml" xmlns:w16se="http://schemas.microsoft.com/office/word/2015/wordml/symex" xmlns:wpg="http://schemas.microsoft.com/office/word/2010/wordprocessingGroup" xmlns:wpi="http://schemas.microsoft.com/office/word/2010/wordprocessingInk" xmlns:wne="http://schemas.microsoft.com/office/word/2006/wordml" xmlns:wps="http://schemas.microsoft.com/office/word/2010/wordprocessingShape" mc:Ignorable="w14 w15 w16se wp14">
+<w:endnotes xmlns:wpc="http://schemas.microsoft.com/office/word/2010/wordprocessingCanvas" xmlns:cx="http://schemas.microsoft.com/office/drawing/2014/chartex" xmlns:cx1="http://schemas.microsoft.com/office/drawing/2015/9/8/chartex" xmlns:cx2="http://schemas.microsoft.com/office/drawing/2015/10/21/chartex" xmlns:cx3="http://schemas.microsoft.com/office/drawing/2016/5/9/chartex" xmlns:cx4="http://schemas.microsoft.com/office/drawing/2016/5/10/chartex" xmlns:cx5="http://schemas.microsoft.com/office/drawing/2016/5/11/chartex" xmlns:cx6="http://schemas.microsoft.com/office/drawing/2016/5/12/chartex" xmlns:cx7="http://schemas.microsoft.com/office/drawing/2016/5/13/chartex" xmlns:cx8="http://schemas.microsoft.com/office/drawing/2016/5/14/chartex" xmlns:mc="http://schemas.openxmlformats.org/markup-compatibility/2006" xmlns:aink="http://schemas.microsoft.com/office/drawing/2016/ink" xmlns:am3d="http://schemas.microsoft.com/office/drawing/2017/model3d" xmlns:o="urn:schemas-microsoft-com:office:office" xmlns:r="http://schemas.openxmlformats.org/officeDocument/2006/relationships" xmlns:m="http://schemas.openxmlformats.org/officeDocument/2006/math" xmlns:v="urn:schemas-microsoft-com:vml" xmlns:wp14="http://schemas.microsoft.com/office/word/2010/wordprocessingDrawing" xmlns:wp="http://schemas.openxmlformats.org/drawingml/2006/wordprocessingDrawing" xmlns:w10="urn:schemas-microsoft-com:office:word" xmlns:w="http://schemas.openxmlformats.org/wordprocessingml/2006/main" xmlns:w14="http://schemas.microsoft.com/office/word/2010/wordml" xmlns:w15="http://schemas.microsoft.com/office/word/2012/wordml" xmlns:w16cex="http://schemas.microsoft.com/office/word/2018/wordml/cex" xmlns:w16cid="http://schemas.microsoft.com/office/word/2016/wordml/cid" xmlns:w16="http://schemas.microsoft.com/office/word/2018/wordml" xmlns:w16sdtdh="http://schemas.microsoft.com/office/word/2020/wordml/sdtdatahash" xmlns:w16se="http://schemas.microsoft.com/office/word/2015/wordml/symex" xmlns:wpg="http://schemas.microsoft.com/office/word/2010/wordprocessingGroup" xmlns:wpi="http://schemas.microsoft.com/office/word/2010/wordprocessingInk" xmlns:wne="http://schemas.microsoft.com/office/word/2006/wordml" xmlns:wps="http://schemas.microsoft.com/office/word/2010/wordprocessingShape" mc:Ignorable="w14 w15 w16se w16cid w16 w16cex w16sdtdh wp14">
   <w:endnote w:type="separator" w:id="-1">
     <w:p>
       <w:pPr>
@@ -23814,7 +24830,7 @@
 </file>
 
 <file path=word/footnotes.xml><?xml version="1.0" encoding="utf-8"?>
-<w:footnotes xmlns:wpc="http://schemas.microsoft.com/office/word/2010/wordprocessingCanvas" xmlns:cx="http://schemas.microsoft.com/office/drawing/2014/chartex" xmlns:mc="http://schemas.openxmlformats.org/markup-compatibility/2006" xmlns:o="urn:schemas-microsoft-com:office:office" xmlns:r="http://schemas.openxmlformats.org/officeDocument/2006/relationships" xmlns:m="http://schemas.openxmlformats.org/officeDocument/2006/math" xmlns:v="urn:schemas-microsoft-com:vml" xmlns:wp14="http://schemas.microsoft.com/office/word/2010/wordprocessingDrawing" xmlns:wp="http://schemas.openxmlformats.org/drawingml/2006/wordprocessingDrawing" xmlns:w10="urn:schemas-microsoft-com:office:word" xmlns:w="http://schemas.openxmlformats.org/wordprocessingml/2006/main" xmlns:w14="http://schemas.microsoft.com/office/word/2010/wordml" xmlns:w15="http://schemas.microsoft.com/office/word/2012/wordml" xmlns:w16se="http://schemas.microsoft.com/office/word/2015/wordml/symex" xmlns:wpg="http://schemas.microsoft.com/office/word/2010/wordprocessingGroup" xmlns:wpi="http://schemas.microsoft.com/office/word/2010/wordprocessingInk" xmlns:wne="http://schemas.microsoft.com/office/word/2006/wordml" xmlns:wps="http://schemas.microsoft.com/office/word/2010/wordprocessingShape" mc:Ignorable="w14 w15 w16se wp14">
+<w:footnotes xmlns:wpc="http://schemas.microsoft.com/office/word/2010/wordprocessingCanvas" xmlns:cx="http://schemas.microsoft.com/office/drawing/2014/chartex" xmlns:cx1="http://schemas.microsoft.com/office/drawing/2015/9/8/chartex" xmlns:cx2="http://schemas.microsoft.com/office/drawing/2015/10/21/chartex" xmlns:cx3="http://schemas.microsoft.com/office/drawing/2016/5/9/chartex" xmlns:cx4="http://schemas.microsoft.com/office/drawing/2016/5/10/chartex" xmlns:cx5="http://schemas.microsoft.com/office/drawing/2016/5/11/chartex" xmlns:cx6="http://schemas.microsoft.com/office/drawing/2016/5/12/chartex" xmlns:cx7="http://schemas.microsoft.com/office/drawing/2016/5/13/chartex" xmlns:cx8="http://schemas.microsoft.com/office/drawing/2016/5/14/chartex" xmlns:mc="http://schemas.openxmlformats.org/markup-compatibility/2006" xmlns:aink="http://schemas.microsoft.com/office/drawing/2016/ink" xmlns:am3d="http://schemas.microsoft.com/office/drawing/2017/model3d" xmlns:o="urn:schemas-microsoft-com:office:office" xmlns:r="http://schemas.openxmlformats.org/officeDocument/2006/relationships" xmlns:m="http://schemas.openxmlformats.org/officeDocument/2006/math" xmlns:v="urn:schemas-microsoft-com:vml" xmlns:wp14="http://schemas.microsoft.com/office/word/2010/wordprocessingDrawing" xmlns:wp="http://schemas.openxmlformats.org/drawingml/2006/wordprocessingDrawing" xmlns:w10="urn:schemas-microsoft-com:office:word" xmlns:w="http://schemas.openxmlformats.org/wordprocessingml/2006/main" xmlns:w14="http://schemas.microsoft.com/office/word/2010/wordml" xmlns:w15="http://schemas.microsoft.com/office/word/2012/wordml" xmlns:w16cex="http://schemas.microsoft.com/office/word/2018/wordml/cex" xmlns:w16cid="http://schemas.microsoft.com/office/word/2016/wordml/cid" xmlns:w16="http://schemas.microsoft.com/office/word/2018/wordml" xmlns:w16sdtdh="http://schemas.microsoft.com/office/word/2020/wordml/sdtdatahash" xmlns:w16se="http://schemas.microsoft.com/office/word/2015/wordml/symex" xmlns:wpg="http://schemas.microsoft.com/office/word/2010/wordprocessingGroup" xmlns:wpi="http://schemas.microsoft.com/office/word/2010/wordprocessingInk" xmlns:wne="http://schemas.microsoft.com/office/word/2006/wordml" xmlns:wps="http://schemas.microsoft.com/office/word/2010/wordprocessingShape" mc:Ignorable="w14 w15 w16se w16cid w16 w16cex w16sdtdh wp14">
   <w:footnote w:type="separator" w:id="-1">
     <w:p>
       <w:pPr>
@@ -23871,6 +24887,7 @@
         </w:rPr>
         <w:t>“</w:t>
       </w:r>
+      <w:proofErr w:type="spellStart"/>
       <w:r>
         <w:rPr>
           <w:rStyle w:val="nfase"/>
@@ -23879,7 +24896,84 @@
           <w:color w:val="444444"/>
           <w:shd w:val="clear" w:color="auto" w:fill="FFFFFF"/>
         </w:rPr>
-        <w:t>IoT é o termo referente a Internet of Things, ou Internet das Coisas. A tecnologia que possibilita objetos inanimados se conectarem, armazenarem e executarem funções dos mais diversos tipos”.</w:t>
+        <w:t>IoT</w:t>
+      </w:r>
+      <w:proofErr w:type="spellEnd"/>
+      <w:r>
+        <w:rPr>
+          <w:rStyle w:val="nfase"/>
+          <w:rFonts w:ascii="Times New Roman" w:hAnsi="Times New Roman"/>
+          <w:i w:val="0"/>
+          <w:color w:val="444444"/>
+          <w:shd w:val="clear" w:color="auto" w:fill="FFFFFF"/>
+        </w:rPr>
+        <w:t xml:space="preserve"> é o termo referente </w:t>
+      </w:r>
+      <w:proofErr w:type="gramStart"/>
+      <w:r>
+        <w:rPr>
+          <w:rStyle w:val="nfase"/>
+          <w:rFonts w:ascii="Times New Roman" w:hAnsi="Times New Roman"/>
+          <w:i w:val="0"/>
+          <w:color w:val="444444"/>
+          <w:shd w:val="clear" w:color="auto" w:fill="FFFFFF"/>
+        </w:rPr>
+        <w:t>a</w:t>
+      </w:r>
+      <w:proofErr w:type="gramEnd"/>
+      <w:r>
+        <w:rPr>
+          <w:rStyle w:val="nfase"/>
+          <w:rFonts w:ascii="Times New Roman" w:hAnsi="Times New Roman"/>
+          <w:i w:val="0"/>
+          <w:color w:val="444444"/>
+          <w:shd w:val="clear" w:color="auto" w:fill="FFFFFF"/>
+        </w:rPr>
+        <w:t xml:space="preserve"> Internet </w:t>
+      </w:r>
+      <w:proofErr w:type="spellStart"/>
+      <w:r>
+        <w:rPr>
+          <w:rStyle w:val="nfase"/>
+          <w:rFonts w:ascii="Times New Roman" w:hAnsi="Times New Roman"/>
+          <w:i w:val="0"/>
+          <w:color w:val="444444"/>
+          <w:shd w:val="clear" w:color="auto" w:fill="FFFFFF"/>
+        </w:rPr>
+        <w:t>of</w:t>
+      </w:r>
+      <w:proofErr w:type="spellEnd"/>
+      <w:r>
+        <w:rPr>
+          <w:rStyle w:val="nfase"/>
+          <w:rFonts w:ascii="Times New Roman" w:hAnsi="Times New Roman"/>
+          <w:i w:val="0"/>
+          <w:color w:val="444444"/>
+          <w:shd w:val="clear" w:color="auto" w:fill="FFFFFF"/>
+        </w:rPr>
+        <w:t xml:space="preserve"> </w:t>
+      </w:r>
+      <w:proofErr w:type="spellStart"/>
+      <w:r>
+        <w:rPr>
+          <w:rStyle w:val="nfase"/>
+          <w:rFonts w:ascii="Times New Roman" w:hAnsi="Times New Roman"/>
+          <w:i w:val="0"/>
+          <w:color w:val="444444"/>
+          <w:shd w:val="clear" w:color="auto" w:fill="FFFFFF"/>
+        </w:rPr>
+        <w:t>Things</w:t>
+      </w:r>
+      <w:proofErr w:type="spellEnd"/>
+      <w:r>
+        <w:rPr>
+          <w:rStyle w:val="nfase"/>
+          <w:rFonts w:ascii="Times New Roman" w:hAnsi="Times New Roman"/>
+          <w:i w:val="0"/>
+          <w:color w:val="444444"/>
+          <w:shd w:val="clear" w:color="auto" w:fill="FFFFFF"/>
+        </w:rPr>
+        <w:t>, ou Internet das Coisas. A tecnologia que possibilita objetos inanimados se conectarem, armazenarem e executarem funções dos mais diversos tipos”.</w:t>
       </w:r>
       <w:r>
         <w:rPr>
@@ -23942,7 +25036,21 @@
         <w:rPr>
           <w:rFonts w:ascii="Times New Roman" w:hAnsi="Times New Roman"/>
         </w:rPr>
-        <w:t xml:space="preserve"> Ambiente de execução JavaScript fora do navegador (OPUS SOFTWARE, 2018).</w:t>
+        <w:t xml:space="preserve"> Ambiente de execução </w:t>
+      </w:r>
+      <w:proofErr w:type="spellStart"/>
+      <w:r>
+        <w:rPr>
+          <w:rFonts w:ascii="Times New Roman" w:hAnsi="Times New Roman"/>
+        </w:rPr>
+        <w:t>JavaScript</w:t>
+      </w:r>
+      <w:proofErr w:type="spellEnd"/>
+      <w:r>
+        <w:rPr>
+          <w:rFonts w:ascii="Times New Roman" w:hAnsi="Times New Roman"/>
+        </w:rPr>
+        <w:t xml:space="preserve"> fora do navegador (OPUS SOFTWARE, 2018).</w:t>
       </w:r>
     </w:p>
   </w:footnote>
@@ -23992,13 +25100,41 @@
         </w:rPr>
         <w:t xml:space="preserve"> </w:t>
       </w:r>
+      <w:proofErr w:type="spellStart"/>
       <w:r>
         <w:rPr>
           <w:rFonts w:ascii="Times New Roman" w:hAnsi="Times New Roman"/>
           <w:color w:val="000000"/>
           <w:lang w:eastAsia="pt-BR"/>
         </w:rPr>
-        <w:t xml:space="preserve">Application Programming </w:t>
+        <w:t>Application</w:t>
+      </w:r>
+      <w:proofErr w:type="spellEnd"/>
+      <w:r>
+        <w:rPr>
+          <w:rFonts w:ascii="Times New Roman" w:hAnsi="Times New Roman"/>
+          <w:color w:val="000000"/>
+          <w:lang w:eastAsia="pt-BR"/>
+        </w:rPr>
+        <w:t xml:space="preserve"> </w:t>
+      </w:r>
+      <w:proofErr w:type="spellStart"/>
+      <w:r>
+        <w:rPr>
+          <w:rFonts w:ascii="Times New Roman" w:hAnsi="Times New Roman"/>
+          <w:color w:val="000000"/>
+          <w:lang w:eastAsia="pt-BR"/>
+        </w:rPr>
+        <w:t>Programming</w:t>
+      </w:r>
+      <w:proofErr w:type="spellEnd"/>
+      <w:r>
+        <w:rPr>
+          <w:rFonts w:ascii="Times New Roman" w:hAnsi="Times New Roman"/>
+          <w:color w:val="000000"/>
+          <w:lang w:eastAsia="pt-BR"/>
+        </w:rPr>
+        <w:t xml:space="preserve"> </w:t>
       </w:r>
       <w:r>
         <w:rPr>
@@ -24104,7 +25240,7 @@
 </file>
 
 <file path=word/header1.xml><?xml version="1.0" encoding="utf-8"?>
-<w:hdr xmlns:wpc="http://schemas.microsoft.com/office/word/2010/wordprocessingCanvas" xmlns:cx="http://schemas.microsoft.com/office/drawing/2014/chartex" xmlns:mc="http://schemas.openxmlformats.org/markup-compatibility/2006" xmlns:o="urn:schemas-microsoft-com:office:office" xmlns:r="http://schemas.openxmlformats.org/officeDocument/2006/relationships" xmlns:m="http://schemas.openxmlformats.org/officeDocument/2006/math" xmlns:v="urn:schemas-microsoft-com:vml" xmlns:wp14="http://schemas.microsoft.com/office/word/2010/wordprocessingDrawing" xmlns:wp="http://schemas.openxmlformats.org/drawingml/2006/wordprocessingDrawing" xmlns:w10="urn:schemas-microsoft-com:office:word" xmlns:w="http://schemas.openxmlformats.org/wordprocessingml/2006/main" xmlns:w14="http://schemas.microsoft.com/office/word/2010/wordml" xmlns:w15="http://schemas.microsoft.com/office/word/2012/wordml" xmlns:w16se="http://schemas.microsoft.com/office/word/2015/wordml/symex" xmlns:wpg="http://schemas.microsoft.com/office/word/2010/wordprocessingGroup" xmlns:wpi="http://schemas.microsoft.com/office/word/2010/wordprocessingInk" xmlns:wne="http://schemas.microsoft.com/office/word/2006/wordml" xmlns:wps="http://schemas.microsoft.com/office/word/2010/wordprocessingShape" mc:Ignorable="w14 w15 w16se wp14">
+<w:hdr xmlns:wpc="http://schemas.microsoft.com/office/word/2010/wordprocessingCanvas" xmlns:cx="http://schemas.microsoft.com/office/drawing/2014/chartex" xmlns:cx1="http://schemas.microsoft.com/office/drawing/2015/9/8/chartex" xmlns:cx2="http://schemas.microsoft.com/office/drawing/2015/10/21/chartex" xmlns:cx3="http://schemas.microsoft.com/office/drawing/2016/5/9/chartex" xmlns:cx4="http://schemas.microsoft.com/office/drawing/2016/5/10/chartex" xmlns:cx5="http://schemas.microsoft.com/office/drawing/2016/5/11/chartex" xmlns:cx6="http://schemas.microsoft.com/office/drawing/2016/5/12/chartex" xmlns:cx7="http://schemas.microsoft.com/office/drawing/2016/5/13/chartex" xmlns:cx8="http://schemas.microsoft.com/office/drawing/2016/5/14/chartex" xmlns:mc="http://schemas.openxmlformats.org/markup-compatibility/2006" xmlns:aink="http://schemas.microsoft.com/office/drawing/2016/ink" xmlns:am3d="http://schemas.microsoft.com/office/drawing/2017/model3d" xmlns:o="urn:schemas-microsoft-com:office:office" xmlns:r="http://schemas.openxmlformats.org/officeDocument/2006/relationships" xmlns:m="http://schemas.openxmlformats.org/officeDocument/2006/math" xmlns:v="urn:schemas-microsoft-com:vml" xmlns:wp14="http://schemas.microsoft.com/office/word/2010/wordprocessingDrawing" xmlns:wp="http://schemas.openxmlformats.org/drawingml/2006/wordprocessingDrawing" xmlns:w10="urn:schemas-microsoft-com:office:word" xmlns:w="http://schemas.openxmlformats.org/wordprocessingml/2006/main" xmlns:w14="http://schemas.microsoft.com/office/word/2010/wordml" xmlns:w15="http://schemas.microsoft.com/office/word/2012/wordml" xmlns:w16cex="http://schemas.microsoft.com/office/word/2018/wordml/cex" xmlns:w16cid="http://schemas.microsoft.com/office/word/2016/wordml/cid" xmlns:w16="http://schemas.microsoft.com/office/word/2018/wordml" xmlns:w16sdtdh="http://schemas.microsoft.com/office/word/2020/wordml/sdtdatahash" xmlns:w16se="http://schemas.microsoft.com/office/word/2015/wordml/symex" xmlns:wpg="http://schemas.microsoft.com/office/word/2010/wordprocessingGroup" xmlns:wpi="http://schemas.microsoft.com/office/word/2010/wordprocessingInk" xmlns:wne="http://schemas.microsoft.com/office/word/2006/wordml" xmlns:wps="http://schemas.microsoft.com/office/word/2010/wordprocessingShape" mc:Ignorable="w14 w15 w16se w16cid w16 w16cex w16sdtdh wp14">
   <w:p>
     <w:pPr>
       <w:pStyle w:val="Cabealho"/>
@@ -24120,7 +25256,7 @@
 </file>
 
 <file path=word/header2.xml><?xml version="1.0" encoding="utf-8"?>
-<w:hdr xmlns:wpc="http://schemas.microsoft.com/office/word/2010/wordprocessingCanvas" xmlns:cx="http://schemas.microsoft.com/office/drawing/2014/chartex" xmlns:mc="http://schemas.openxmlformats.org/markup-compatibility/2006" xmlns:o="urn:schemas-microsoft-com:office:office" xmlns:r="http://schemas.openxmlformats.org/officeDocument/2006/relationships" xmlns:m="http://schemas.openxmlformats.org/officeDocument/2006/math" xmlns:v="urn:schemas-microsoft-com:vml" xmlns:wp14="http://schemas.microsoft.com/office/word/2010/wordprocessingDrawing" xmlns:wp="http://schemas.openxmlformats.org/drawingml/2006/wordprocessingDrawing" xmlns:w10="urn:schemas-microsoft-com:office:word" xmlns:w="http://schemas.openxmlformats.org/wordprocessingml/2006/main" xmlns:w14="http://schemas.microsoft.com/office/word/2010/wordml" xmlns:w15="http://schemas.microsoft.com/office/word/2012/wordml" xmlns:w16se="http://schemas.microsoft.com/office/word/2015/wordml/symex" xmlns:wpg="http://schemas.microsoft.com/office/word/2010/wordprocessingGroup" xmlns:wpi="http://schemas.microsoft.com/office/word/2010/wordprocessingInk" xmlns:wne="http://schemas.microsoft.com/office/word/2006/wordml" xmlns:wps="http://schemas.microsoft.com/office/word/2010/wordprocessingShape" mc:Ignorable="w14 w15 w16se wp14">
+<w:hdr xmlns:wpc="http://schemas.microsoft.com/office/word/2010/wordprocessingCanvas" xmlns:cx="http://schemas.microsoft.com/office/drawing/2014/chartex" xmlns:cx1="http://schemas.microsoft.com/office/drawing/2015/9/8/chartex" xmlns:cx2="http://schemas.microsoft.com/office/drawing/2015/10/21/chartex" xmlns:cx3="http://schemas.microsoft.com/office/drawing/2016/5/9/chartex" xmlns:cx4="http://schemas.microsoft.com/office/drawing/2016/5/10/chartex" xmlns:cx5="http://schemas.microsoft.com/office/drawing/2016/5/11/chartex" xmlns:cx6="http://schemas.microsoft.com/office/drawing/2016/5/12/chartex" xmlns:cx7="http://schemas.microsoft.com/office/drawing/2016/5/13/chartex" xmlns:cx8="http://schemas.microsoft.com/office/drawing/2016/5/14/chartex" xmlns:mc="http://schemas.openxmlformats.org/markup-compatibility/2006" xmlns:aink="http://schemas.microsoft.com/office/drawing/2016/ink" xmlns:am3d="http://schemas.microsoft.com/office/drawing/2017/model3d" xmlns:o="urn:schemas-microsoft-com:office:office" xmlns:r="http://schemas.openxmlformats.org/officeDocument/2006/relationships" xmlns:m="http://schemas.openxmlformats.org/officeDocument/2006/math" xmlns:v="urn:schemas-microsoft-com:vml" xmlns:wp14="http://schemas.microsoft.com/office/word/2010/wordprocessingDrawing" xmlns:wp="http://schemas.openxmlformats.org/drawingml/2006/wordprocessingDrawing" xmlns:w10="urn:schemas-microsoft-com:office:word" xmlns:w="http://schemas.openxmlformats.org/wordprocessingml/2006/main" xmlns:w14="http://schemas.microsoft.com/office/word/2010/wordml" xmlns:w15="http://schemas.microsoft.com/office/word/2012/wordml" xmlns:w16cex="http://schemas.microsoft.com/office/word/2018/wordml/cex" xmlns:w16cid="http://schemas.microsoft.com/office/word/2016/wordml/cid" xmlns:w16="http://schemas.microsoft.com/office/word/2018/wordml" xmlns:w16sdtdh="http://schemas.microsoft.com/office/word/2020/wordml/sdtdatahash" xmlns:w16se="http://schemas.microsoft.com/office/word/2015/wordml/symex" xmlns:wpg="http://schemas.microsoft.com/office/word/2010/wordprocessingGroup" xmlns:wpi="http://schemas.microsoft.com/office/word/2010/wordprocessingInk" xmlns:wne="http://schemas.microsoft.com/office/word/2006/wordml" xmlns:wps="http://schemas.microsoft.com/office/word/2010/wordprocessingShape" mc:Ignorable="w14 w15 w16se w16cid w16 w16cex w16sdtdh wp14">
   <w:p>
     <w:pPr>
       <w:pStyle w:val="Cabealho"/>
@@ -24130,7 +25266,7 @@
 </file>
 
 <file path=word/header3.xml><?xml version="1.0" encoding="utf-8"?>
-<w:hdr xmlns:wpc="http://schemas.microsoft.com/office/word/2010/wordprocessingCanvas" xmlns:cx="http://schemas.microsoft.com/office/drawing/2014/chartex" xmlns:mc="http://schemas.openxmlformats.org/markup-compatibility/2006" xmlns:o="urn:schemas-microsoft-com:office:office" xmlns:r="http://schemas.openxmlformats.org/officeDocument/2006/relationships" xmlns:m="http://schemas.openxmlformats.org/officeDocument/2006/math" xmlns:v="urn:schemas-microsoft-com:vml" xmlns:wp14="http://schemas.microsoft.com/office/word/2010/wordprocessingDrawing" xmlns:wp="http://schemas.openxmlformats.org/drawingml/2006/wordprocessingDrawing" xmlns:w10="urn:schemas-microsoft-com:office:word" xmlns:w="http://schemas.openxmlformats.org/wordprocessingml/2006/main" xmlns:w14="http://schemas.microsoft.com/office/word/2010/wordml" xmlns:w15="http://schemas.microsoft.com/office/word/2012/wordml" xmlns:w16se="http://schemas.microsoft.com/office/word/2015/wordml/symex" xmlns:wpg="http://schemas.microsoft.com/office/word/2010/wordprocessingGroup" xmlns:wpi="http://schemas.microsoft.com/office/word/2010/wordprocessingInk" xmlns:wne="http://schemas.microsoft.com/office/word/2006/wordml" xmlns:wps="http://schemas.microsoft.com/office/word/2010/wordprocessingShape" mc:Ignorable="w14 w15 w16se wp14">
+<w:hdr xmlns:wpc="http://schemas.microsoft.com/office/word/2010/wordprocessingCanvas" xmlns:cx="http://schemas.microsoft.com/office/drawing/2014/chartex" xmlns:cx1="http://schemas.microsoft.com/office/drawing/2015/9/8/chartex" xmlns:cx2="http://schemas.microsoft.com/office/drawing/2015/10/21/chartex" xmlns:cx3="http://schemas.microsoft.com/office/drawing/2016/5/9/chartex" xmlns:cx4="http://schemas.microsoft.com/office/drawing/2016/5/10/chartex" xmlns:cx5="http://schemas.microsoft.com/office/drawing/2016/5/11/chartex" xmlns:cx6="http://schemas.microsoft.com/office/drawing/2016/5/12/chartex" xmlns:cx7="http://schemas.microsoft.com/office/drawing/2016/5/13/chartex" xmlns:cx8="http://schemas.microsoft.com/office/drawing/2016/5/14/chartex" xmlns:mc="http://schemas.openxmlformats.org/markup-compatibility/2006" xmlns:aink="http://schemas.microsoft.com/office/drawing/2016/ink" xmlns:am3d="http://schemas.microsoft.com/office/drawing/2017/model3d" xmlns:o="urn:schemas-microsoft-com:office:office" xmlns:r="http://schemas.openxmlformats.org/officeDocument/2006/relationships" xmlns:m="http://schemas.openxmlformats.org/officeDocument/2006/math" xmlns:v="urn:schemas-microsoft-com:vml" xmlns:wp14="http://schemas.microsoft.com/office/word/2010/wordprocessingDrawing" xmlns:wp="http://schemas.openxmlformats.org/drawingml/2006/wordprocessingDrawing" xmlns:w10="urn:schemas-microsoft-com:office:word" xmlns:w="http://schemas.openxmlformats.org/wordprocessingml/2006/main" xmlns:w14="http://schemas.microsoft.com/office/word/2010/wordml" xmlns:w15="http://schemas.microsoft.com/office/word/2012/wordml" xmlns:w16cex="http://schemas.microsoft.com/office/word/2018/wordml/cex" xmlns:w16cid="http://schemas.microsoft.com/office/word/2016/wordml/cid" xmlns:w16="http://schemas.microsoft.com/office/word/2018/wordml" xmlns:w16sdtdh="http://schemas.microsoft.com/office/word/2020/wordml/sdtdatahash" xmlns:w16se="http://schemas.microsoft.com/office/word/2015/wordml/symex" xmlns:wpg="http://schemas.microsoft.com/office/word/2010/wordprocessingGroup" xmlns:wpi="http://schemas.microsoft.com/office/word/2010/wordprocessingInk" xmlns:wne="http://schemas.microsoft.com/office/word/2006/wordml" xmlns:wps="http://schemas.microsoft.com/office/word/2010/wordprocessingShape" mc:Ignorable="w14 w15 w16se w16cid w16 w16cex w16sdtdh wp14">
   <w:p>
     <w:pPr>
       <w:pStyle w:val="Cabealho"/>
@@ -24146,7 +25282,7 @@
 </file>
 
 <file path=word/header4.xml><?xml version="1.0" encoding="utf-8"?>
-<w:hdr xmlns:wpc="http://schemas.microsoft.com/office/word/2010/wordprocessingCanvas" xmlns:cx="http://schemas.microsoft.com/office/drawing/2014/chartex" xmlns:mc="http://schemas.openxmlformats.org/markup-compatibility/2006" xmlns:o="urn:schemas-microsoft-com:office:office" xmlns:r="http://schemas.openxmlformats.org/officeDocument/2006/relationships" xmlns:m="http://schemas.openxmlformats.org/officeDocument/2006/math" xmlns:v="urn:schemas-microsoft-com:vml" xmlns:wp14="http://schemas.microsoft.com/office/word/2010/wordprocessingDrawing" xmlns:wp="http://schemas.openxmlformats.org/drawingml/2006/wordprocessingDrawing" xmlns:w10="urn:schemas-microsoft-com:office:word" xmlns:w="http://schemas.openxmlformats.org/wordprocessingml/2006/main" xmlns:w14="http://schemas.microsoft.com/office/word/2010/wordml" xmlns:w15="http://schemas.microsoft.com/office/word/2012/wordml" xmlns:w16se="http://schemas.microsoft.com/office/word/2015/wordml/symex" xmlns:wpg="http://schemas.microsoft.com/office/word/2010/wordprocessingGroup" xmlns:wpi="http://schemas.microsoft.com/office/word/2010/wordprocessingInk" xmlns:wne="http://schemas.microsoft.com/office/word/2006/wordml" xmlns:wps="http://schemas.microsoft.com/office/word/2010/wordprocessingShape" mc:Ignorable="w14 w15 w16se wp14">
+<w:hdr xmlns:wpc="http://schemas.microsoft.com/office/word/2010/wordprocessingCanvas" xmlns:cx="http://schemas.microsoft.com/office/drawing/2014/chartex" xmlns:cx1="http://schemas.microsoft.com/office/drawing/2015/9/8/chartex" xmlns:cx2="http://schemas.microsoft.com/office/drawing/2015/10/21/chartex" xmlns:cx3="http://schemas.microsoft.com/office/drawing/2016/5/9/chartex" xmlns:cx4="http://schemas.microsoft.com/office/drawing/2016/5/10/chartex" xmlns:cx5="http://schemas.microsoft.com/office/drawing/2016/5/11/chartex" xmlns:cx6="http://schemas.microsoft.com/office/drawing/2016/5/12/chartex" xmlns:cx7="http://schemas.microsoft.com/office/drawing/2016/5/13/chartex" xmlns:cx8="http://schemas.microsoft.com/office/drawing/2016/5/14/chartex" xmlns:mc="http://schemas.openxmlformats.org/markup-compatibility/2006" xmlns:aink="http://schemas.microsoft.com/office/drawing/2016/ink" xmlns:am3d="http://schemas.microsoft.com/office/drawing/2017/model3d" xmlns:o="urn:schemas-microsoft-com:office:office" xmlns:r="http://schemas.openxmlformats.org/officeDocument/2006/relationships" xmlns:m="http://schemas.openxmlformats.org/officeDocument/2006/math" xmlns:v="urn:schemas-microsoft-com:vml" xmlns:wp14="http://schemas.microsoft.com/office/word/2010/wordprocessingDrawing" xmlns:wp="http://schemas.openxmlformats.org/drawingml/2006/wordprocessingDrawing" xmlns:w10="urn:schemas-microsoft-com:office:word" xmlns:w="http://schemas.openxmlformats.org/wordprocessingml/2006/main" xmlns:w14="http://schemas.microsoft.com/office/word/2010/wordml" xmlns:w15="http://schemas.microsoft.com/office/word/2012/wordml" xmlns:w16cex="http://schemas.microsoft.com/office/word/2018/wordml/cex" xmlns:w16cid="http://schemas.microsoft.com/office/word/2016/wordml/cid" xmlns:w16="http://schemas.microsoft.com/office/word/2018/wordml" xmlns:w16sdtdh="http://schemas.microsoft.com/office/word/2020/wordml/sdtdatahash" xmlns:w16se="http://schemas.microsoft.com/office/word/2015/wordml/symex" xmlns:wpg="http://schemas.microsoft.com/office/word/2010/wordprocessingGroup" xmlns:wpi="http://schemas.microsoft.com/office/word/2010/wordprocessingInk" xmlns:wne="http://schemas.microsoft.com/office/word/2006/wordml" xmlns:wps="http://schemas.microsoft.com/office/word/2010/wordprocessingShape" mc:Ignorable="w14 w15 w16se w16cid w16 w16cex w16sdtdh wp14">
   <w:p>
     <w:pPr>
       <w:pStyle w:val="Cabealho"/>
@@ -24162,7 +25298,7 @@
 </file>
 
 <file path=word/header5.xml><?xml version="1.0" encoding="utf-8"?>
-<w:hdr xmlns:wpc="http://schemas.microsoft.com/office/word/2010/wordprocessingCanvas" xmlns:cx="http://schemas.microsoft.com/office/drawing/2014/chartex" xmlns:mc="http://schemas.openxmlformats.org/markup-compatibility/2006" xmlns:o="urn:schemas-microsoft-com:office:office" xmlns:r="http://schemas.openxmlformats.org/officeDocument/2006/relationships" xmlns:m="http://schemas.openxmlformats.org/officeDocument/2006/math" xmlns:v="urn:schemas-microsoft-com:vml" xmlns:wp14="http://schemas.microsoft.com/office/word/2010/wordprocessingDrawing" xmlns:wp="http://schemas.openxmlformats.org/drawingml/2006/wordprocessingDrawing" xmlns:w10="urn:schemas-microsoft-com:office:word" xmlns:w="http://schemas.openxmlformats.org/wordprocessingml/2006/main" xmlns:w14="http://schemas.microsoft.com/office/word/2010/wordml" xmlns:w15="http://schemas.microsoft.com/office/word/2012/wordml" xmlns:w16se="http://schemas.microsoft.com/office/word/2015/wordml/symex" xmlns:wpg="http://schemas.microsoft.com/office/word/2010/wordprocessingGroup" xmlns:wpi="http://schemas.microsoft.com/office/word/2010/wordprocessingInk" xmlns:wne="http://schemas.microsoft.com/office/word/2006/wordml" xmlns:wps="http://schemas.microsoft.com/office/word/2010/wordprocessingShape" mc:Ignorable="w14 w15 w16se wp14">
+<w:hdr xmlns:wpc="http://schemas.microsoft.com/office/word/2010/wordprocessingCanvas" xmlns:cx="http://schemas.microsoft.com/office/drawing/2014/chartex" xmlns:cx1="http://schemas.microsoft.com/office/drawing/2015/9/8/chartex" xmlns:cx2="http://schemas.microsoft.com/office/drawing/2015/10/21/chartex" xmlns:cx3="http://schemas.microsoft.com/office/drawing/2016/5/9/chartex" xmlns:cx4="http://schemas.microsoft.com/office/drawing/2016/5/10/chartex" xmlns:cx5="http://schemas.microsoft.com/office/drawing/2016/5/11/chartex" xmlns:cx6="http://schemas.microsoft.com/office/drawing/2016/5/12/chartex" xmlns:cx7="http://schemas.microsoft.com/office/drawing/2016/5/13/chartex" xmlns:cx8="http://schemas.microsoft.com/office/drawing/2016/5/14/chartex" xmlns:mc="http://schemas.openxmlformats.org/markup-compatibility/2006" xmlns:aink="http://schemas.microsoft.com/office/drawing/2016/ink" xmlns:am3d="http://schemas.microsoft.com/office/drawing/2017/model3d" xmlns:o="urn:schemas-microsoft-com:office:office" xmlns:r="http://schemas.openxmlformats.org/officeDocument/2006/relationships" xmlns:m="http://schemas.openxmlformats.org/officeDocument/2006/math" xmlns:v="urn:schemas-microsoft-com:vml" xmlns:wp14="http://schemas.microsoft.com/office/word/2010/wordprocessingDrawing" xmlns:wp="http://schemas.openxmlformats.org/drawingml/2006/wordprocessingDrawing" xmlns:w10="urn:schemas-microsoft-com:office:word" xmlns:w="http://schemas.openxmlformats.org/wordprocessingml/2006/main" xmlns:w14="http://schemas.microsoft.com/office/word/2010/wordml" xmlns:w15="http://schemas.microsoft.com/office/word/2012/wordml" xmlns:w16cex="http://schemas.microsoft.com/office/word/2018/wordml/cex" xmlns:w16cid="http://schemas.microsoft.com/office/word/2016/wordml/cid" xmlns:w16="http://schemas.microsoft.com/office/word/2018/wordml" xmlns:w16sdtdh="http://schemas.microsoft.com/office/word/2020/wordml/sdtdatahash" xmlns:w16se="http://schemas.microsoft.com/office/word/2015/wordml/symex" xmlns:wpg="http://schemas.microsoft.com/office/word/2010/wordprocessingGroup" xmlns:wpi="http://schemas.microsoft.com/office/word/2010/wordprocessingInk" xmlns:wne="http://schemas.microsoft.com/office/word/2006/wordml" xmlns:wps="http://schemas.microsoft.com/office/word/2010/wordprocessingShape" mc:Ignorable="w14 w15 w16se w16cid w16 w16cex w16sdtdh wp14">
   <w:sdt>
     <w:sdtPr>
       <w:id w:val="-1747800401"/>
@@ -24208,7 +25344,7 @@
 </file>
 
 <file path=word/header6.xml><?xml version="1.0" encoding="utf-8"?>
-<w:hdr xmlns:wpc="http://schemas.microsoft.com/office/word/2010/wordprocessingCanvas" xmlns:cx="http://schemas.microsoft.com/office/drawing/2014/chartex" xmlns:mc="http://schemas.openxmlformats.org/markup-compatibility/2006" xmlns:o="urn:schemas-microsoft-com:office:office" xmlns:r="http://schemas.openxmlformats.org/officeDocument/2006/relationships" xmlns:m="http://schemas.openxmlformats.org/officeDocument/2006/math" xmlns:v="urn:schemas-microsoft-com:vml" xmlns:wp14="http://schemas.microsoft.com/office/word/2010/wordprocessingDrawing" xmlns:wp="http://schemas.openxmlformats.org/drawingml/2006/wordprocessingDrawing" xmlns:w10="urn:schemas-microsoft-com:office:word" xmlns:w="http://schemas.openxmlformats.org/wordprocessingml/2006/main" xmlns:w14="http://schemas.microsoft.com/office/word/2010/wordml" xmlns:w15="http://schemas.microsoft.com/office/word/2012/wordml" xmlns:w16se="http://schemas.microsoft.com/office/word/2015/wordml/symex" xmlns:wpg="http://schemas.microsoft.com/office/word/2010/wordprocessingGroup" xmlns:wpi="http://schemas.microsoft.com/office/word/2010/wordprocessingInk" xmlns:wne="http://schemas.microsoft.com/office/word/2006/wordml" xmlns:wps="http://schemas.microsoft.com/office/word/2010/wordprocessingShape" mc:Ignorable="w14 w15 w16se wp14">
+<w:hdr xmlns:wpc="http://schemas.microsoft.com/office/word/2010/wordprocessingCanvas" xmlns:cx="http://schemas.microsoft.com/office/drawing/2014/chartex" xmlns:cx1="http://schemas.microsoft.com/office/drawing/2015/9/8/chartex" xmlns:cx2="http://schemas.microsoft.com/office/drawing/2015/10/21/chartex" xmlns:cx3="http://schemas.microsoft.com/office/drawing/2016/5/9/chartex" xmlns:cx4="http://schemas.microsoft.com/office/drawing/2016/5/10/chartex" xmlns:cx5="http://schemas.microsoft.com/office/drawing/2016/5/11/chartex" xmlns:cx6="http://schemas.microsoft.com/office/drawing/2016/5/12/chartex" xmlns:cx7="http://schemas.microsoft.com/office/drawing/2016/5/13/chartex" xmlns:cx8="http://schemas.microsoft.com/office/drawing/2016/5/14/chartex" xmlns:mc="http://schemas.openxmlformats.org/markup-compatibility/2006" xmlns:aink="http://schemas.microsoft.com/office/drawing/2016/ink" xmlns:am3d="http://schemas.microsoft.com/office/drawing/2017/model3d" xmlns:o="urn:schemas-microsoft-com:office:office" xmlns:r="http://schemas.openxmlformats.org/officeDocument/2006/relationships" xmlns:m="http://schemas.openxmlformats.org/officeDocument/2006/math" xmlns:v="urn:schemas-microsoft-com:vml" xmlns:wp14="http://schemas.microsoft.com/office/word/2010/wordprocessingDrawing" xmlns:wp="http://schemas.openxmlformats.org/drawingml/2006/wordprocessingDrawing" xmlns:w10="urn:schemas-microsoft-com:office:word" xmlns:w="http://schemas.openxmlformats.org/wordprocessingml/2006/main" xmlns:w14="http://schemas.microsoft.com/office/word/2010/wordml" xmlns:w15="http://schemas.microsoft.com/office/word/2012/wordml" xmlns:w16cex="http://schemas.microsoft.com/office/word/2018/wordml/cex" xmlns:w16cid="http://schemas.microsoft.com/office/word/2016/wordml/cid" xmlns:w16="http://schemas.microsoft.com/office/word/2018/wordml" xmlns:w16sdtdh="http://schemas.microsoft.com/office/word/2020/wordml/sdtdatahash" xmlns:w16se="http://schemas.microsoft.com/office/word/2015/wordml/symex" xmlns:wpg="http://schemas.microsoft.com/office/word/2010/wordprocessingGroup" xmlns:wpi="http://schemas.microsoft.com/office/word/2010/wordprocessingInk" xmlns:wne="http://schemas.microsoft.com/office/word/2006/wordml" xmlns:wps="http://schemas.microsoft.com/office/word/2010/wordprocessingShape" mc:Ignorable="w14 w15 w16se w16cid w16 w16cex w16sdtdh wp14">
   <w:sdt>
     <w:sdtPr>
       <w:id w:val="1068079073"/>
@@ -24254,7 +25390,7 @@
 </file>
 
 <file path=word/header7.xml><?xml version="1.0" encoding="utf-8"?>
-<w:hdr xmlns:wpc="http://schemas.microsoft.com/office/word/2010/wordprocessingCanvas" xmlns:cx="http://schemas.microsoft.com/office/drawing/2014/chartex" xmlns:mc="http://schemas.openxmlformats.org/markup-compatibility/2006" xmlns:o="urn:schemas-microsoft-com:office:office" xmlns:r="http://schemas.openxmlformats.org/officeDocument/2006/relationships" xmlns:m="http://schemas.openxmlformats.org/officeDocument/2006/math" xmlns:v="urn:schemas-microsoft-com:vml" xmlns:wp14="http://schemas.microsoft.com/office/word/2010/wordprocessingDrawing" xmlns:wp="http://schemas.openxmlformats.org/drawingml/2006/wordprocessingDrawing" xmlns:w10="urn:schemas-microsoft-com:office:word" xmlns:w="http://schemas.openxmlformats.org/wordprocessingml/2006/main" xmlns:w14="http://schemas.microsoft.com/office/word/2010/wordml" xmlns:w15="http://schemas.microsoft.com/office/word/2012/wordml" xmlns:w16se="http://schemas.microsoft.com/office/word/2015/wordml/symex" xmlns:wpg="http://schemas.microsoft.com/office/word/2010/wordprocessingGroup" xmlns:wpi="http://schemas.microsoft.com/office/word/2010/wordprocessingInk" xmlns:wne="http://schemas.microsoft.com/office/word/2006/wordml" xmlns:wps="http://schemas.microsoft.com/office/word/2010/wordprocessingShape" mc:Ignorable="w14 w15 w16se wp14">
+<w:hdr xmlns:wpc="http://schemas.microsoft.com/office/word/2010/wordprocessingCanvas" xmlns:cx="http://schemas.microsoft.com/office/drawing/2014/chartex" xmlns:cx1="http://schemas.microsoft.com/office/drawing/2015/9/8/chartex" xmlns:cx2="http://schemas.microsoft.com/office/drawing/2015/10/21/chartex" xmlns:cx3="http://schemas.microsoft.com/office/drawing/2016/5/9/chartex" xmlns:cx4="http://schemas.microsoft.com/office/drawing/2016/5/10/chartex" xmlns:cx5="http://schemas.microsoft.com/office/drawing/2016/5/11/chartex" xmlns:cx6="http://schemas.microsoft.com/office/drawing/2016/5/12/chartex" xmlns:cx7="http://schemas.microsoft.com/office/drawing/2016/5/13/chartex" xmlns:cx8="http://schemas.microsoft.com/office/drawing/2016/5/14/chartex" xmlns:mc="http://schemas.openxmlformats.org/markup-compatibility/2006" xmlns:aink="http://schemas.microsoft.com/office/drawing/2016/ink" xmlns:am3d="http://schemas.microsoft.com/office/drawing/2017/model3d" xmlns:o="urn:schemas-microsoft-com:office:office" xmlns:r="http://schemas.openxmlformats.org/officeDocument/2006/relationships" xmlns:m="http://schemas.openxmlformats.org/officeDocument/2006/math" xmlns:v="urn:schemas-microsoft-com:vml" xmlns:wp14="http://schemas.microsoft.com/office/word/2010/wordprocessingDrawing" xmlns:wp="http://schemas.openxmlformats.org/drawingml/2006/wordprocessingDrawing" xmlns:w10="urn:schemas-microsoft-com:office:word" xmlns:w="http://schemas.openxmlformats.org/wordprocessingml/2006/main" xmlns:w14="http://schemas.microsoft.com/office/word/2010/wordml" xmlns:w15="http://schemas.microsoft.com/office/word/2012/wordml" xmlns:w16cex="http://schemas.microsoft.com/office/word/2018/wordml/cex" xmlns:w16cid="http://schemas.microsoft.com/office/word/2016/wordml/cid" xmlns:w16="http://schemas.microsoft.com/office/word/2018/wordml" xmlns:w16sdtdh="http://schemas.microsoft.com/office/word/2020/wordml/sdtdatahash" xmlns:w16se="http://schemas.microsoft.com/office/word/2015/wordml/symex" xmlns:wpg="http://schemas.microsoft.com/office/word/2010/wordprocessingGroup" xmlns:wpi="http://schemas.microsoft.com/office/word/2010/wordprocessingInk" xmlns:wne="http://schemas.microsoft.com/office/word/2006/wordml" xmlns:wps="http://schemas.microsoft.com/office/word/2010/wordprocessingShape" mc:Ignorable="w14 w15 w16se w16cid w16 w16cex w16sdtdh wp14">
   <w:sdt>
     <w:sdtPr>
       <w:id w:val="2138830849"/>
@@ -24300,7 +25436,7 @@
 </file>
 
 <file path=word/numbering.xml><?xml version="1.0" encoding="utf-8"?>
-<w:numbering xmlns:wpc="http://schemas.microsoft.com/office/word/2010/wordprocessingCanvas" xmlns:cx="http://schemas.microsoft.com/office/drawing/2014/chartex" xmlns:mc="http://schemas.openxmlformats.org/markup-compatibility/2006" xmlns:o="urn:schemas-microsoft-com:office:office" xmlns:r="http://schemas.openxmlformats.org/officeDocument/2006/relationships" xmlns:m="http://schemas.openxmlformats.org/officeDocument/2006/math" xmlns:v="urn:schemas-microsoft-com:vml" xmlns:wp14="http://schemas.microsoft.com/office/word/2010/wordprocessingDrawing" xmlns:wp="http://schemas.openxmlformats.org/drawingml/2006/wordprocessingDrawing" xmlns:w10="urn:schemas-microsoft-com:office:word" xmlns:w="http://schemas.openxmlformats.org/wordprocessingml/2006/main" xmlns:w14="http://schemas.microsoft.com/office/word/2010/wordml" xmlns:w15="http://schemas.microsoft.com/office/word/2012/wordml" xmlns:w16se="http://schemas.microsoft.com/office/word/2015/wordml/symex" xmlns:wpg="http://schemas.microsoft.com/office/word/2010/wordprocessingGroup" xmlns:wpi="http://schemas.microsoft.com/office/word/2010/wordprocessingInk" xmlns:wne="http://schemas.microsoft.com/office/word/2006/wordml" xmlns:wps="http://schemas.microsoft.com/office/word/2010/wordprocessingShape" mc:Ignorable="w14 w15 w16se wp14">
+<w:numbering xmlns:wpc="http://schemas.microsoft.com/office/word/2010/wordprocessingCanvas" xmlns:cx="http://schemas.microsoft.com/office/drawing/2014/chartex" xmlns:cx1="http://schemas.microsoft.com/office/drawing/2015/9/8/chartex" xmlns:cx2="http://schemas.microsoft.com/office/drawing/2015/10/21/chartex" xmlns:cx3="http://schemas.microsoft.com/office/drawing/2016/5/9/chartex" xmlns:cx4="http://schemas.microsoft.com/office/drawing/2016/5/10/chartex" xmlns:cx5="http://schemas.microsoft.com/office/drawing/2016/5/11/chartex" xmlns:cx6="http://schemas.microsoft.com/office/drawing/2016/5/12/chartex" xmlns:cx7="http://schemas.microsoft.com/office/drawing/2016/5/13/chartex" xmlns:cx8="http://schemas.microsoft.com/office/drawing/2016/5/14/chartex" xmlns:mc="http://schemas.openxmlformats.org/markup-compatibility/2006" xmlns:aink="http://schemas.microsoft.com/office/drawing/2016/ink" xmlns:am3d="http://schemas.microsoft.com/office/drawing/2017/model3d" xmlns:o="urn:schemas-microsoft-com:office:office" xmlns:r="http://schemas.openxmlformats.org/officeDocument/2006/relationships" xmlns:m="http://schemas.openxmlformats.org/officeDocument/2006/math" xmlns:v="urn:schemas-microsoft-com:vml" xmlns:wp14="http://schemas.microsoft.com/office/word/2010/wordprocessingDrawing" xmlns:wp="http://schemas.openxmlformats.org/drawingml/2006/wordprocessingDrawing" xmlns:w10="urn:schemas-microsoft-com:office:word" xmlns:w="http://schemas.openxmlformats.org/wordprocessingml/2006/main" xmlns:w14="http://schemas.microsoft.com/office/word/2010/wordml" xmlns:w15="http://schemas.microsoft.com/office/word/2012/wordml" xmlns:w16cex="http://schemas.microsoft.com/office/word/2018/wordml/cex" xmlns:w16cid="http://schemas.microsoft.com/office/word/2016/wordml/cid" xmlns:w16="http://schemas.microsoft.com/office/word/2018/wordml" xmlns:w16sdtdh="http://schemas.microsoft.com/office/word/2020/wordml/sdtdatahash" xmlns:w16se="http://schemas.microsoft.com/office/word/2015/wordml/symex" xmlns:wpg="http://schemas.microsoft.com/office/word/2010/wordprocessingGroup" xmlns:wpi="http://schemas.microsoft.com/office/word/2010/wordprocessingInk" xmlns:wne="http://schemas.microsoft.com/office/word/2006/wordml" xmlns:wps="http://schemas.microsoft.com/office/word/2010/wordprocessingShape" mc:Ignorable="w14 w15 w16se w16cid w16 w16cex w16sdtdh wp14">
   <w:abstractNum w:abstractNumId="0" w15:restartNumberingAfterBreak="0">
     <w:nsid w:val="113147DA"/>
     <w:multiLevelType w:val="multilevel"/>
@@ -25002,7 +26138,7 @@
 </file>
 
 <file path=word/styles.xml><?xml version="1.0" encoding="utf-8"?>
-<w:styles xmlns:mc="http://schemas.openxmlformats.org/markup-compatibility/2006" xmlns:r="http://schemas.openxmlformats.org/officeDocument/2006/relationships" xmlns:w="http://schemas.openxmlformats.org/wordprocessingml/2006/main" xmlns:w14="http://schemas.microsoft.com/office/word/2010/wordml" xmlns:w15="http://schemas.microsoft.com/office/word/2012/wordml" xmlns:w16se="http://schemas.microsoft.com/office/word/2015/wordml/symex" mc:Ignorable="w14 w15 w16se">
+<w:styles xmlns:mc="http://schemas.openxmlformats.org/markup-compatibility/2006" xmlns:r="http://schemas.openxmlformats.org/officeDocument/2006/relationships" xmlns:w="http://schemas.openxmlformats.org/wordprocessingml/2006/main" xmlns:w14="http://schemas.microsoft.com/office/word/2010/wordml" xmlns:w15="http://schemas.microsoft.com/office/word/2012/wordml" xmlns:w16cex="http://schemas.microsoft.com/office/word/2018/wordml/cex" xmlns:w16cid="http://schemas.microsoft.com/office/word/2016/wordml/cid" xmlns:w16="http://schemas.microsoft.com/office/word/2018/wordml" xmlns:w16sdtdh="http://schemas.microsoft.com/office/word/2020/wordml/sdtdatahash" xmlns:w16se="http://schemas.microsoft.com/office/word/2015/wordml/symex" mc:Ignorable="w14 w15 w16se w16cid w16 w16cex w16sdtdh">
   <w:docDefaults>
     <w:rPrDefault>
       <w:rPr>
@@ -25016,7 +26152,7 @@
       </w:pPr>
     </w:pPrDefault>
   </w:docDefaults>
-  <w:latentStyles w:defLockedState="0" w:defUIPriority="99" w:defSemiHidden="0" w:defUnhideWhenUsed="0" w:defQFormat="0" w:count="371">
+  <w:latentStyles w:defLockedState="0" w:defUIPriority="99" w:defSemiHidden="0" w:defUnhideWhenUsed="0" w:defQFormat="0" w:count="376">
     <w:lsdException w:name="Normal" w:uiPriority="0" w:qFormat="1"/>
     <w:lsdException w:name="heading 1" w:uiPriority="9" w:qFormat="1"/>
     <w:lsdException w:name="heading 2" w:semiHidden="1" w:uiPriority="9" w:unhideWhenUsed="1" w:qFormat="1"/>
@@ -25171,7 +26307,7 @@
     <w:lsdException w:name="Table Web 2" w:semiHidden="1" w:unhideWhenUsed="1"/>
     <w:lsdException w:name="Table Web 3" w:semiHidden="1" w:unhideWhenUsed="1"/>
     <w:lsdException w:name="Balloon Text" w:semiHidden="1" w:unhideWhenUsed="1"/>
-    <w:lsdException w:name="Table Grid" w:uiPriority="59"/>
+    <w:lsdException w:name="Table Grid" w:uiPriority="39"/>
     <w:lsdException w:name="Table Theme" w:semiHidden="1" w:unhideWhenUsed="1"/>
     <w:lsdException w:name="Placeholder Text" w:semiHidden="1"/>
     <w:lsdException w:name="No Spacing" w:uiPriority="1" w:qFormat="1"/>
@@ -25388,6 +26524,11 @@
     <w:lsdException w:name="List Table 5 Dark Accent 6" w:uiPriority="50"/>
     <w:lsdException w:name="List Table 6 Colorful Accent 6" w:uiPriority="51"/>
     <w:lsdException w:name="List Table 7 Colorful Accent 6" w:uiPriority="52"/>
+    <w:lsdException w:name="Mention" w:semiHidden="1" w:unhideWhenUsed="1"/>
+    <w:lsdException w:name="Smart Hyperlink" w:semiHidden="1" w:unhideWhenUsed="1"/>
+    <w:lsdException w:name="Hashtag" w:semiHidden="1" w:unhideWhenUsed="1"/>
+    <w:lsdException w:name="Unresolved Mention" w:semiHidden="1" w:unhideWhenUsed="1"/>
+    <w:lsdException w:name="Smart Link" w:semiHidden="1" w:unhideWhenUsed="1"/>
   </w:latentStyles>
   <w:style w:type="paragraph" w:default="1" w:styleId="Normal">
     <w:name w:val="Normal"/>
@@ -27207,7 +28348,7 @@
   <w:style w:type="table" w:styleId="Tabelacomgrade">
     <w:name w:val="Table Grid"/>
     <w:basedOn w:val="Tabelanormal"/>
-    <w:uiPriority w:val="59"/>
+    <w:uiPriority w:val="39"/>
     <w:rsid w:val="00794733"/>
     <w:tblPr>
       <w:tblBorders>
@@ -27597,7 +28738,7 @@
 </file>
 
 <file path=customXml/itemProps1.xml><?xml version="1.0" encoding="utf-8"?>
-<ds:datastoreItem xmlns:ds="http://schemas.openxmlformats.org/officeDocument/2006/customXml" ds:itemID="{FBD76CF1-A021-4AB4-95BD-BCCBB823D785}">
+<ds:datastoreItem xmlns:ds="http://schemas.openxmlformats.org/officeDocument/2006/customXml" ds:itemID="{7BFCC5A9-A6BC-4AE0-B8A2-53DBBF583B0A}">
   <ds:schemaRefs>
     <ds:schemaRef ds:uri="http://schemas.openxmlformats.org/officeDocument/2006/bibliography"/>
   </ds:schemaRefs>

</xml_diff>

<commit_message>
Add Resumo e correções do dia 11
</commit_message>
<xml_diff>
--- a/Projeto - TCC- Current.docx
+++ b/Projeto - TCC- Current.docx
@@ -5,11 +5,19 @@
     <w:p>
       <w:pPr>
         <w:pStyle w:val="Cabealho"/>
-        <w:jc w:val="center"/>
-        <w:rPr>
-          <w:color w:val="000000"/>
-        </w:rPr>
-      </w:pPr>
+        <w:rPr>
+          <w:color w:val="000000"/>
+        </w:rPr>
+      </w:pPr>
+      <w:r>
+        <w:rPr>
+          <w:b/>
+          <w:color w:val="000000"/>
+          <w:sz w:val="24"/>
+          <w:szCs w:val="24"/>
+        </w:rPr>
+        <w:t>P</w:t>
+      </w:r>
       <w:r>
         <w:rPr>
           <w:b/>
@@ -3915,7 +3923,13 @@
         <w:t xml:space="preserve"> embarcados e sistemas informatizados, bem como sensores e atuadores, cresceu significativamente e corrobora para a agricultura continuar crescendo e se desenvolvendo</w:t>
       </w:r>
       <w:r>
-        <w:t xml:space="preserve"> (PEREIRA et al apud GOMES, 2018).</w:t>
+        <w:t xml:space="preserve"> (PEREIRA</w:t>
+      </w:r>
+      <w:r>
+        <w:t>, 2014</w:t>
+      </w:r>
+      <w:r>
+        <w:t xml:space="preserve"> et al apud GOMES, 2018).</w:t>
       </w:r>
     </w:p>
     <w:p>
@@ -6292,7 +6306,17 @@
           <w:sz w:val="24"/>
           <w:szCs w:val="24"/>
         </w:rPr>
-        <w:t>consumo elevado de água e energia. O pivô central apresenta o mesmo problema gerado pela irrigação por aspersão, que pelo algo nível de umidade nas folhas favorece o desenvolvimento de doenças (FERNANDES; LIMA, 2013).</w:t>
+        <w:t xml:space="preserve">consumo elevado de água e energia. O pivô central apresenta o mesmo problema gerado </w:t>
+      </w:r>
+      <w:r>
+        <w:rPr>
+          <w:rFonts w:ascii="Times New Roman" w:hAnsi="Times New Roman"/>
+          <w:color w:val="000000"/>
+          <w:sz w:val="24"/>
+          <w:szCs w:val="24"/>
+        </w:rPr>
+        <w:lastRenderedPageBreak/>
+        <w:t>pela irrigação por aspersão, que pelo algo nível de umidade nas folhas favorece o desenvolvimento de doenças (FERNANDES; LIMA, 2013).</w:t>
       </w:r>
     </w:p>
     <w:p>
@@ -6315,7 +6339,6 @@
           <w:sz w:val="24"/>
           <w:szCs w:val="24"/>
         </w:rPr>
-        <w:lastRenderedPageBreak/>
         <w:t xml:space="preserve">Gotejamento: </w:t>
       </w:r>
       <w:r>
@@ -6706,7 +6729,17 @@
           <w:sz w:val="24"/>
           <w:szCs w:val="24"/>
         </w:rPr>
-        <w:t xml:space="preserve"> permite o acoplamento de sensores e atuadores. Desde o seu surgimento vem crescendo devido às contribuições de toda a comunidade espalhada ao redor do mundo.</w:t>
+        <w:t xml:space="preserve"> permite o acoplamento de sensores e atuadores. Desde o seu </w:t>
+      </w:r>
+      <w:r>
+        <w:rPr>
+          <w:rFonts w:ascii="Times New Roman" w:hAnsi="Times New Roman"/>
+          <w:color w:val="000000"/>
+          <w:sz w:val="24"/>
+          <w:szCs w:val="24"/>
+        </w:rPr>
+        <w:lastRenderedPageBreak/>
+        <w:t>surgimento vem crescendo devido às contribuições de toda a comunidade espalhada ao redor do mundo.</w:t>
       </w:r>
     </w:p>
     <w:p>
@@ -6745,7 +6778,6 @@
           <w:szCs w:val="20"/>
           <w:highlight w:val="white"/>
         </w:rPr>
-        <w:lastRenderedPageBreak/>
         <w:t>Arduino é uma plataforma eletrônica de código aberto baseada em hardware e software fáceis de usar. </w:t>
       </w:r>
       <w:hyperlink r:id="rId12">
@@ -7160,7 +7192,17 @@
           <w:sz w:val="24"/>
           <w:szCs w:val="24"/>
         </w:rPr>
-        <w:t xml:space="preserve">, Aguirre afirma que sensores são considerados elementos primários, pois estão em contato direto com a variável controlada e que geram outra grandeza que pode ser enviada para um sistema de medição ou transdutor, isto é, o elemento primário apenas converte a grandeza que se deseja medir em outra grandeza que será repassada aos outros subsistemas do </w:t>
+        <w:t xml:space="preserve">, Aguirre afirma que sensores são considerados elementos primários, pois estão em contato direto com a variável controlada e que geram outra grandeza que pode ser enviada para um sistema de medição ou transdutor, isto é, o elemento primário </w:t>
+      </w:r>
+      <w:r>
+        <w:rPr>
+          <w:rFonts w:ascii="Times New Roman" w:hAnsi="Times New Roman"/>
+          <w:color w:val="000000"/>
+          <w:sz w:val="24"/>
+          <w:szCs w:val="24"/>
+        </w:rPr>
+        <w:lastRenderedPageBreak/>
+        <w:t xml:space="preserve">apenas converte a grandeza que se deseja medir em outra grandeza que será repassada aos outros subsistemas do </w:t>
       </w:r>
       <w:r>
         <w:rPr>
@@ -7268,7 +7310,6 @@
           <w:sz w:val="24"/>
           <w:szCs w:val="24"/>
         </w:rPr>
-        <w:lastRenderedPageBreak/>
         <w:tab/>
         <w:t>Sensores são amplamente utilizados em todos os sistemas que necessitam de controle ou monitoramento</w:t>
       </w:r>
@@ -7670,6 +7711,7 @@
           <w:color w:val="000000"/>
           <w:spacing w:val="0"/>
         </w:rPr>
+        <w:lastRenderedPageBreak/>
         <w:t>6.</w:t>
       </w:r>
       <w:bookmarkEnd w:id="39"/>
@@ -7708,7 +7750,6 @@
           <w:sz w:val="24"/>
           <w:szCs w:val="24"/>
         </w:rPr>
-        <w:lastRenderedPageBreak/>
         <w:tab/>
         <w:t>O crescimento populacional traz consigo uma série</w:t>
       </w:r>
@@ -8397,7 +8438,6 @@
           <w:color w:val="000000"/>
           <w:spacing w:val="0"/>
         </w:rPr>
-        <w:lastRenderedPageBreak/>
         <w:t>6.</w:t>
       </w:r>
       <w:bookmarkEnd w:id="41"/>
@@ -11506,6 +11546,7 @@
                 <w:sz w:val="20"/>
                 <w:szCs w:val="20"/>
               </w:rPr>
+              <w:lastRenderedPageBreak/>
               <w:t>Avaliação do projeto em banca</w:t>
             </w:r>
           </w:p>
@@ -12077,7 +12118,6 @@
                 <w:sz w:val="20"/>
                 <w:szCs w:val="20"/>
               </w:rPr>
-              <w:lastRenderedPageBreak/>
               <w:t>Adequações no projeto</w:t>
             </w:r>
           </w:p>
@@ -26444,7 +26484,6 @@
         <w:docPartUnique/>
       </w:docPartObj>
     </w:sdtPr>
-    <w:sdtEndPr/>
     <w:sdtContent>
       <w:p>
         <w:pPr>
@@ -26490,7 +26529,6 @@
         <w:docPartUnique/>
       </w:docPartObj>
     </w:sdtPr>
-    <w:sdtEndPr/>
     <w:sdtContent>
       <w:p>
         <w:pPr>
@@ -26536,7 +26574,6 @@
         <w:docPartUnique/>
       </w:docPartObj>
     </w:sdtPr>
-    <w:sdtEndPr/>
     <w:sdtContent>
       <w:p>
         <w:pPr>

</xml_diff>

<commit_message>
Artigo completo - Pronto para a revisão
</commit_message>
<xml_diff>
--- a/Projeto - TCC- Current.docx
+++ b/Projeto - TCC- Current.docx
@@ -5,19 +5,11 @@
     <w:p>
       <w:pPr>
         <w:pStyle w:val="Cabealho"/>
-        <w:rPr>
-          <w:color w:val="000000"/>
-        </w:rPr>
-      </w:pPr>
-      <w:r>
-        <w:rPr>
-          <w:b/>
-          <w:color w:val="000000"/>
-          <w:sz w:val="24"/>
-          <w:szCs w:val="24"/>
-        </w:rPr>
-        <w:t>P</w:t>
-      </w:r>
+        <w:jc w:val="center"/>
+        <w:rPr>
+          <w:color w:val="000000"/>
+        </w:rPr>
+      </w:pPr>
       <w:r>
         <w:rPr>
           <w:b/>
@@ -26098,7 +26090,6 @@
         </w:rPr>
         <w:t>“</w:t>
       </w:r>
-      <w:proofErr w:type="spellStart"/>
       <w:r>
         <w:rPr>
           <w:rStyle w:val="nfase"/>
@@ -26107,84 +26098,7 @@
           <w:color w:val="444444"/>
           <w:shd w:val="clear" w:color="auto" w:fill="FFFFFF"/>
         </w:rPr>
-        <w:t>IoT</w:t>
-      </w:r>
-      <w:proofErr w:type="spellEnd"/>
-      <w:r>
-        <w:rPr>
-          <w:rStyle w:val="nfase"/>
-          <w:rFonts w:ascii="Times New Roman" w:hAnsi="Times New Roman"/>
-          <w:i w:val="0"/>
-          <w:color w:val="444444"/>
-          <w:shd w:val="clear" w:color="auto" w:fill="FFFFFF"/>
-        </w:rPr>
-        <w:t xml:space="preserve"> é o termo referente </w:t>
-      </w:r>
-      <w:proofErr w:type="gramStart"/>
-      <w:r>
-        <w:rPr>
-          <w:rStyle w:val="nfase"/>
-          <w:rFonts w:ascii="Times New Roman" w:hAnsi="Times New Roman"/>
-          <w:i w:val="0"/>
-          <w:color w:val="444444"/>
-          <w:shd w:val="clear" w:color="auto" w:fill="FFFFFF"/>
-        </w:rPr>
-        <w:t>a</w:t>
-      </w:r>
-      <w:proofErr w:type="gramEnd"/>
-      <w:r>
-        <w:rPr>
-          <w:rStyle w:val="nfase"/>
-          <w:rFonts w:ascii="Times New Roman" w:hAnsi="Times New Roman"/>
-          <w:i w:val="0"/>
-          <w:color w:val="444444"/>
-          <w:shd w:val="clear" w:color="auto" w:fill="FFFFFF"/>
-        </w:rPr>
-        <w:t xml:space="preserve"> Internet </w:t>
-      </w:r>
-      <w:proofErr w:type="spellStart"/>
-      <w:r>
-        <w:rPr>
-          <w:rStyle w:val="nfase"/>
-          <w:rFonts w:ascii="Times New Roman" w:hAnsi="Times New Roman"/>
-          <w:i w:val="0"/>
-          <w:color w:val="444444"/>
-          <w:shd w:val="clear" w:color="auto" w:fill="FFFFFF"/>
-        </w:rPr>
-        <w:t>of</w:t>
-      </w:r>
-      <w:proofErr w:type="spellEnd"/>
-      <w:r>
-        <w:rPr>
-          <w:rStyle w:val="nfase"/>
-          <w:rFonts w:ascii="Times New Roman" w:hAnsi="Times New Roman"/>
-          <w:i w:val="0"/>
-          <w:color w:val="444444"/>
-          <w:shd w:val="clear" w:color="auto" w:fill="FFFFFF"/>
-        </w:rPr>
-        <w:t xml:space="preserve"> </w:t>
-      </w:r>
-      <w:proofErr w:type="spellStart"/>
-      <w:r>
-        <w:rPr>
-          <w:rStyle w:val="nfase"/>
-          <w:rFonts w:ascii="Times New Roman" w:hAnsi="Times New Roman"/>
-          <w:i w:val="0"/>
-          <w:color w:val="444444"/>
-          <w:shd w:val="clear" w:color="auto" w:fill="FFFFFF"/>
-        </w:rPr>
-        <w:t>Things</w:t>
-      </w:r>
-      <w:proofErr w:type="spellEnd"/>
-      <w:r>
-        <w:rPr>
-          <w:rStyle w:val="nfase"/>
-          <w:rFonts w:ascii="Times New Roman" w:hAnsi="Times New Roman"/>
-          <w:i w:val="0"/>
-          <w:color w:val="444444"/>
-          <w:shd w:val="clear" w:color="auto" w:fill="FFFFFF"/>
-        </w:rPr>
-        <w:t>, ou Internet das Coisas. A tecnologia que possibilita objetos inanimados se conectarem, armazenarem e executarem funções dos mais diversos tipos”.</w:t>
+        <w:t>IoT é o termo referente a Internet of Things, ou Internet das Coisas. A tecnologia que possibilita objetos inanimados se conectarem, armazenarem e executarem funções dos mais diversos tipos”.</w:t>
       </w:r>
       <w:r>
         <w:rPr>
@@ -26249,19 +26163,11 @@
         </w:rPr>
         <w:t xml:space="preserve"> Ambiente de execução </w:t>
       </w:r>
-      <w:proofErr w:type="spellStart"/>
-      <w:r>
-        <w:rPr>
-          <w:rFonts w:ascii="Times New Roman" w:hAnsi="Times New Roman"/>
-        </w:rPr>
-        <w:t>JavaScript</w:t>
-      </w:r>
-      <w:proofErr w:type="spellEnd"/>
-      <w:r>
-        <w:rPr>
-          <w:rFonts w:ascii="Times New Roman" w:hAnsi="Times New Roman"/>
-        </w:rPr>
-        <w:t xml:space="preserve"> fora do navegador (OPUS SOFTWARE, 2018).</w:t>
+      <w:r>
+        <w:rPr>
+          <w:rFonts w:ascii="Times New Roman" w:hAnsi="Times New Roman"/>
+        </w:rPr>
+        <w:t>JavaScript fora do navegador (OPUS SOFTWARE, 2018).</w:t>
       </w:r>
     </w:p>
   </w:footnote>
@@ -26311,41 +26217,13 @@
         </w:rPr>
         <w:t xml:space="preserve"> </w:t>
       </w:r>
-      <w:proofErr w:type="spellStart"/>
       <w:r>
         <w:rPr>
           <w:rFonts w:ascii="Times New Roman" w:hAnsi="Times New Roman"/>
           <w:color w:val="000000"/>
           <w:lang w:eastAsia="pt-BR"/>
         </w:rPr>
-        <w:t>Application</w:t>
-      </w:r>
-      <w:proofErr w:type="spellEnd"/>
-      <w:r>
-        <w:rPr>
-          <w:rFonts w:ascii="Times New Roman" w:hAnsi="Times New Roman"/>
-          <w:color w:val="000000"/>
-          <w:lang w:eastAsia="pt-BR"/>
-        </w:rPr>
-        <w:t xml:space="preserve"> </w:t>
-      </w:r>
-      <w:proofErr w:type="spellStart"/>
-      <w:r>
-        <w:rPr>
-          <w:rFonts w:ascii="Times New Roman" w:hAnsi="Times New Roman"/>
-          <w:color w:val="000000"/>
-          <w:lang w:eastAsia="pt-BR"/>
-        </w:rPr>
-        <w:t>Programming</w:t>
-      </w:r>
-      <w:proofErr w:type="spellEnd"/>
-      <w:r>
-        <w:rPr>
-          <w:rFonts w:ascii="Times New Roman" w:hAnsi="Times New Roman"/>
-          <w:color w:val="000000"/>
-          <w:lang w:eastAsia="pt-BR"/>
-        </w:rPr>
-        <w:t xml:space="preserve"> </w:t>
+        <w:t xml:space="preserve">Application Programming </w:t>
       </w:r>
       <w:r>
         <w:rPr>
@@ -26484,6 +26362,7 @@
         <w:docPartUnique/>
       </w:docPartObj>
     </w:sdtPr>
+    <w:sdtEndPr/>
     <w:sdtContent>
       <w:p>
         <w:pPr>
@@ -26529,6 +26408,7 @@
         <w:docPartUnique/>
       </w:docPartObj>
     </w:sdtPr>
+    <w:sdtEndPr/>
     <w:sdtContent>
       <w:p>
         <w:pPr>
@@ -26574,6 +26454,7 @@
         <w:docPartUnique/>
       </w:docPartObj>
     </w:sdtPr>
+    <w:sdtEndPr/>
     <w:sdtContent>
       <w:p>
         <w:pPr>

</xml_diff>

<commit_message>
Alterações na introdução, metodos e primeira seção de resultados
</commit_message>
<xml_diff>
--- a/Projeto - TCC- Current.docx
+++ b/Projeto - TCC- Current.docx
@@ -5582,6 +5582,7 @@
         <w:jc w:val="both"/>
         <w:rPr>
           <w:color w:val="000000"/>
+          <w:lang w:val="pt-BR"/>
         </w:rPr>
       </w:pPr>
       <w:bookmarkStart w:id="25" w:name="_Toc499833349"/>
@@ -17813,6 +17814,14 @@
                 <w:sz w:val="20"/>
                 <w:szCs w:val="20"/>
               </w:rPr>
+              <w:t>00</w:t>
+            </w:r>
+            <w:r>
+              <w:rPr>
+                <w:color w:val="000000"/>
+                <w:sz w:val="20"/>
+                <w:szCs w:val="20"/>
+              </w:rPr>
               <w:t>cm</w:t>
             </w:r>
             <w:r>
@@ -17830,6 +17839,14 @@
                 <w:szCs w:val="20"/>
               </w:rPr>
               <w:t>1</w:t>
+            </w:r>
+            <w:r>
+              <w:rPr>
+                <w:color w:val="000000"/>
+                <w:sz w:val="20"/>
+                <w:szCs w:val="20"/>
+              </w:rPr>
+              <w:t>00</w:t>
             </w:r>
             <w:r>
               <w:rPr>
@@ -22592,7 +22609,7 @@
           <w:b w:val="0"/>
           <w:color w:val="3D3D3D"/>
           <w:szCs w:val="24"/>
-          <w:lang w:eastAsia="pt-BR"/>
+          <w:lang w:val="pt-BR" w:eastAsia="pt-BR"/>
         </w:rPr>
       </w:pPr>
       <w:r>
@@ -22600,7 +22617,7 @@
           <w:b w:val="0"/>
           <w:color w:val="000000"/>
           <w:szCs w:val="24"/>
-          <w:lang w:eastAsia="pt-BR"/>
+          <w:lang w:val="pt-BR" w:eastAsia="pt-BR"/>
         </w:rPr>
         <w:t xml:space="preserve">BRANDÃO, Bruna. </w:t>
       </w:r>
@@ -22608,220 +22625,52 @@
         <w:rPr>
           <w:color w:val="3D3D3D"/>
           <w:szCs w:val="24"/>
-        </w:rPr>
-        <w:t xml:space="preserve">O que é IoT – Como </w:t>
+          <w:lang w:val="pt-BR"/>
+        </w:rPr>
+        <w:t xml:space="preserve">O que é </w:t>
       </w:r>
       <w:proofErr w:type="spellStart"/>
       <w:r>
         <w:rPr>
           <w:color w:val="3D3D3D"/>
           <w:szCs w:val="24"/>
-        </w:rPr>
-        <w:t>melhorar</w:t>
+          <w:lang w:val="pt-BR"/>
+        </w:rPr>
+        <w:t>IoT</w:t>
       </w:r>
       <w:proofErr w:type="spellEnd"/>
       <w:r>
         <w:rPr>
           <w:color w:val="3D3D3D"/>
           <w:szCs w:val="24"/>
-        </w:rPr>
-        <w:t xml:space="preserve"> </w:t>
-      </w:r>
-      <w:proofErr w:type="spellStart"/>
+          <w:lang w:val="pt-BR"/>
+        </w:rPr>
+        <w:t xml:space="preserve"> – Como melhorar </w:t>
+      </w:r>
       <w:r>
         <w:rPr>
           <w:color w:val="000000" w:themeColor="text1"/>
           <w:szCs w:val="24"/>
-        </w:rPr>
-        <w:t>rotinas</w:t>
-      </w:r>
-      <w:proofErr w:type="spellEnd"/>
-      <w:r>
-        <w:rPr>
-          <w:color w:val="000000" w:themeColor="text1"/>
-          <w:szCs w:val="24"/>
-        </w:rPr>
-        <w:t xml:space="preserve"> </w:t>
-      </w:r>
-      <w:proofErr w:type="spellStart"/>
-      <w:r>
-        <w:rPr>
-          <w:color w:val="000000" w:themeColor="text1"/>
-          <w:szCs w:val="24"/>
-        </w:rPr>
-        <w:t>empresariais</w:t>
-      </w:r>
-      <w:proofErr w:type="spellEnd"/>
+          <w:lang w:val="pt-BR"/>
+        </w:rPr>
+        <w:t>rotinas empresariais</w:t>
+      </w:r>
       <w:r>
         <w:rPr>
           <w:color w:val="3D3D3D"/>
           <w:szCs w:val="24"/>
-        </w:rPr>
-        <w:t xml:space="preserve">, </w:t>
-      </w:r>
-      <w:proofErr w:type="spellStart"/>
-      <w:r>
-        <w:rPr>
-          <w:color w:val="3D3D3D"/>
-          <w:szCs w:val="24"/>
-        </w:rPr>
-        <w:t>industriais</w:t>
-      </w:r>
-      <w:proofErr w:type="spellEnd"/>
-      <w:r>
-        <w:rPr>
-          <w:color w:val="3D3D3D"/>
-          <w:szCs w:val="24"/>
-        </w:rPr>
-        <w:t xml:space="preserve"> e </w:t>
-      </w:r>
-      <w:proofErr w:type="spellStart"/>
-      <w:r>
-        <w:rPr>
-          <w:color w:val="3D3D3D"/>
-          <w:szCs w:val="24"/>
-        </w:rPr>
-        <w:t>pessoais</w:t>
-      </w:r>
-      <w:proofErr w:type="spellEnd"/>
-      <w:r>
-        <w:rPr>
-          <w:color w:val="3D3D3D"/>
-          <w:szCs w:val="24"/>
-        </w:rPr>
-        <w:t xml:space="preserve"> </w:t>
-      </w:r>
-      <w:proofErr w:type="spellStart"/>
-      <w:r>
-        <w:rPr>
-          <w:color w:val="3D3D3D"/>
-          <w:szCs w:val="24"/>
-        </w:rPr>
-        <w:t xml:space="preserve">com </w:t>
-      </w:r>
-      <w:proofErr w:type="gramStart"/>
-      <w:r>
-        <w:rPr>
-          <w:color w:val="3D3D3D"/>
-          <w:szCs w:val="24"/>
-        </w:rPr>
-        <w:t>a</w:t>
-      </w:r>
-      <w:proofErr w:type="spellEnd"/>
-      <w:proofErr w:type="gramEnd"/>
-      <w:r>
-        <w:rPr>
-          <w:color w:val="3D3D3D"/>
-          <w:szCs w:val="24"/>
-        </w:rPr>
-        <w:t xml:space="preserve"> internet das </w:t>
-      </w:r>
-      <w:proofErr w:type="spellStart"/>
-      <w:r>
-        <w:rPr>
-          <w:color w:val="3D3D3D"/>
-          <w:szCs w:val="24"/>
-        </w:rPr>
-        <w:t>coisas</w:t>
-      </w:r>
-      <w:proofErr w:type="spellEnd"/>
+          <w:lang w:val="pt-BR"/>
+        </w:rPr>
+        <w:t>, industriais e pessoais com a internet das coisas</w:t>
+      </w:r>
       <w:r>
         <w:rPr>
           <w:b w:val="0"/>
           <w:color w:val="3D3D3D"/>
           <w:szCs w:val="24"/>
-        </w:rPr>
-        <w:t xml:space="preserve">. </w:t>
-      </w:r>
-      <w:proofErr w:type="spellStart"/>
-      <w:r>
-        <w:rPr>
-          <w:b w:val="0"/>
-          <w:color w:val="3D3D3D"/>
-          <w:szCs w:val="24"/>
-        </w:rPr>
-        <w:t>Maplink</w:t>
-      </w:r>
-      <w:proofErr w:type="spellEnd"/>
-      <w:r>
-        <w:rPr>
-          <w:b w:val="0"/>
-          <w:color w:val="3D3D3D"/>
-          <w:szCs w:val="24"/>
-        </w:rPr>
-        <w:t xml:space="preserve">, 2020. </w:t>
-      </w:r>
-      <w:proofErr w:type="spellStart"/>
-      <w:r>
-        <w:rPr>
-          <w:b w:val="0"/>
-          <w:color w:val="3D3D3D"/>
-          <w:szCs w:val="24"/>
-        </w:rPr>
-        <w:t>Disponível</w:t>
-      </w:r>
-      <w:proofErr w:type="spellEnd"/>
-      <w:r>
-        <w:rPr>
-          <w:b w:val="0"/>
-          <w:color w:val="3D3D3D"/>
-          <w:szCs w:val="24"/>
-        </w:rPr>
-        <w:t xml:space="preserve"> </w:t>
-      </w:r>
-      <w:proofErr w:type="spellStart"/>
-      <w:r>
-        <w:rPr>
-          <w:b w:val="0"/>
-          <w:color w:val="3D3D3D"/>
-          <w:szCs w:val="24"/>
-        </w:rPr>
-        <w:t>em</w:t>
-      </w:r>
-      <w:proofErr w:type="spellEnd"/>
-      <w:r>
-        <w:rPr>
-          <w:b w:val="0"/>
-          <w:color w:val="3D3D3D"/>
-          <w:szCs w:val="24"/>
-        </w:rPr>
-        <w:t xml:space="preserve">: &lt;https://maplink.global/blog/o-que-e-iot/ &gt;. </w:t>
-      </w:r>
-      <w:proofErr w:type="spellStart"/>
-      <w:r>
-        <w:rPr>
-          <w:b w:val="0"/>
-          <w:color w:val="3D3D3D"/>
-          <w:szCs w:val="24"/>
-        </w:rPr>
-        <w:t>Acesso</w:t>
-      </w:r>
-      <w:proofErr w:type="spellEnd"/>
-      <w:r>
-        <w:rPr>
-          <w:b w:val="0"/>
-          <w:color w:val="3D3D3D"/>
-          <w:szCs w:val="24"/>
-        </w:rPr>
-        <w:t xml:space="preserve"> </w:t>
-      </w:r>
-      <w:proofErr w:type="spellStart"/>
-      <w:r>
-        <w:rPr>
-          <w:b w:val="0"/>
-          <w:color w:val="3D3D3D"/>
-          <w:szCs w:val="24"/>
-        </w:rPr>
-        <w:t>em</w:t>
-      </w:r>
-      <w:proofErr w:type="spellEnd"/>
-      <w:r>
-        <w:rPr>
-          <w:b w:val="0"/>
-          <w:color w:val="3D3D3D"/>
-          <w:szCs w:val="24"/>
-        </w:rPr>
-        <w:t>: 20 jun. 2021.</w:t>
+          <w:lang w:val="pt-BR"/>
+        </w:rPr>
+        <w:t>. Maplink, 2020. Disponível em: &lt;https://maplink.global/blog/o-que-e-iot/ &gt;. Acesso em: 20 jun. 2021.</w:t>
       </w:r>
     </w:p>
     <w:p>
@@ -26064,7 +25913,6 @@
         <w:pStyle w:val="Textodenotaderodap"/>
         <w:rPr>
           <w:rFonts w:ascii="Times New Roman" w:hAnsi="Times New Roman"/>
-          <w:lang w:val="en-US"/>
         </w:rPr>
       </w:pPr>
       <w:r>
@@ -26078,7 +25926,6 @@
       <w:r>
         <w:rPr>
           <w:rFonts w:ascii="Times New Roman" w:hAnsi="Times New Roman"/>
-          <w:lang w:val="en-US"/>
         </w:rPr>
         <w:t xml:space="preserve"> </w:t>
       </w:r>
@@ -26086,7 +25933,6 @@
         <w:rPr>
           <w:rFonts w:ascii="Times New Roman" w:hAnsi="Times New Roman"/>
           <w:i/>
-          <w:lang w:val="en-US"/>
         </w:rPr>
         <w:t>“</w:t>
       </w:r>
@@ -26112,7 +25958,6 @@
       <w:r>
         <w:rPr>
           <w:rFonts w:ascii="Times New Roman" w:hAnsi="Times New Roman"/>
-          <w:lang w:val="en-US"/>
         </w:rPr>
         <w:t>(BRANDÃO, 2020)</w:t>
       </w:r>
@@ -26161,13 +26006,7 @@
         <w:rPr>
           <w:rFonts w:ascii="Times New Roman" w:hAnsi="Times New Roman"/>
         </w:rPr>
-        <w:t xml:space="preserve"> Ambiente de execução </w:t>
-      </w:r>
-      <w:r>
-        <w:rPr>
-          <w:rFonts w:ascii="Times New Roman" w:hAnsi="Times New Roman"/>
-        </w:rPr>
-        <w:t>JavaScript fora do navegador (OPUS SOFTWARE, 2018).</w:t>
+        <w:t xml:space="preserve"> Ambiente de execução JavaScript fora do navegador (OPUS SOFTWARE, 2018).</w:t>
       </w:r>
     </w:p>
   </w:footnote>

</xml_diff>